<commit_message>
ralfs sys dev feedback
</commit_message>
<xml_diff>
--- a/project/Report/sysdev/SystemDevelopmentReport-Group2-DMAJ0916.docx
+++ b/project/Report/sysdev/SystemDevelopmentReport-Group2-DMAJ0916.docx
@@ -410,7 +410,7 @@
           <w:r>
             <w:fldChar w:fldCharType="separate"/>
           </w:r>
-          <w:hyperlink w:anchor="_Toc501119287" w:history="1">
+          <w:hyperlink w:anchor="_Toc500704254" w:history="1">
             <w:r>
               <w:rPr>
                 <w:rStyle w:val="Hyperlink"/>
@@ -438,7 +438,7 @@
                 <w:noProof/>
                 <w:webHidden/>
               </w:rPr>
-              <w:instrText xml:space="preserve"> PAGEREF _Toc501119287 \h </w:instrText>
+              <w:instrText xml:space="preserve"> PAGEREF _Toc500704254 \h </w:instrText>
             </w:r>
             <w:r>
               <w:rPr>
@@ -480,7 +480,7 @@
               <w:noProof/>
             </w:rPr>
           </w:pPr>
-          <w:hyperlink w:anchor="_Toc501119288" w:history="1">
+          <w:hyperlink w:anchor="_Toc500704255" w:history="1">
             <w:r>
               <w:rPr>
                 <w:rStyle w:val="Hyperlink"/>
@@ -508,7 +508,7 @@
                 <w:noProof/>
                 <w:webHidden/>
               </w:rPr>
-              <w:instrText xml:space="preserve"> PAGEREF _Toc501119288 \h </w:instrText>
+              <w:instrText xml:space="preserve"> PAGEREF _Toc500704255 \h </w:instrText>
             </w:r>
             <w:r>
               <w:rPr>
@@ -551,7 +551,7 @@
               <w:noProof/>
             </w:rPr>
           </w:pPr>
-          <w:hyperlink w:anchor="_Toc501119289" w:history="1">
+          <w:hyperlink w:anchor="_Toc500704256" w:history="1">
             <w:r>
               <w:rPr>
                 <w:rStyle w:val="Hyperlink"/>
@@ -573,7 +573,7 @@
                 <w:rFonts w:ascii="Arial" w:hAnsi="Arial" w:cs="Arial"/>
                 <w:noProof/>
               </w:rPr>
-              <w:t>Problem Statement</w:t>
+              <w:t>Project Idea</w:t>
             </w:r>
             <w:r>
               <w:rPr>
@@ -594,7 +594,93 @@
                 <w:noProof/>
                 <w:webHidden/>
               </w:rPr>
-              <w:instrText xml:space="preserve"> PAGEREF _Toc501119289 \h </w:instrText>
+              <w:instrText xml:space="preserve"> PAGEREF _Toc500704256 \h </w:instrText>
+            </w:r>
+            <w:r>
+              <w:rPr>
+                <w:noProof/>
+                <w:webHidden/>
+              </w:rPr>
+            </w:r>
+            <w:r>
+              <w:rPr>
+                <w:noProof/>
+                <w:webHidden/>
+              </w:rPr>
+              <w:fldChar w:fldCharType="separate"/>
+            </w:r>
+            <w:r>
+              <w:rPr>
+                <w:noProof/>
+                <w:webHidden/>
+              </w:rPr>
+              <w:t>3</w:t>
+            </w:r>
+            <w:r>
+              <w:rPr>
+                <w:noProof/>
+                <w:webHidden/>
+              </w:rPr>
+              <w:fldChar w:fldCharType="end"/>
+            </w:r>
+          </w:hyperlink>
+        </w:p>
+        <w:p>
+          <w:pPr>
+            <w:pStyle w:val="TOC3"/>
+            <w:tabs>
+              <w:tab w:val="left" w:pos="880"/>
+              <w:tab w:val="right" w:leader="dot" w:pos="9016"/>
+            </w:tabs>
+            <w:rPr>
+              <w:rFonts w:eastAsiaTheme="minorEastAsia"/>
+              <w:noProof/>
+            </w:rPr>
+          </w:pPr>
+          <w:hyperlink w:anchor="_Toc500704257" w:history="1">
+            <w:r>
+              <w:rPr>
+                <w:rStyle w:val="Hyperlink"/>
+                <w:rFonts w:ascii="Arial" w:hAnsi="Arial" w:cs="Arial"/>
+                <w:noProof/>
+              </w:rPr>
+              <w:t>b.</w:t>
+            </w:r>
+            <w:r>
+              <w:rPr>
+                <w:rFonts w:eastAsiaTheme="minorEastAsia"/>
+                <w:noProof/>
+              </w:rPr>
+              <w:tab/>
+            </w:r>
+            <w:r>
+              <w:rPr>
+                <w:rStyle w:val="Hyperlink"/>
+                <w:rFonts w:ascii="Arial" w:hAnsi="Arial" w:cs="Arial"/>
+                <w:noProof/>
+              </w:rPr>
+              <w:t>Problem Statement</w:t>
+            </w:r>
+            <w:r>
+              <w:rPr>
+                <w:noProof/>
+                <w:webHidden/>
+              </w:rPr>
+              <w:tab/>
+            </w:r>
+            <w:r>
+              <w:rPr>
+                <w:noProof/>
+                <w:webHidden/>
+              </w:rPr>
+              <w:fldChar w:fldCharType="begin"/>
+            </w:r>
+            <w:r>
+              <w:rPr>
+                <w:noProof/>
+                <w:webHidden/>
+              </w:rPr>
+              <w:instrText xml:space="preserve"> PAGEREF _Toc500704257 \h </w:instrText>
             </w:r>
             <w:r>
               <w:rPr>
@@ -636,7 +722,7 @@
               <w:noProof/>
             </w:rPr>
           </w:pPr>
-          <w:hyperlink w:anchor="_Toc501119290" w:history="1">
+          <w:hyperlink w:anchor="_Toc500704258" w:history="1">
             <w:r>
               <w:rPr>
                 <w:rStyle w:val="Hyperlink"/>
@@ -664,7 +750,7 @@
                 <w:noProof/>
                 <w:webHidden/>
               </w:rPr>
-              <w:instrText xml:space="preserve"> PAGEREF _Toc501119290 \h </w:instrText>
+              <w:instrText xml:space="preserve"> PAGEREF _Toc500704258 \h </w:instrText>
             </w:r>
             <w:r>
               <w:rPr>
@@ -684,7 +770,7 @@
                 <w:noProof/>
                 <w:webHidden/>
               </w:rPr>
-              <w:t>3</w:t>
+              <w:t>4</w:t>
             </w:r>
             <w:r>
               <w:rPr>
@@ -707,7 +793,7 @@
               <w:noProof/>
             </w:rPr>
           </w:pPr>
-          <w:hyperlink w:anchor="_Toc501119291" w:history="1">
+          <w:hyperlink w:anchor="_Toc500704259" w:history="1">
             <w:r>
               <w:rPr>
                 <w:rStyle w:val="Hyperlink"/>
@@ -750,7 +836,7 @@
                 <w:noProof/>
                 <w:webHidden/>
               </w:rPr>
-              <w:instrText xml:space="preserve"> PAGEREF _Toc501119291 \h </w:instrText>
+              <w:instrText xml:space="preserve"> PAGEREF _Toc500704259 \h </w:instrText>
             </w:r>
             <w:r>
               <w:rPr>
@@ -793,7 +879,7 @@
               <w:noProof/>
             </w:rPr>
           </w:pPr>
-          <w:hyperlink w:anchor="_Toc501119292" w:history="1">
+          <w:hyperlink w:anchor="_Toc500704260" w:history="1">
             <w:r>
               <w:rPr>
                 <w:rStyle w:val="Hyperlink"/>
@@ -836,7 +922,7 @@
                 <w:noProof/>
                 <w:webHidden/>
               </w:rPr>
-              <w:instrText xml:space="preserve"> PAGEREF _Toc501119292 \h </w:instrText>
+              <w:instrText xml:space="preserve"> PAGEREF _Toc500704260 \h </w:instrText>
             </w:r>
             <w:r>
               <w:rPr>
@@ -879,7 +965,7 @@
               <w:noProof/>
             </w:rPr>
           </w:pPr>
-          <w:hyperlink w:anchor="_Toc501119293" w:history="1">
+          <w:hyperlink w:anchor="_Toc500704261" w:history="1">
             <w:r>
               <w:rPr>
                 <w:rStyle w:val="Hyperlink"/>
@@ -923,7 +1009,7 @@
                 <w:noProof/>
                 <w:webHidden/>
               </w:rPr>
-              <w:instrText xml:space="preserve"> PAGEREF _Toc501119293 \h </w:instrText>
+              <w:instrText xml:space="preserve"> PAGEREF _Toc500704261 \h </w:instrText>
             </w:r>
             <w:r>
               <w:rPr>
@@ -966,7 +1052,7 @@
               <w:noProof/>
             </w:rPr>
           </w:pPr>
-          <w:hyperlink w:anchor="_Toc501119294" w:history="1">
+          <w:hyperlink w:anchor="_Toc500704262" w:history="1">
             <w:r>
               <w:rPr>
                 <w:rStyle w:val="Hyperlink"/>
@@ -1009,7 +1095,7 @@
                 <w:noProof/>
                 <w:webHidden/>
               </w:rPr>
-              <w:instrText xml:space="preserve"> PAGEREF _Toc501119294 \h </w:instrText>
+              <w:instrText xml:space="preserve"> PAGEREF _Toc500704262 \h </w:instrText>
             </w:r>
             <w:r>
               <w:rPr>
@@ -1052,7 +1138,7 @@
               <w:noProof/>
             </w:rPr>
           </w:pPr>
-          <w:hyperlink w:anchor="_Toc501119295" w:history="1">
+          <w:hyperlink w:anchor="_Toc500704263" w:history="1">
             <w:r>
               <w:rPr>
                 <w:rStyle w:val="Hyperlink"/>
@@ -1095,7 +1181,7 @@
                 <w:noProof/>
                 <w:webHidden/>
               </w:rPr>
-              <w:instrText xml:space="preserve"> PAGEREF _Toc501119295 \h </w:instrText>
+              <w:instrText xml:space="preserve"> PAGEREF _Toc500704263 \h </w:instrText>
             </w:r>
             <w:r>
               <w:rPr>
@@ -1137,7 +1223,7 @@
               <w:noProof/>
             </w:rPr>
           </w:pPr>
-          <w:hyperlink w:anchor="_Toc501119296" w:history="1">
+          <w:hyperlink w:anchor="_Toc500704264" w:history="1">
             <w:r>
               <w:rPr>
                 <w:rStyle w:val="Hyperlink"/>
@@ -1165,7 +1251,7 @@
                 <w:noProof/>
                 <w:webHidden/>
               </w:rPr>
-              <w:instrText xml:space="preserve"> PAGEREF _Toc501119296 \h </w:instrText>
+              <w:instrText xml:space="preserve"> PAGEREF _Toc500704264 \h </w:instrText>
             </w:r>
             <w:r>
               <w:rPr>
@@ -1208,7 +1294,7 @@
               <w:noProof/>
             </w:rPr>
           </w:pPr>
-          <w:hyperlink w:anchor="_Toc501119297" w:history="1">
+          <w:hyperlink w:anchor="_Toc500704265" w:history="1">
             <w:r>
               <w:rPr>
                 <w:rStyle w:val="Hyperlink"/>
@@ -1251,7 +1337,7 @@
                 <w:noProof/>
                 <w:webHidden/>
               </w:rPr>
-              <w:instrText xml:space="preserve"> PAGEREF _Toc501119297 \h </w:instrText>
+              <w:instrText xml:space="preserve"> PAGEREF _Toc500704265 \h </w:instrText>
             </w:r>
             <w:r>
               <w:rPr>
@@ -1294,7 +1380,7 @@
               <w:noProof/>
             </w:rPr>
           </w:pPr>
-          <w:hyperlink w:anchor="_Toc501119298" w:history="1">
+          <w:hyperlink w:anchor="_Toc500704266" w:history="1">
             <w:r>
               <w:rPr>
                 <w:rStyle w:val="Hyperlink"/>
@@ -1337,7 +1423,7 @@
                 <w:noProof/>
                 <w:webHidden/>
               </w:rPr>
-              <w:instrText xml:space="preserve"> PAGEREF _Toc501119298 \h </w:instrText>
+              <w:instrText xml:space="preserve"> PAGEREF _Toc500704266 \h </w:instrText>
             </w:r>
             <w:r>
               <w:rPr>
@@ -1379,7 +1465,7 @@
               <w:noProof/>
             </w:rPr>
           </w:pPr>
-          <w:hyperlink w:anchor="_Toc501119299" w:history="1">
+          <w:hyperlink w:anchor="_Toc500704267" w:history="1">
             <w:r>
               <w:rPr>
                 <w:rStyle w:val="Hyperlink"/>
@@ -1407,7 +1493,7 @@
                 <w:noProof/>
                 <w:webHidden/>
               </w:rPr>
-              <w:instrText xml:space="preserve"> PAGEREF _Toc501119299 \h </w:instrText>
+              <w:instrText xml:space="preserve"> PAGEREF _Toc500704267 \h </w:instrText>
             </w:r>
             <w:r>
               <w:rPr>
@@ -1449,7 +1535,7 @@
               <w:noProof/>
             </w:rPr>
           </w:pPr>
-          <w:hyperlink w:anchor="_Toc501119300" w:history="1">
+          <w:hyperlink w:anchor="_Toc500704268" w:history="1">
             <w:r>
               <w:rPr>
                 <w:rStyle w:val="Hyperlink"/>
@@ -1477,7 +1563,7 @@
                 <w:noProof/>
                 <w:webHidden/>
               </w:rPr>
-              <w:instrText xml:space="preserve"> PAGEREF _Toc501119300 \h </w:instrText>
+              <w:instrText xml:space="preserve"> PAGEREF _Toc500704268 \h </w:instrText>
             </w:r>
             <w:r>
               <w:rPr>
@@ -1519,7 +1605,7 @@
               <w:noProof/>
             </w:rPr>
           </w:pPr>
-          <w:hyperlink w:anchor="_Toc501119301" w:history="1">
+          <w:hyperlink w:anchor="_Toc500704269" w:history="1">
             <w:r>
               <w:rPr>
                 <w:rStyle w:val="Hyperlink"/>
@@ -1547,7 +1633,7 @@
                 <w:noProof/>
                 <w:webHidden/>
               </w:rPr>
-              <w:instrText xml:space="preserve"> PAGEREF _Toc501119301 \h </w:instrText>
+              <w:instrText xml:space="preserve"> PAGEREF _Toc500704269 \h </w:instrText>
             </w:r>
             <w:r>
               <w:rPr>
@@ -1589,7 +1675,7 @@
               <w:noProof/>
             </w:rPr>
           </w:pPr>
-          <w:hyperlink w:anchor="_Toc501119302" w:history="1">
+          <w:hyperlink w:anchor="_Toc500704270" w:history="1">
             <w:r>
               <w:rPr>
                 <w:rStyle w:val="Hyperlink"/>
@@ -1617,7 +1703,7 @@
                 <w:noProof/>
                 <w:webHidden/>
               </w:rPr>
-              <w:instrText xml:space="preserve"> PAGEREF _Toc501119302 \h </w:instrText>
+              <w:instrText xml:space="preserve"> PAGEREF _Toc500704270 \h </w:instrText>
             </w:r>
             <w:r>
               <w:rPr>
@@ -1659,7 +1745,7 @@
               <w:noProof/>
             </w:rPr>
           </w:pPr>
-          <w:hyperlink w:anchor="_Toc501119303" w:history="1">
+          <w:hyperlink w:anchor="_Toc500704271" w:history="1">
             <w:r>
               <w:rPr>
                 <w:rStyle w:val="Hyperlink"/>
@@ -1687,7 +1773,7 @@
                 <w:noProof/>
                 <w:webHidden/>
               </w:rPr>
-              <w:instrText xml:space="preserve"> PAGEREF _Toc501119303 \h </w:instrText>
+              <w:instrText xml:space="preserve"> PAGEREF _Toc500704271 \h </w:instrText>
             </w:r>
             <w:r>
               <w:rPr>
@@ -1707,7 +1793,7 @@
                 <w:noProof/>
                 <w:webHidden/>
               </w:rPr>
-              <w:t>6</w:t>
+              <w:t>7</w:t>
             </w:r>
             <w:r>
               <w:rPr>
@@ -1729,7 +1815,7 @@
               <w:noProof/>
             </w:rPr>
           </w:pPr>
-          <w:hyperlink w:anchor="_Toc501119304" w:history="1">
+          <w:hyperlink w:anchor="_Toc500704272" w:history="1">
             <w:r>
               <w:rPr>
                 <w:rStyle w:val="Hyperlink"/>
@@ -1757,7 +1843,7 @@
                 <w:noProof/>
                 <w:webHidden/>
               </w:rPr>
-              <w:instrText xml:space="preserve"> PAGEREF _Toc501119304 \h </w:instrText>
+              <w:instrText xml:space="preserve"> PAGEREF _Toc500704272 \h </w:instrText>
             </w:r>
             <w:r>
               <w:rPr>
@@ -1777,7 +1863,7 @@
                 <w:noProof/>
                 <w:webHidden/>
               </w:rPr>
-              <w:t>6</w:t>
+              <w:t>7</w:t>
             </w:r>
             <w:r>
               <w:rPr>
@@ -1799,7 +1885,7 @@
               <w:noProof/>
             </w:rPr>
           </w:pPr>
-          <w:hyperlink w:anchor="_Toc501119305" w:history="1">
+          <w:hyperlink w:anchor="_Toc500704273" w:history="1">
             <w:r>
               <w:rPr>
                 <w:rStyle w:val="Hyperlink"/>
@@ -1827,7 +1913,7 @@
                 <w:noProof/>
                 <w:webHidden/>
               </w:rPr>
-              <w:instrText xml:space="preserve"> PAGEREF _Toc501119305 \h </w:instrText>
+              <w:instrText xml:space="preserve"> PAGEREF _Toc500704273 \h </w:instrText>
             </w:r>
             <w:r>
               <w:rPr>
@@ -1847,7 +1933,7 @@
                 <w:noProof/>
                 <w:webHidden/>
               </w:rPr>
-              <w:t>7</w:t>
+              <w:t>8</w:t>
             </w:r>
             <w:r>
               <w:rPr>
@@ -1869,7 +1955,7 @@
               <w:noProof/>
             </w:rPr>
           </w:pPr>
-          <w:hyperlink w:anchor="_Toc501119306" w:history="1">
+          <w:hyperlink w:anchor="_Toc500704274" w:history="1">
             <w:r>
               <w:rPr>
                 <w:rStyle w:val="Hyperlink"/>
@@ -1897,7 +1983,7 @@
                 <w:noProof/>
                 <w:webHidden/>
               </w:rPr>
-              <w:instrText xml:space="preserve"> PAGEREF _Toc501119306 \h </w:instrText>
+              <w:instrText xml:space="preserve"> PAGEREF _Toc500704274 \h </w:instrText>
             </w:r>
             <w:r>
               <w:rPr>
@@ -1939,7 +2025,7 @@
               <w:noProof/>
             </w:rPr>
           </w:pPr>
-          <w:hyperlink w:anchor="_Toc501119307" w:history="1">
+          <w:hyperlink w:anchor="_Toc500704275" w:history="1">
             <w:r>
               <w:rPr>
                 <w:rStyle w:val="Hyperlink"/>
@@ -1967,7 +2053,7 @@
                 <w:noProof/>
                 <w:webHidden/>
               </w:rPr>
-              <w:instrText xml:space="preserve"> PAGEREF _Toc501119307 \h </w:instrText>
+              <w:instrText xml:space="preserve"> PAGEREF _Toc500704275 \h </w:instrText>
             </w:r>
             <w:r>
               <w:rPr>
@@ -2009,7 +2095,7 @@
               <w:noProof/>
             </w:rPr>
           </w:pPr>
-          <w:hyperlink w:anchor="_Toc501119308" w:history="1">
+          <w:hyperlink w:anchor="_Toc500704276" w:history="1">
             <w:r>
               <w:rPr>
                 <w:rStyle w:val="Hyperlink"/>
@@ -2037,77 +2123,7 @@
                 <w:noProof/>
                 <w:webHidden/>
               </w:rPr>
-              <w:instrText xml:space="preserve"> PAGEREF _Toc501119308 \h </w:instrText>
-            </w:r>
-            <w:r>
-              <w:rPr>
-                <w:noProof/>
-                <w:webHidden/>
-              </w:rPr>
-            </w:r>
-            <w:r>
-              <w:rPr>
-                <w:noProof/>
-                <w:webHidden/>
-              </w:rPr>
-              <w:fldChar w:fldCharType="separate"/>
-            </w:r>
-            <w:r>
-              <w:rPr>
-                <w:noProof/>
-                <w:webHidden/>
-              </w:rPr>
-              <w:t>8</w:t>
-            </w:r>
-            <w:r>
-              <w:rPr>
-                <w:noProof/>
-                <w:webHidden/>
-              </w:rPr>
-              <w:fldChar w:fldCharType="end"/>
-            </w:r>
-          </w:hyperlink>
-        </w:p>
-        <w:p>
-          <w:pPr>
-            <w:pStyle w:val="TOC3"/>
-            <w:tabs>
-              <w:tab w:val="right" w:leader="dot" w:pos="9016"/>
-            </w:tabs>
-            <w:rPr>
-              <w:rFonts w:eastAsiaTheme="minorEastAsia"/>
-              <w:noProof/>
-            </w:rPr>
-          </w:pPr>
-          <w:hyperlink w:anchor="_Toc501119309" w:history="1">
-            <w:r>
-              <w:rPr>
-                <w:rStyle w:val="Hyperlink"/>
-                <w:rFonts w:ascii="Arial" w:hAnsi="Arial" w:cs="Arial"/>
-                <w:noProof/>
-              </w:rPr>
-              <w:t>2.2.0. User stories</w:t>
-            </w:r>
-            <w:r>
-              <w:rPr>
-                <w:noProof/>
-                <w:webHidden/>
-              </w:rPr>
-              <w:tab/>
-            </w:r>
-            <w:r>
-              <w:rPr>
-                <w:noProof/>
-                <w:webHidden/>
-              </w:rPr>
-              <w:fldChar w:fldCharType="begin"/>
-            </w:r>
-            <w:r>
-              <w:rPr>
-                <w:noProof/>
-                <w:webHidden/>
-              </w:rPr>
-              <w:instrText xml:space="preserve"> PAGEREF _Toc501119309 \h </w:instrText>
+              <w:instrText xml:space="preserve"> PAGEREF _Toc500704276 \h </w:instrText>
             </w:r>
             <w:r>
               <w:rPr>
@@ -2150,7 +2166,7 @@
               <w:noProof/>
             </w:rPr>
           </w:pPr>
-          <w:hyperlink w:anchor="_Toc501119310" w:history="1">
+          <w:hyperlink w:anchor="_Toc500704277" w:history="1">
             <w:r>
               <w:rPr>
                 <w:rStyle w:val="Hyperlink"/>
@@ -2193,7 +2209,7 @@
                 <w:noProof/>
                 <w:webHidden/>
               </w:rPr>
-              <w:instrText xml:space="preserve"> PAGEREF _Toc501119310 \h </w:instrText>
+              <w:instrText xml:space="preserve"> PAGEREF _Toc500704277 \h </w:instrText>
             </w:r>
             <w:r>
               <w:rPr>
@@ -2213,7 +2229,7 @@
                 <w:noProof/>
                 <w:webHidden/>
               </w:rPr>
-              <w:t>10</w:t>
+              <w:t>9</w:t>
             </w:r>
             <w:r>
               <w:rPr>
@@ -2235,7 +2251,7 @@
               <w:noProof/>
             </w:rPr>
           </w:pPr>
-          <w:hyperlink w:anchor="_Toc501119311" w:history="1">
+          <w:hyperlink w:anchor="_Toc500704278" w:history="1">
             <w:r>
               <w:rPr>
                 <w:rStyle w:val="Hyperlink"/>
@@ -2263,7 +2279,7 @@
                 <w:noProof/>
                 <w:webHidden/>
               </w:rPr>
-              <w:instrText xml:space="preserve"> PAGEREF _Toc501119311 \h </w:instrText>
+              <w:instrText xml:space="preserve"> PAGEREF _Toc500704278 \h </w:instrText>
             </w:r>
             <w:r>
               <w:rPr>
@@ -2283,7 +2299,7 @@
                 <w:noProof/>
                 <w:webHidden/>
               </w:rPr>
-              <w:t>10</w:t>
+              <w:t>9</w:t>
             </w:r>
             <w:r>
               <w:rPr>
@@ -2305,7 +2321,7 @@
               <w:noProof/>
             </w:rPr>
           </w:pPr>
-          <w:hyperlink w:anchor="_Toc501119312" w:history="1">
+          <w:hyperlink w:anchor="_Toc500704279" w:history="1">
             <w:r>
               <w:rPr>
                 <w:rStyle w:val="Hyperlink"/>
@@ -2333,7 +2349,7 @@
                 <w:noProof/>
                 <w:webHidden/>
               </w:rPr>
-              <w:instrText xml:space="preserve"> PAGEREF _Toc501119312 \h </w:instrText>
+              <w:instrText xml:space="preserve"> PAGEREF _Toc500704279 \h </w:instrText>
             </w:r>
             <w:r>
               <w:rPr>
@@ -2353,7 +2369,7 @@
                 <w:noProof/>
                 <w:webHidden/>
               </w:rPr>
-              <w:t>11</w:t>
+              <w:t>10</w:t>
             </w:r>
             <w:r>
               <w:rPr>
@@ -2375,7 +2391,7 @@
               <w:noProof/>
             </w:rPr>
           </w:pPr>
-          <w:hyperlink w:anchor="_Toc501119313" w:history="1">
+          <w:hyperlink w:anchor="_Toc500704280" w:history="1">
             <w:r>
               <w:rPr>
                 <w:rStyle w:val="Hyperlink"/>
@@ -2418,7 +2434,7 @@
                 <w:noProof/>
                 <w:webHidden/>
               </w:rPr>
-              <w:instrText xml:space="preserve"> PAGEREF _Toc501119313 \h </w:instrText>
+              <w:instrText xml:space="preserve"> PAGEREF _Toc500704280 \h </w:instrText>
             </w:r>
             <w:r>
               <w:rPr>
@@ -2438,7 +2454,7 @@
                 <w:noProof/>
                 <w:webHidden/>
               </w:rPr>
-              <w:t>12</w:t>
+              <w:t>11</w:t>
             </w:r>
             <w:r>
               <w:rPr>
@@ -2460,7 +2476,7 @@
               <w:noProof/>
             </w:rPr>
           </w:pPr>
-          <w:hyperlink w:anchor="_Toc501119314" w:history="1">
+          <w:hyperlink w:anchor="_Toc500704281" w:history="1">
             <w:r>
               <w:rPr>
                 <w:rStyle w:val="Hyperlink"/>
@@ -2488,7 +2504,7 @@
                 <w:noProof/>
                 <w:webHidden/>
               </w:rPr>
-              <w:instrText xml:space="preserve"> PAGEREF _Toc501119314 \h </w:instrText>
+              <w:instrText xml:space="preserve"> PAGEREF _Toc500704281 \h </w:instrText>
             </w:r>
             <w:r>
               <w:rPr>
@@ -2508,7 +2524,7 @@
                 <w:noProof/>
                 <w:webHidden/>
               </w:rPr>
-              <w:t>12</w:t>
+              <w:t>11</w:t>
             </w:r>
             <w:r>
               <w:rPr>
@@ -2530,7 +2546,7 @@
               <w:noProof/>
             </w:rPr>
           </w:pPr>
-          <w:hyperlink w:anchor="_Toc501119315" w:history="1">
+          <w:hyperlink w:anchor="_Toc500704282" w:history="1">
             <w:r>
               <w:rPr>
                 <w:rStyle w:val="Hyperlink"/>
@@ -2558,7 +2574,7 @@
                 <w:noProof/>
                 <w:webHidden/>
               </w:rPr>
-              <w:instrText xml:space="preserve"> PAGEREF _Toc501119315 \h </w:instrText>
+              <w:instrText xml:space="preserve"> PAGEREF _Toc500704282 \h </w:instrText>
             </w:r>
             <w:r>
               <w:rPr>
@@ -2578,7 +2594,7 @@
                 <w:noProof/>
                 <w:webHidden/>
               </w:rPr>
-              <w:t>12</w:t>
+              <w:t>11</w:t>
             </w:r>
             <w:r>
               <w:rPr>
@@ -2600,7 +2616,7 @@
               <w:noProof/>
             </w:rPr>
           </w:pPr>
-          <w:hyperlink w:anchor="_Toc501119316" w:history="1">
+          <w:hyperlink w:anchor="_Toc500704283" w:history="1">
             <w:r>
               <w:rPr>
                 <w:rStyle w:val="Hyperlink"/>
@@ -2628,7 +2644,7 @@
                 <w:noProof/>
                 <w:webHidden/>
               </w:rPr>
-              <w:instrText xml:space="preserve"> PAGEREF _Toc501119316 \h </w:instrText>
+              <w:instrText xml:space="preserve"> PAGEREF _Toc500704283 \h </w:instrText>
             </w:r>
             <w:r>
               <w:rPr>
@@ -2648,7 +2664,7 @@
                 <w:noProof/>
                 <w:webHidden/>
               </w:rPr>
-              <w:t>13</w:t>
+              <w:t>12</w:t>
             </w:r>
             <w:r>
               <w:rPr>
@@ -2670,7 +2686,7 @@
               <w:noProof/>
             </w:rPr>
           </w:pPr>
-          <w:hyperlink w:anchor="_Toc501119317" w:history="1">
+          <w:hyperlink w:anchor="_Toc500704284" w:history="1">
             <w:r>
               <w:rPr>
                 <w:rStyle w:val="Hyperlink"/>
@@ -2698,7 +2714,288 @@
                 <w:noProof/>
                 <w:webHidden/>
               </w:rPr>
-              <w:instrText xml:space="preserve"> PAGEREF _Toc501119317 \h </w:instrText>
+              <w:instrText xml:space="preserve"> PAGEREF _Toc500704284 \h </w:instrText>
+            </w:r>
+            <w:r>
+              <w:rPr>
+                <w:noProof/>
+                <w:webHidden/>
+              </w:rPr>
+            </w:r>
+            <w:r>
+              <w:rPr>
+                <w:noProof/>
+                <w:webHidden/>
+              </w:rPr>
+              <w:fldChar w:fldCharType="separate"/>
+            </w:r>
+            <w:r>
+              <w:rPr>
+                <w:noProof/>
+                <w:webHidden/>
+              </w:rPr>
+              <w:t>14</w:t>
+            </w:r>
+            <w:r>
+              <w:rPr>
+                <w:noProof/>
+                <w:webHidden/>
+              </w:rPr>
+              <w:fldChar w:fldCharType="end"/>
+            </w:r>
+          </w:hyperlink>
+        </w:p>
+        <w:p>
+          <w:pPr>
+            <w:pStyle w:val="TOC3"/>
+            <w:tabs>
+              <w:tab w:val="right" w:leader="dot" w:pos="9016"/>
+            </w:tabs>
+            <w:rPr>
+              <w:rStyle w:val="Hyperlink"/>
+              <w:noProof/>
+            </w:rPr>
+          </w:pPr>
+          <w:hyperlink w:anchor="_Toc500704285" w:history="1">
+            <w:r>
+              <w:rPr>
+                <w:rStyle w:val="Hyperlink"/>
+                <w:rFonts w:ascii="Arial" w:hAnsi="Arial" w:cs="Arial"/>
+                <w:noProof/>
+              </w:rPr>
+              <w:t>2.2.3. Sprint 2</w:t>
+            </w:r>
+            <w:r>
+              <w:rPr>
+                <w:noProof/>
+                <w:webHidden/>
+              </w:rPr>
+              <w:tab/>
+            </w:r>
+            <w:r>
+              <w:rPr>
+                <w:noProof/>
+                <w:webHidden/>
+              </w:rPr>
+              <w:fldChar w:fldCharType="begin"/>
+            </w:r>
+            <w:r>
+              <w:rPr>
+                <w:noProof/>
+                <w:webHidden/>
+              </w:rPr>
+              <w:instrText xml:space="preserve"> PAGEREF _Toc500704285 \h </w:instrText>
+            </w:r>
+            <w:r>
+              <w:rPr>
+                <w:noProof/>
+                <w:webHidden/>
+              </w:rPr>
+            </w:r>
+            <w:r>
+              <w:rPr>
+                <w:noProof/>
+                <w:webHidden/>
+              </w:rPr>
+              <w:fldChar w:fldCharType="separate"/>
+            </w:r>
+            <w:r>
+              <w:rPr>
+                <w:noProof/>
+                <w:webHidden/>
+              </w:rPr>
+              <w:t>14</w:t>
+            </w:r>
+            <w:r>
+              <w:rPr>
+                <w:noProof/>
+                <w:webHidden/>
+              </w:rPr>
+              <w:fldChar w:fldCharType="end"/>
+            </w:r>
+          </w:hyperlink>
+        </w:p>
+        <w:p/>
+        <w:p>
+          <w:pPr>
+            <w:pStyle w:val="TOC4"/>
+            <w:tabs>
+              <w:tab w:val="right" w:leader="dot" w:pos="9016"/>
+            </w:tabs>
+            <w:rPr>
+              <w:rFonts w:eastAsiaTheme="minorEastAsia"/>
+              <w:noProof/>
+            </w:rPr>
+          </w:pPr>
+          <w:hyperlink w:anchor="_Toc500704286" w:history="1">
+            <w:r>
+              <w:rPr>
+                <w:rStyle w:val="Hyperlink"/>
+                <w:rFonts w:ascii="Arial" w:hAnsi="Arial" w:cs="Arial"/>
+                <w:noProof/>
+              </w:rPr>
+              <w:t>a. Sprint summary</w:t>
+            </w:r>
+            <w:r>
+              <w:rPr>
+                <w:noProof/>
+                <w:webHidden/>
+              </w:rPr>
+              <w:tab/>
+            </w:r>
+            <w:r>
+              <w:rPr>
+                <w:noProof/>
+                <w:webHidden/>
+              </w:rPr>
+              <w:fldChar w:fldCharType="begin"/>
+            </w:r>
+            <w:r>
+              <w:rPr>
+                <w:noProof/>
+                <w:webHidden/>
+              </w:rPr>
+              <w:instrText xml:space="preserve"> PAGEREF _Toc500704286 \h </w:instrText>
+            </w:r>
+            <w:r>
+              <w:rPr>
+                <w:noProof/>
+                <w:webHidden/>
+              </w:rPr>
+            </w:r>
+            <w:r>
+              <w:rPr>
+                <w:noProof/>
+                <w:webHidden/>
+              </w:rPr>
+              <w:fldChar w:fldCharType="separate"/>
+            </w:r>
+            <w:r>
+              <w:rPr>
+                <w:noProof/>
+                <w:webHidden/>
+              </w:rPr>
+              <w:t>14</w:t>
+            </w:r>
+            <w:r>
+              <w:rPr>
+                <w:noProof/>
+                <w:webHidden/>
+              </w:rPr>
+              <w:fldChar w:fldCharType="end"/>
+            </w:r>
+          </w:hyperlink>
+        </w:p>
+        <w:p>
+          <w:pPr>
+            <w:pStyle w:val="TOC4"/>
+            <w:tabs>
+              <w:tab w:val="right" w:leader="dot" w:pos="9016"/>
+            </w:tabs>
+            <w:rPr>
+              <w:rFonts w:eastAsiaTheme="minorEastAsia"/>
+              <w:noProof/>
+            </w:rPr>
+          </w:pPr>
+          <w:hyperlink w:anchor="_Toc500704287" w:history="1">
+            <w:r>
+              <w:rPr>
+                <w:rStyle w:val="Hyperlink"/>
+                <w:rFonts w:ascii="Arial" w:hAnsi="Arial" w:cs="Arial"/>
+                <w:noProof/>
+              </w:rPr>
+              <w:t>b. Sprint Backlog and burndown chart</w:t>
+            </w:r>
+            <w:r>
+              <w:rPr>
+                <w:noProof/>
+                <w:webHidden/>
+              </w:rPr>
+              <w:tab/>
+            </w:r>
+            <w:r>
+              <w:rPr>
+                <w:noProof/>
+                <w:webHidden/>
+              </w:rPr>
+              <w:fldChar w:fldCharType="begin"/>
+            </w:r>
+            <w:r>
+              <w:rPr>
+                <w:noProof/>
+                <w:webHidden/>
+              </w:rPr>
+              <w:instrText xml:space="preserve"> PAGEREF _Toc500704287 \h </w:instrText>
+            </w:r>
+            <w:r>
+              <w:rPr>
+                <w:noProof/>
+                <w:webHidden/>
+              </w:rPr>
+            </w:r>
+            <w:r>
+              <w:rPr>
+                <w:noProof/>
+                <w:webHidden/>
+              </w:rPr>
+              <w:fldChar w:fldCharType="separate"/>
+            </w:r>
+            <w:r>
+              <w:rPr>
+                <w:noProof/>
+                <w:webHidden/>
+              </w:rPr>
+              <w:t>14</w:t>
+            </w:r>
+            <w:r>
+              <w:rPr>
+                <w:noProof/>
+                <w:webHidden/>
+              </w:rPr>
+              <w:fldChar w:fldCharType="end"/>
+            </w:r>
+          </w:hyperlink>
+        </w:p>
+        <w:p>
+          <w:pPr>
+            <w:pStyle w:val="TOC4"/>
+            <w:tabs>
+              <w:tab w:val="right" w:leader="dot" w:pos="9016"/>
+            </w:tabs>
+            <w:rPr>
+              <w:rFonts w:eastAsiaTheme="minorEastAsia"/>
+              <w:noProof/>
+            </w:rPr>
+          </w:pPr>
+          <w:hyperlink w:anchor="_Toc500704288" w:history="1">
+            <w:r>
+              <w:rPr>
+                <w:rStyle w:val="Hyperlink"/>
+                <w:rFonts w:ascii="Arial" w:hAnsi="Arial" w:cs="Arial"/>
+                <w:noProof/>
+              </w:rPr>
+              <w:t>c. Sprint retrospective</w:t>
+            </w:r>
+            <w:r>
+              <w:rPr>
+                <w:noProof/>
+                <w:webHidden/>
+              </w:rPr>
+              <w:tab/>
+            </w:r>
+            <w:r>
+              <w:rPr>
+                <w:noProof/>
+                <w:webHidden/>
+              </w:rPr>
+              <w:fldChar w:fldCharType="begin"/>
+            </w:r>
+            <w:r>
+              <w:rPr>
+                <w:noProof/>
+                <w:webHidden/>
+              </w:rPr>
+              <w:instrText xml:space="preserve"> PAGEREF _Toc500704288 \h </w:instrText>
             </w:r>
             <w:r>
               <w:rPr>
@@ -2740,14 +3037,14 @@
               <w:noProof/>
             </w:rPr>
           </w:pPr>
-          <w:hyperlink w:anchor="_Toc501119318" w:history="1">
+          <w:hyperlink w:anchor="_Toc500704289" w:history="1">
             <w:r>
               <w:rPr>
                 <w:rStyle w:val="Hyperlink"/>
                 <w:rFonts w:ascii="Arial" w:hAnsi="Arial" w:cs="Arial"/>
                 <w:noProof/>
               </w:rPr>
-              <w:t>2.2.3. Sprint 2</w:t>
+              <w:t>2.2.4. Sprint 3</w:t>
             </w:r>
             <w:r>
               <w:rPr>
@@ -2768,7 +3065,7 @@
                 <w:noProof/>
                 <w:webHidden/>
               </w:rPr>
-              <w:instrText xml:space="preserve"> PAGEREF _Toc501119318 \h </w:instrText>
+              <w:instrText xml:space="preserve"> PAGEREF _Toc500704289 \h </w:instrText>
             </w:r>
             <w:r>
               <w:rPr>
@@ -2810,7 +3107,7 @@
               <w:noProof/>
             </w:rPr>
           </w:pPr>
-          <w:hyperlink w:anchor="_Toc501119319" w:history="1">
+          <w:hyperlink w:anchor="_Toc500704290" w:history="1">
             <w:r>
               <w:rPr>
                 <w:rStyle w:val="Hyperlink"/>
@@ -2838,7 +3135,7 @@
                 <w:noProof/>
                 <w:webHidden/>
               </w:rPr>
-              <w:instrText xml:space="preserve"> PAGEREF _Toc501119319 \h </w:instrText>
+              <w:instrText xml:space="preserve"> PAGEREF _Toc500704290 \h </w:instrText>
             </w:r>
             <w:r>
               <w:rPr>
@@ -2880,7 +3177,7 @@
               <w:noProof/>
             </w:rPr>
           </w:pPr>
-          <w:hyperlink w:anchor="_Toc501119320" w:history="1">
+          <w:hyperlink w:anchor="_Toc500704291" w:history="1">
             <w:r>
               <w:rPr>
                 <w:rStyle w:val="Hyperlink"/>
@@ -2908,7 +3205,7 @@
                 <w:noProof/>
                 <w:webHidden/>
               </w:rPr>
-              <w:instrText xml:space="preserve"> PAGEREF _Toc501119320 \h </w:instrText>
+              <w:instrText xml:space="preserve"> PAGEREF _Toc500704291 \h </w:instrText>
             </w:r>
             <w:r>
               <w:rPr>
@@ -2928,7 +3225,7 @@
                 <w:noProof/>
                 <w:webHidden/>
               </w:rPr>
-              <w:t>15</w:t>
+              <w:t>16</w:t>
             </w:r>
             <w:r>
               <w:rPr>
@@ -2950,7 +3247,7 @@
               <w:noProof/>
             </w:rPr>
           </w:pPr>
-          <w:hyperlink w:anchor="_Toc501119321" w:history="1">
+          <w:hyperlink w:anchor="_Toc500704292" w:history="1">
             <w:r>
               <w:rPr>
                 <w:rStyle w:val="Hyperlink"/>
@@ -2978,7 +3275,7 @@
                 <w:noProof/>
                 <w:webHidden/>
               </w:rPr>
-              <w:instrText xml:space="preserve"> PAGEREF _Toc501119321 \h </w:instrText>
+              <w:instrText xml:space="preserve"> PAGEREF _Toc500704292 \h </w:instrText>
             </w:r>
             <w:r>
               <w:rPr>
@@ -3020,14 +3317,14 @@
               <w:noProof/>
             </w:rPr>
           </w:pPr>
-          <w:hyperlink w:anchor="_Toc501119322" w:history="1">
+          <w:hyperlink w:anchor="_Toc500704293" w:history="1">
             <w:r>
               <w:rPr>
                 <w:rStyle w:val="Hyperlink"/>
                 <w:rFonts w:ascii="Arial" w:hAnsi="Arial" w:cs="Arial"/>
                 <w:noProof/>
               </w:rPr>
-              <w:t>2.2.4. Sprint 3</w:t>
+              <w:t>2.2.5. Sprint 4</w:t>
             </w:r>
             <w:r>
               <w:rPr>
@@ -3048,7 +3345,7 @@
                 <w:noProof/>
                 <w:webHidden/>
               </w:rPr>
-              <w:instrText xml:space="preserve"> PAGEREF _Toc501119322 \h </w:instrText>
+              <w:instrText xml:space="preserve"> PAGEREF _Toc500704293 \h </w:instrText>
             </w:r>
             <w:r>
               <w:rPr>
@@ -3068,7 +3365,7 @@
                 <w:noProof/>
                 <w:webHidden/>
               </w:rPr>
-              <w:t>16</w:t>
+              <w:t>17</w:t>
             </w:r>
             <w:r>
               <w:rPr>
@@ -3090,7 +3387,7 @@
               <w:noProof/>
             </w:rPr>
           </w:pPr>
-          <w:hyperlink w:anchor="_Toc501119323" w:history="1">
+          <w:hyperlink w:anchor="_Toc500704294" w:history="1">
             <w:r>
               <w:rPr>
                 <w:rStyle w:val="Hyperlink"/>
@@ -3118,7 +3415,7 @@
                 <w:noProof/>
                 <w:webHidden/>
               </w:rPr>
-              <w:instrText xml:space="preserve"> PAGEREF _Toc501119323 \h </w:instrText>
+              <w:instrText xml:space="preserve"> PAGEREF _Toc500704294 \h </w:instrText>
             </w:r>
             <w:r>
               <w:rPr>
@@ -3138,7 +3435,7 @@
                 <w:noProof/>
                 <w:webHidden/>
               </w:rPr>
-              <w:t>16</w:t>
+              <w:t>17</w:t>
             </w:r>
             <w:r>
               <w:rPr>
@@ -3160,14 +3457,14 @@
               <w:noProof/>
             </w:rPr>
           </w:pPr>
-          <w:hyperlink w:anchor="_Toc501119324" w:history="1">
+          <w:hyperlink w:anchor="_Toc500704295" w:history="1">
             <w:r>
               <w:rPr>
                 <w:rStyle w:val="Hyperlink"/>
                 <w:rFonts w:ascii="Arial" w:hAnsi="Arial" w:cs="Arial"/>
                 <w:noProof/>
               </w:rPr>
-              <w:t>b. Sprint Backlog and burndown chart</w:t>
+              <w:t>b.  Sprint Backlog and burndown chart</w:t>
             </w:r>
             <w:r>
               <w:rPr>
@@ -3188,7 +3485,7 @@
                 <w:noProof/>
                 <w:webHidden/>
               </w:rPr>
-              <w:instrText xml:space="preserve"> PAGEREF _Toc501119324 \h </w:instrText>
+              <w:instrText xml:space="preserve"> PAGEREF _Toc500704295 \h </w:instrText>
             </w:r>
             <w:r>
               <w:rPr>
@@ -3230,7 +3527,7 @@
               <w:noProof/>
             </w:rPr>
           </w:pPr>
-          <w:hyperlink w:anchor="_Toc501119325" w:history="1">
+          <w:hyperlink w:anchor="_Toc500704296" w:history="1">
             <w:r>
               <w:rPr>
                 <w:rStyle w:val="Hyperlink"/>
@@ -3258,7 +3555,7 @@
                 <w:noProof/>
                 <w:webHidden/>
               </w:rPr>
-              <w:instrText xml:space="preserve"> PAGEREF _Toc501119325 \h </w:instrText>
+              <w:instrText xml:space="preserve"> PAGEREF _Toc500704296 \h </w:instrText>
             </w:r>
             <w:r>
               <w:rPr>
@@ -3278,287 +3575,7 @@
                 <w:noProof/>
                 <w:webHidden/>
               </w:rPr>
-              <w:t>17</w:t>
-            </w:r>
-            <w:r>
-              <w:rPr>
-                <w:noProof/>
-                <w:webHidden/>
-              </w:rPr>
-              <w:fldChar w:fldCharType="end"/>
-            </w:r>
-          </w:hyperlink>
-        </w:p>
-        <w:p>
-          <w:pPr>
-            <w:pStyle w:val="TOC3"/>
-            <w:tabs>
-              <w:tab w:val="right" w:leader="dot" w:pos="9016"/>
-            </w:tabs>
-            <w:rPr>
-              <w:rFonts w:eastAsiaTheme="minorEastAsia"/>
-              <w:noProof/>
-            </w:rPr>
-          </w:pPr>
-          <w:hyperlink w:anchor="_Toc501119326" w:history="1">
-            <w:r>
-              <w:rPr>
-                <w:rStyle w:val="Hyperlink"/>
-                <w:rFonts w:ascii="Arial" w:hAnsi="Arial" w:cs="Arial"/>
-                <w:noProof/>
-              </w:rPr>
-              <w:t>2.2.5. Sprint 4</w:t>
-            </w:r>
-            <w:r>
-              <w:rPr>
-                <w:noProof/>
-                <w:webHidden/>
-              </w:rPr>
-              <w:tab/>
-            </w:r>
-            <w:r>
-              <w:rPr>
-                <w:noProof/>
-                <w:webHidden/>
-              </w:rPr>
-              <w:fldChar w:fldCharType="begin"/>
-            </w:r>
-            <w:r>
-              <w:rPr>
-                <w:noProof/>
-                <w:webHidden/>
-              </w:rPr>
-              <w:instrText xml:space="preserve"> PAGEREF _Toc501119326 \h </w:instrText>
-            </w:r>
-            <w:r>
-              <w:rPr>
-                <w:noProof/>
-                <w:webHidden/>
-              </w:rPr>
-            </w:r>
-            <w:r>
-              <w:rPr>
-                <w:noProof/>
-                <w:webHidden/>
-              </w:rPr>
-              <w:fldChar w:fldCharType="separate"/>
-            </w:r>
-            <w:r>
-              <w:rPr>
-                <w:noProof/>
-                <w:webHidden/>
-              </w:rPr>
               <w:t>18</w:t>
-            </w:r>
-            <w:r>
-              <w:rPr>
-                <w:noProof/>
-                <w:webHidden/>
-              </w:rPr>
-              <w:fldChar w:fldCharType="end"/>
-            </w:r>
-          </w:hyperlink>
-        </w:p>
-        <w:p>
-          <w:pPr>
-            <w:pStyle w:val="TOC4"/>
-            <w:tabs>
-              <w:tab w:val="right" w:leader="dot" w:pos="9016"/>
-            </w:tabs>
-            <w:rPr>
-              <w:rFonts w:eastAsiaTheme="minorEastAsia"/>
-              <w:noProof/>
-            </w:rPr>
-          </w:pPr>
-          <w:hyperlink w:anchor="_Toc501119327" w:history="1">
-            <w:r>
-              <w:rPr>
-                <w:rStyle w:val="Hyperlink"/>
-                <w:rFonts w:ascii="Arial" w:hAnsi="Arial" w:cs="Arial"/>
-                <w:noProof/>
-              </w:rPr>
-              <w:t>a. Sprint summary</w:t>
-            </w:r>
-            <w:r>
-              <w:rPr>
-                <w:noProof/>
-                <w:webHidden/>
-              </w:rPr>
-              <w:tab/>
-            </w:r>
-            <w:r>
-              <w:rPr>
-                <w:noProof/>
-                <w:webHidden/>
-              </w:rPr>
-              <w:fldChar w:fldCharType="begin"/>
-            </w:r>
-            <w:r>
-              <w:rPr>
-                <w:noProof/>
-                <w:webHidden/>
-              </w:rPr>
-              <w:instrText xml:space="preserve"> PAGEREF _Toc501119327 \h </w:instrText>
-            </w:r>
-            <w:r>
-              <w:rPr>
-                <w:noProof/>
-                <w:webHidden/>
-              </w:rPr>
-            </w:r>
-            <w:r>
-              <w:rPr>
-                <w:noProof/>
-                <w:webHidden/>
-              </w:rPr>
-              <w:fldChar w:fldCharType="separate"/>
-            </w:r>
-            <w:r>
-              <w:rPr>
-                <w:noProof/>
-                <w:webHidden/>
-              </w:rPr>
-              <w:t>18</w:t>
-            </w:r>
-            <w:r>
-              <w:rPr>
-                <w:noProof/>
-                <w:webHidden/>
-              </w:rPr>
-              <w:fldChar w:fldCharType="end"/>
-            </w:r>
-          </w:hyperlink>
-        </w:p>
-        <w:p>
-          <w:pPr>
-            <w:pStyle w:val="TOC4"/>
-            <w:tabs>
-              <w:tab w:val="right" w:leader="dot" w:pos="9016"/>
-            </w:tabs>
-            <w:rPr>
-              <w:rFonts w:eastAsiaTheme="minorEastAsia"/>
-              <w:noProof/>
-            </w:rPr>
-          </w:pPr>
-          <w:hyperlink w:anchor="_Toc501119328" w:history="1">
-            <w:r>
-              <w:rPr>
-                <w:rStyle w:val="Hyperlink"/>
-                <w:rFonts w:ascii="Arial" w:hAnsi="Arial" w:cs="Arial"/>
-                <w:noProof/>
-              </w:rPr>
-              <w:t>b.  Sprint Backlog and burndown chart</w:t>
-            </w:r>
-            <w:r>
-              <w:rPr>
-                <w:noProof/>
-                <w:webHidden/>
-              </w:rPr>
-              <w:tab/>
-            </w:r>
-            <w:r>
-              <w:rPr>
-                <w:noProof/>
-                <w:webHidden/>
-              </w:rPr>
-              <w:fldChar w:fldCharType="begin"/>
-            </w:r>
-            <w:r>
-              <w:rPr>
-                <w:noProof/>
-                <w:webHidden/>
-              </w:rPr>
-              <w:instrText xml:space="preserve"> PAGEREF _Toc501119328 \h </w:instrText>
-            </w:r>
-            <w:r>
-              <w:rPr>
-                <w:noProof/>
-                <w:webHidden/>
-              </w:rPr>
-            </w:r>
-            <w:r>
-              <w:rPr>
-                <w:noProof/>
-                <w:webHidden/>
-              </w:rPr>
-              <w:fldChar w:fldCharType="separate"/>
-            </w:r>
-            <w:r>
-              <w:rPr>
-                <w:noProof/>
-                <w:webHidden/>
-              </w:rPr>
-              <w:t>18</w:t>
-            </w:r>
-            <w:r>
-              <w:rPr>
-                <w:noProof/>
-                <w:webHidden/>
-              </w:rPr>
-              <w:fldChar w:fldCharType="end"/>
-            </w:r>
-          </w:hyperlink>
-        </w:p>
-        <w:p>
-          <w:pPr>
-            <w:pStyle w:val="TOC4"/>
-            <w:tabs>
-              <w:tab w:val="right" w:leader="dot" w:pos="9016"/>
-            </w:tabs>
-            <w:rPr>
-              <w:rFonts w:eastAsiaTheme="minorEastAsia"/>
-              <w:noProof/>
-            </w:rPr>
-          </w:pPr>
-          <w:hyperlink w:anchor="_Toc501119329" w:history="1">
-            <w:r>
-              <w:rPr>
-                <w:rStyle w:val="Hyperlink"/>
-                <w:rFonts w:ascii="Arial" w:hAnsi="Arial" w:cs="Arial"/>
-                <w:noProof/>
-              </w:rPr>
-              <w:t>c. Sprint retrospective</w:t>
-            </w:r>
-            <w:r>
-              <w:rPr>
-                <w:noProof/>
-                <w:webHidden/>
-              </w:rPr>
-              <w:tab/>
-            </w:r>
-            <w:r>
-              <w:rPr>
-                <w:noProof/>
-                <w:webHidden/>
-              </w:rPr>
-              <w:fldChar w:fldCharType="begin"/>
-            </w:r>
-            <w:r>
-              <w:rPr>
-                <w:noProof/>
-                <w:webHidden/>
-              </w:rPr>
-              <w:instrText xml:space="preserve"> PAGEREF _Toc501119329 \h </w:instrText>
-            </w:r>
-            <w:r>
-              <w:rPr>
-                <w:noProof/>
-                <w:webHidden/>
-              </w:rPr>
-            </w:r>
-            <w:r>
-              <w:rPr>
-                <w:noProof/>
-                <w:webHidden/>
-              </w:rPr>
-              <w:fldChar w:fldCharType="separate"/>
-            </w:r>
-            <w:r>
-              <w:rPr>
-                <w:noProof/>
-                <w:webHidden/>
-              </w:rPr>
-              <w:t>19</w:t>
             </w:r>
             <w:r>
               <w:rPr>
@@ -3581,7 +3598,7 @@
               <w:noProof/>
             </w:rPr>
           </w:pPr>
-          <w:hyperlink w:anchor="_Toc501119330" w:history="1">
+          <w:hyperlink w:anchor="_Toc500704297" w:history="1">
             <w:r>
               <w:rPr>
                 <w:rStyle w:val="Hyperlink"/>
@@ -3624,7 +3641,7 @@
                 <w:noProof/>
                 <w:webHidden/>
               </w:rPr>
-              <w:instrText xml:space="preserve"> PAGEREF _Toc501119330 \h </w:instrText>
+              <w:instrText xml:space="preserve"> PAGEREF _Toc500704297 \h </w:instrText>
             </w:r>
             <w:r>
               <w:rPr>
@@ -3644,77 +3661,7 @@
                 <w:noProof/>
                 <w:webHidden/>
               </w:rPr>
-              <w:t>19</w:t>
-            </w:r>
-            <w:r>
-              <w:rPr>
-                <w:noProof/>
-                <w:webHidden/>
-              </w:rPr>
-              <w:fldChar w:fldCharType="end"/>
-            </w:r>
-          </w:hyperlink>
-        </w:p>
-        <w:p>
-          <w:pPr>
-            <w:pStyle w:val="TOC2"/>
-            <w:tabs>
-              <w:tab w:val="right" w:leader="dot" w:pos="9016"/>
-            </w:tabs>
-            <w:rPr>
-              <w:rFonts w:eastAsiaTheme="minorEastAsia"/>
-              <w:noProof/>
-            </w:rPr>
-          </w:pPr>
-          <w:hyperlink w:anchor="_Toc501119331" w:history="1">
-            <w:r>
-              <w:rPr>
-                <w:rStyle w:val="Hyperlink"/>
-                <w:rFonts w:ascii="Arial" w:hAnsi="Arial" w:cs="Arial"/>
-                <w:noProof/>
-              </w:rPr>
-              <w:t>3.1. Denouement</w:t>
-            </w:r>
-            <w:r>
-              <w:rPr>
-                <w:noProof/>
-                <w:webHidden/>
-              </w:rPr>
-              <w:tab/>
-            </w:r>
-            <w:r>
-              <w:rPr>
-                <w:noProof/>
-                <w:webHidden/>
-              </w:rPr>
-              <w:fldChar w:fldCharType="begin"/>
-            </w:r>
-            <w:r>
-              <w:rPr>
-                <w:noProof/>
-                <w:webHidden/>
-              </w:rPr>
-              <w:instrText xml:space="preserve"> PAGEREF _Toc501119331 \h </w:instrText>
-            </w:r>
-            <w:r>
-              <w:rPr>
-                <w:noProof/>
-                <w:webHidden/>
-              </w:rPr>
-            </w:r>
-            <w:r>
-              <w:rPr>
-                <w:noProof/>
-                <w:webHidden/>
-              </w:rPr>
-              <w:fldChar w:fldCharType="separate"/>
-            </w:r>
-            <w:r>
-              <w:rPr>
-                <w:noProof/>
-                <w:webHidden/>
-              </w:rPr>
-              <w:t>19</w:t>
+              <w:t>18</w:t>
             </w:r>
             <w:r>
               <w:rPr>
@@ -3732,6 +3679,64 @@
               <w:tab w:val="right" w:leader="dot" w:pos="9016"/>
             </w:tabs>
           </w:pPr>
+          <w:hyperlink w:anchor="_Toc500704298" w:history="1">
+            <w:r>
+              <w:rPr>
+                <w:rStyle w:val="Hyperlink"/>
+                <w:rFonts w:ascii="Arial" w:hAnsi="Arial" w:cs="Arial"/>
+                <w:noProof/>
+              </w:rPr>
+              <w:t>3.1. Denouement</w:t>
+            </w:r>
+            <w:r>
+              <w:rPr>
+                <w:noProof/>
+                <w:webHidden/>
+              </w:rPr>
+              <w:tab/>
+            </w:r>
+            <w:r>
+              <w:rPr>
+                <w:noProof/>
+                <w:webHidden/>
+              </w:rPr>
+              <w:fldChar w:fldCharType="begin"/>
+            </w:r>
+            <w:r>
+              <w:rPr>
+                <w:noProof/>
+                <w:webHidden/>
+              </w:rPr>
+              <w:instrText xml:space="preserve"> PAGEREF _Toc500704298 \h </w:instrText>
+            </w:r>
+            <w:r>
+              <w:rPr>
+                <w:noProof/>
+                <w:webHidden/>
+              </w:rPr>
+            </w:r>
+            <w:r>
+              <w:rPr>
+                <w:noProof/>
+                <w:webHidden/>
+              </w:rPr>
+              <w:fldChar w:fldCharType="separate"/>
+            </w:r>
+            <w:r>
+              <w:rPr>
+                <w:noProof/>
+                <w:webHidden/>
+              </w:rPr>
+              <w:t>18</w:t>
+            </w:r>
+            <w:r>
+              <w:rPr>
+                <w:noProof/>
+                <w:webHidden/>
+              </w:rPr>
+              <w:fldChar w:fldCharType="end"/>
+            </w:r>
+          </w:hyperlink>
           <w:r>
             <w:fldChar w:fldCharType="end"/>
           </w:r>
@@ -3746,7 +3751,7 @@
           <w:rFonts w:ascii="Arial" w:hAnsi="Arial" w:cs="Arial"/>
         </w:rPr>
       </w:pPr>
-      <w:bookmarkStart w:id="1" w:name="_Toc501119287"/>
+      <w:bookmarkStart w:id="1" w:name="_Toc500704254"/>
       <w:r>
         <w:rPr>
           <w:rFonts w:ascii="Arial" w:hAnsi="Arial" w:cs="Arial"/>
@@ -3769,7 +3774,7 @@
           <w:sz w:val="28"/>
         </w:rPr>
       </w:pPr>
-      <w:bookmarkStart w:id="2" w:name="_Toc501119288"/>
+      <w:bookmarkStart w:id="2" w:name="_Toc500704255"/>
       <w:r>
         <w:rPr>
           <w:rFonts w:ascii="Arial" w:hAnsi="Arial" w:cs="Arial"/>
@@ -3880,14 +3885,12 @@
           <w:rFonts w:ascii="Arial" w:hAnsi="Arial" w:cs="Arial"/>
         </w:rPr>
       </w:pPr>
-      <w:bookmarkStart w:id="3" w:name="_Toc501119289"/>
       <w:r>
         <w:rPr>
           <w:rFonts w:ascii="Arial" w:hAnsi="Arial" w:cs="Arial"/>
         </w:rPr>
         <w:t>Problem Statement</w:t>
       </w:r>
-      <w:bookmarkEnd w:id="3"/>
     </w:p>
     <w:p>
       <w:pPr>
@@ -4080,7 +4083,7 @@
           <w:sz w:val="28"/>
         </w:rPr>
       </w:pPr>
-      <w:bookmarkStart w:id="4" w:name="_Toc501119290"/>
+      <w:bookmarkStart w:id="3" w:name="_Toc500704258"/>
       <w:r>
         <w:rPr>
           <w:rFonts w:ascii="Arial" w:hAnsi="Arial" w:cs="Arial"/>
@@ -4095,7 +4098,7 @@
         </w:rPr>
         <w:t>Plan driven Vs. Agile Development (elaborated through methods)</w:t>
       </w:r>
-      <w:bookmarkEnd w:id="4"/>
+      <w:bookmarkEnd w:id="3"/>
     </w:p>
     <w:p>
       <w:pPr>
@@ -4126,7 +4129,7 @@
           <w:rFonts w:ascii="Arial" w:hAnsi="Arial" w:cs="Arial"/>
         </w:rPr>
       </w:pPr>
-      <w:bookmarkStart w:id="5" w:name="_Toc501119291"/>
+      <w:bookmarkStart w:id="4" w:name="_Toc500704259"/>
       <w:r>
         <w:rPr>
           <w:rFonts w:ascii="Arial" w:hAnsi="Arial" w:cs="Arial"/>
@@ -4134,7 +4137,7 @@
         <w:lastRenderedPageBreak/>
         <w:t>Plan Driven</w:t>
       </w:r>
-      <w:bookmarkEnd w:id="5"/>
+      <w:bookmarkEnd w:id="4"/>
     </w:p>
     <w:p>
       <w:pPr>
@@ -4148,7 +4151,7 @@
           <w:sz w:val="24"/>
         </w:rPr>
       </w:pPr>
-      <w:bookmarkStart w:id="6" w:name="_Toc501119292"/>
+      <w:bookmarkStart w:id="5" w:name="_Toc500704260"/>
       <w:r>
         <w:rPr>
           <w:rFonts w:ascii="Arial" w:hAnsi="Arial" w:cs="Arial"/>
@@ -4156,7 +4159,7 @@
         </w:rPr>
         <w:t>Waterfall</w:t>
       </w:r>
-      <w:bookmarkEnd w:id="6"/>
+      <w:bookmarkEnd w:id="5"/>
     </w:p>
     <w:p>
       <w:pPr>
@@ -4203,7 +4206,7 @@
           <w:shd w:val="clear" w:color="auto" w:fill="FFFFFF"/>
         </w:rPr>
       </w:pPr>
-      <w:bookmarkStart w:id="7" w:name="_Toc501119293"/>
+      <w:bookmarkStart w:id="6" w:name="_Toc500704261"/>
       <w:r>
         <w:rPr>
           <w:rFonts w:ascii="Arial" w:hAnsi="Arial" w:cs="Arial"/>
@@ -4212,7 +4215,7 @@
         </w:rPr>
         <w:t>Unified Process</w:t>
       </w:r>
-      <w:bookmarkEnd w:id="7"/>
+      <w:bookmarkEnd w:id="6"/>
     </w:p>
     <w:p>
       <w:pPr>
@@ -4242,7 +4245,7 @@
           <w:sz w:val="24"/>
         </w:rPr>
       </w:pPr>
-      <w:bookmarkStart w:id="8" w:name="_Toc501119294"/>
+      <w:bookmarkStart w:id="7" w:name="_Toc500704262"/>
       <w:r>
         <w:rPr>
           <w:rFonts w:ascii="Arial" w:hAnsi="Arial" w:cs="Arial"/>
@@ -4250,7 +4253,7 @@
         </w:rPr>
         <w:t>Pros of Plan Driven Development Methods</w:t>
       </w:r>
-      <w:bookmarkEnd w:id="8"/>
+      <w:bookmarkEnd w:id="7"/>
     </w:p>
     <w:p>
       <w:pPr>
@@ -4406,7 +4409,7 @@
           <w:sz w:val="24"/>
         </w:rPr>
       </w:pPr>
-      <w:bookmarkStart w:id="9" w:name="_Toc501119295"/>
+      <w:bookmarkStart w:id="8" w:name="_Toc500704263"/>
       <w:r>
         <w:rPr>
           <w:rFonts w:ascii="Arial" w:hAnsi="Arial" w:cs="Arial"/>
@@ -4414,7 +4417,7 @@
         </w:rPr>
         <w:t>Cons of Plan Driven Development Methods</w:t>
       </w:r>
-      <w:bookmarkEnd w:id="9"/>
+      <w:bookmarkEnd w:id="8"/>
     </w:p>
     <w:p>
       <w:pPr>
@@ -4504,7 +4507,7 @@
           <w:rFonts w:ascii="Arial" w:hAnsi="Arial" w:cs="Arial"/>
         </w:rPr>
       </w:pPr>
-      <w:bookmarkStart w:id="10" w:name="_Toc501119296"/>
+      <w:bookmarkStart w:id="9" w:name="_Toc500704264"/>
       <w:r>
         <w:rPr>
           <w:rFonts w:ascii="Arial" w:hAnsi="Arial" w:cs="Arial"/>
@@ -4517,7 +4520,7 @@
         </w:rPr>
         <w:t>Agile</w:t>
       </w:r>
-      <w:bookmarkEnd w:id="10"/>
+      <w:bookmarkEnd w:id="9"/>
     </w:p>
     <w:p>
       <w:pPr>
@@ -4531,7 +4534,7 @@
           <w:sz w:val="24"/>
         </w:rPr>
       </w:pPr>
-      <w:bookmarkStart w:id="11" w:name="_Toc501119297"/>
+      <w:bookmarkStart w:id="10" w:name="_Toc500704265"/>
       <w:r>
         <w:rPr>
           <w:rFonts w:ascii="Arial" w:hAnsi="Arial" w:cs="Arial"/>
@@ -4539,7 +4542,7 @@
         </w:rPr>
         <w:t>Extreme Programming</w:t>
       </w:r>
-      <w:bookmarkEnd w:id="11"/>
+      <w:bookmarkEnd w:id="10"/>
     </w:p>
     <w:p>
       <w:pPr>
@@ -4732,7 +4735,7 @@
           <w:sz w:val="24"/>
         </w:rPr>
       </w:pPr>
-      <w:bookmarkStart w:id="12" w:name="_Toc501119298"/>
+      <w:bookmarkStart w:id="11" w:name="_Toc500704266"/>
       <w:r>
         <w:rPr>
           <w:rFonts w:ascii="Arial" w:hAnsi="Arial" w:cs="Arial"/>
@@ -4740,7 +4743,7 @@
         </w:rPr>
         <w:t>SCRUM</w:t>
       </w:r>
-      <w:bookmarkEnd w:id="12"/>
+      <w:bookmarkEnd w:id="11"/>
     </w:p>
     <w:p>
       <w:pPr>
@@ -4863,7 +4866,7 @@
           <w:sz w:val="24"/>
           <w:szCs w:val="24"/>
         </w:rPr>
-        <w:t>prioritized,</w:t>
+        <w:t>prioritized</w:t>
       </w:r>
       <w:r>
         <w:rPr>
@@ -4871,7 +4874,7 @@
           <w:sz w:val="24"/>
           <w:szCs w:val="24"/>
         </w:rPr>
-        <w:t xml:space="preserve"> and time estimations are added. After time estimations are added, it is possible to create burndown chart. Items are then moved from product backlog into sprint backlog and sprint can begin. Daily meeting </w:t>
+        <w:t xml:space="preserve"> (by the product owner)</w:t>
       </w:r>
       <w:r>
         <w:rPr>
@@ -4879,6 +4882,72 @@
           <w:sz w:val="24"/>
           <w:szCs w:val="24"/>
         </w:rPr>
+        <w:t>,</w:t>
+      </w:r>
+      <w:r>
+        <w:rPr>
+          <w:rFonts w:ascii="Arial" w:hAnsi="Arial" w:cs="Arial"/>
+          <w:sz w:val="24"/>
+          <w:szCs w:val="24"/>
+        </w:rPr>
+        <w:t xml:space="preserve"> and</w:t>
+      </w:r>
+      <w:r>
+        <w:rPr>
+          <w:rFonts w:ascii="Arial" w:hAnsi="Arial" w:cs="Arial"/>
+          <w:sz w:val="24"/>
+          <w:szCs w:val="24"/>
+        </w:rPr>
+        <w:t xml:space="preserve"> the entire team adds</w:t>
+      </w:r>
+      <w:r>
+        <w:rPr>
+          <w:rFonts w:ascii="Arial" w:hAnsi="Arial" w:cs="Arial"/>
+          <w:sz w:val="24"/>
+          <w:szCs w:val="24"/>
+        </w:rPr>
+        <w:t xml:space="preserve"> time estimations. A</w:t>
+      </w:r>
+      <w:commentRangeStart w:id="12"/>
+      <w:commentRangeStart w:id="13"/>
+      <w:r>
+        <w:rPr>
+          <w:rFonts w:ascii="Arial" w:hAnsi="Arial" w:cs="Arial"/>
+          <w:sz w:val="24"/>
+          <w:szCs w:val="24"/>
+        </w:rPr>
+        <w:t xml:space="preserve">fter time estimations are added, it is possible to create burndown chart. </w:t>
+      </w:r>
+      <w:commentRangeEnd w:id="12"/>
+      <w:r>
+        <w:rPr>
+          <w:rStyle w:val="CommentReference"/>
+          <w:lang w:val="en-GB"/>
+        </w:rPr>
+        <w:commentReference w:id="12"/>
+      </w:r>
+      <w:commentRangeEnd w:id="13"/>
+      <w:r>
+        <w:rPr>
+          <w:rStyle w:val="CommentReference"/>
+          <w:lang w:val="en-GB"/>
+        </w:rPr>
+        <w:commentReference w:id="13"/>
+      </w:r>
+      <w:r>
+        <w:rPr>
+          <w:rFonts w:ascii="Arial" w:hAnsi="Arial" w:cs="Arial"/>
+          <w:sz w:val="24"/>
+          <w:szCs w:val="24"/>
+        </w:rPr>
+        <w:t xml:space="preserve">Items are then moved from product backlog into sprint backlog and sprint can begin. Daily meeting </w:t>
+      </w:r>
+      <w:r>
+        <w:rPr>
+          <w:rFonts w:ascii="Arial" w:hAnsi="Arial" w:cs="Arial"/>
+          <w:sz w:val="24"/>
+          <w:szCs w:val="24"/>
+        </w:rPr>
         <w:t>is</w:t>
       </w:r>
       <w:r>
@@ -4887,14 +4956,48 @@
           <w:sz w:val="24"/>
           <w:szCs w:val="24"/>
         </w:rPr>
-        <w:t xml:space="preserve"> also part of scrum, they are conducted by Scrum master. Meetings are used to get an overview of the state in which the project currently is. People discuss what </w:t>
-      </w:r>
+        <w:t xml:space="preserve"> also part of scrum, they are </w:t>
+      </w:r>
+      <w:commentRangeStart w:id="14"/>
+      <w:commentRangeStart w:id="15"/>
       <w:r>
         <w:rPr>
           <w:rFonts w:ascii="Arial" w:hAnsi="Arial" w:cs="Arial"/>
           <w:sz w:val="24"/>
           <w:szCs w:val="24"/>
         </w:rPr>
+        <w:t xml:space="preserve">conducted </w:t>
+      </w:r>
+      <w:commentRangeEnd w:id="14"/>
+      <w:r>
+        <w:rPr>
+          <w:rStyle w:val="CommentReference"/>
+          <w:lang w:val="en-GB"/>
+        </w:rPr>
+        <w:commentReference w:id="14"/>
+      </w:r>
+      <w:commentRangeEnd w:id="15"/>
+      <w:r>
+        <w:rPr>
+          <w:rStyle w:val="CommentReference"/>
+          <w:lang w:val="en-GB"/>
+        </w:rPr>
+        <w:commentReference w:id="15"/>
+      </w:r>
+      <w:r>
+        <w:rPr>
+          <w:rFonts w:ascii="Arial" w:hAnsi="Arial" w:cs="Arial"/>
+          <w:sz w:val="24"/>
+          <w:szCs w:val="24"/>
+        </w:rPr>
+        <w:t xml:space="preserve">by Scrum master. Meetings are used to get an overview of the state in which the project currently is. People discuss what </w:t>
+      </w:r>
+      <w:r>
+        <w:rPr>
+          <w:rFonts w:ascii="Arial" w:hAnsi="Arial" w:cs="Arial"/>
+          <w:sz w:val="24"/>
+          <w:szCs w:val="24"/>
+        </w:rPr>
         <w:t>they achieved since last meeting</w:t>
       </w:r>
       <w:r>
@@ -4927,7 +5030,24 @@
           <w:sz w:val="24"/>
           <w:szCs w:val="24"/>
         </w:rPr>
-        <w:t xml:space="preserve">Since scrum is based on incremental development, divided in iterations, called Sprints, the product’s evolution can be easily seen by both the development team and the customer. </w:t>
+        <w:t xml:space="preserve">Since scrum is based on incremental development, divided in iterations, called Sprints, the product’s evolution can be easily seen by both the development team and the </w:t>
+      </w:r>
+      <w:commentRangeStart w:id="16"/>
+      <w:r>
+        <w:rPr>
+          <w:rFonts w:ascii="Arial" w:hAnsi="Arial" w:cs="Arial"/>
+          <w:sz w:val="24"/>
+          <w:szCs w:val="24"/>
+        </w:rPr>
+        <w:t xml:space="preserve">customer. </w:t>
+      </w:r>
+      <w:commentRangeEnd w:id="16"/>
+      <w:r>
+        <w:rPr>
+          <w:rStyle w:val="CommentReference"/>
+          <w:lang w:val="en-GB"/>
+        </w:rPr>
+        <w:commentReference w:id="16"/>
       </w:r>
     </w:p>
     <w:p>
@@ -4972,7 +5092,7 @@
           <w:rFonts w:ascii="Arial" w:hAnsi="Arial" w:cs="Arial"/>
         </w:rPr>
       </w:pPr>
-      <w:bookmarkStart w:id="13" w:name="_Toc501119299"/>
+      <w:bookmarkStart w:id="17" w:name="_Toc500704267"/>
       <w:r>
         <w:rPr>
           <w:rFonts w:ascii="Arial" w:hAnsi="Arial" w:cs="Arial"/>
@@ -4992,7 +5112,7 @@
         </w:rPr>
         <w:t>Kanban</w:t>
       </w:r>
-      <w:bookmarkEnd w:id="13"/>
+      <w:bookmarkEnd w:id="17"/>
     </w:p>
     <w:p>
       <w:pPr>
@@ -5191,7 +5311,53 @@
           <w:rFonts w:ascii="Arial" w:hAnsi="Arial" w:cs="Arial"/>
           <w:sz w:val="24"/>
         </w:rPr>
-        <w:t>ew user stories can be put into backlog area on the board at any time.</w:t>
+        <w:t xml:space="preserve">ew user stories can be put into backlog area on the board at any </w:t>
+      </w:r>
+      <w:commentRangeStart w:id="18"/>
+      <w:r>
+        <w:rPr>
+          <w:rFonts w:ascii="Arial" w:hAnsi="Arial" w:cs="Arial"/>
+          <w:sz w:val="24"/>
+        </w:rPr>
+        <w:t>time</w:t>
+      </w:r>
+      <w:commentRangeEnd w:id="18"/>
+      <w:r>
+        <w:rPr>
+          <w:rStyle w:val="CommentReference"/>
+          <w:lang w:val="en-GB"/>
+        </w:rPr>
+        <w:commentReference w:id="18"/>
+      </w:r>
+      <w:r>
+        <w:rPr>
+          <w:rFonts w:ascii="Arial" w:hAnsi="Arial" w:cs="Arial"/>
+          <w:sz w:val="24"/>
+        </w:rPr>
+        <w:t xml:space="preserve">, </w:t>
+      </w:r>
+      <w:proofErr w:type="gramStart"/>
+      <w:r>
+        <w:rPr>
+          <w:rFonts w:ascii="Arial" w:hAnsi="Arial" w:cs="Arial"/>
+          <w:sz w:val="24"/>
+        </w:rPr>
+        <w:t>as long as</w:t>
+      </w:r>
+      <w:proofErr w:type="gramEnd"/>
+      <w:r>
+        <w:rPr>
+          <w:rFonts w:ascii="Arial" w:hAnsi="Arial" w:cs="Arial"/>
+          <w:sz w:val="24"/>
+        </w:rPr>
+        <w:t xml:space="preserve"> the board isn’t filled</w:t>
+      </w:r>
+      <w:r>
+        <w:rPr>
+          <w:rFonts w:ascii="Arial" w:hAnsi="Arial" w:cs="Arial"/>
+          <w:sz w:val="24"/>
+        </w:rPr>
+        <w:t>.</w:t>
       </w:r>
     </w:p>
     <w:p>
@@ -5202,7 +5368,7 @@
           <w:sz w:val="24"/>
         </w:rPr>
       </w:pPr>
-      <w:bookmarkStart w:id="14" w:name="_Toc501119300"/>
+      <w:bookmarkStart w:id="19" w:name="_Toc500704268"/>
       <w:r>
         <w:rPr>
           <w:rFonts w:ascii="Arial" w:hAnsi="Arial" w:cs="Arial"/>
@@ -5217,7 +5383,7 @@
         </w:rPr>
         <w:t>Pros of Agile Development Methods</w:t>
       </w:r>
-      <w:bookmarkEnd w:id="14"/>
+      <w:bookmarkEnd w:id="19"/>
     </w:p>
     <w:p>
       <w:pPr>
@@ -5347,7 +5513,7 @@
           <w:sz w:val="24"/>
         </w:rPr>
       </w:pPr>
-      <w:bookmarkStart w:id="15" w:name="_Toc501119301"/>
+      <w:bookmarkStart w:id="20" w:name="_Toc500704269"/>
       <w:r>
         <w:rPr>
           <w:rFonts w:ascii="Arial" w:hAnsi="Arial" w:cs="Arial"/>
@@ -5362,7 +5528,7 @@
         </w:rPr>
         <w:t>Cons of Plan Driven Development Methods</w:t>
       </w:r>
-      <w:bookmarkEnd w:id="15"/>
+      <w:bookmarkEnd w:id="20"/>
     </w:p>
     <w:p>
       <w:pPr>
@@ -5452,7 +5618,7 @@
           <w:sz w:val="28"/>
         </w:rPr>
       </w:pPr>
-      <w:bookmarkStart w:id="16" w:name="_Toc501119302"/>
+      <w:bookmarkStart w:id="21" w:name="_Toc500704270"/>
       <w:r>
         <w:rPr>
           <w:rFonts w:ascii="Arial" w:hAnsi="Arial" w:cs="Arial"/>
@@ -5481,7 +5647,7 @@
         </w:rPr>
         <w:t>Quality Assurance</w:t>
       </w:r>
-      <w:bookmarkEnd w:id="16"/>
+      <w:bookmarkEnd w:id="21"/>
     </w:p>
     <w:p>
       <w:pPr>
@@ -5723,7 +5889,7 @@
           <w:rFonts w:ascii="Arial" w:hAnsi="Arial" w:cs="Arial"/>
         </w:rPr>
       </w:pPr>
-      <w:bookmarkStart w:id="17" w:name="_Toc501119303"/>
+      <w:bookmarkStart w:id="22" w:name="_Toc500704271"/>
       <w:r>
         <w:rPr>
           <w:rFonts w:ascii="Arial" w:hAnsi="Arial" w:cs="Arial"/>
@@ -5736,7 +5902,7 @@
         </w:rPr>
         <w:t>Development Process</w:t>
       </w:r>
-      <w:bookmarkEnd w:id="17"/>
+      <w:bookmarkEnd w:id="22"/>
     </w:p>
     <w:p>
       <w:pPr>
@@ -5764,7 +5930,7 @@
           <w:sz w:val="28"/>
         </w:rPr>
       </w:pPr>
-      <w:bookmarkStart w:id="18" w:name="_Toc501119304"/>
+      <w:bookmarkStart w:id="23" w:name="_Toc500704272"/>
       <w:r>
         <w:rPr>
           <w:rFonts w:ascii="Arial" w:hAnsi="Arial" w:cs="Arial"/>
@@ -5779,7 +5945,7 @@
         </w:rPr>
         <w:t>Development Method of Choice</w:t>
       </w:r>
-      <w:bookmarkEnd w:id="18"/>
+      <w:bookmarkEnd w:id="23"/>
     </w:p>
     <w:p>
       <w:pPr>
@@ -5891,7 +6057,7 @@
                     </pic:cNvPicPr>
                   </pic:nvPicPr>
                   <pic:blipFill>
-                    <a:blip r:embed="rId9" cstate="print">
+                    <a:blip r:embed="rId12" cstate="print">
                       <a:extLst>
                         <a:ext uri="{28A0092B-C50C-407E-A947-70E740481C1C}">
                           <a14:useLocalDpi xmlns:a14="http://schemas.microsoft.com/office/drawing/2010/main" val="0"/>
@@ -5957,7 +6123,7 @@
           <w:rFonts w:ascii="Arial" w:hAnsi="Arial" w:cs="Arial"/>
         </w:rPr>
       </w:pPr>
-      <w:bookmarkStart w:id="19" w:name="_Toc501119305"/>
+      <w:bookmarkStart w:id="24" w:name="_Toc500704273"/>
       <w:r>
         <w:rPr>
           <w:rFonts w:ascii="Arial" w:hAnsi="Arial" w:cs="Arial"/>
@@ -5970,7 +6136,7 @@
         </w:rPr>
         <w:t>Final Choice</w:t>
       </w:r>
-      <w:bookmarkEnd w:id="19"/>
+      <w:bookmarkEnd w:id="24"/>
     </w:p>
     <w:p>
       <w:pPr>
@@ -6157,7 +6323,7 @@
           <w:rFonts w:ascii="Arial" w:hAnsi="Arial" w:cs="Arial"/>
         </w:rPr>
       </w:pPr>
-      <w:bookmarkStart w:id="20" w:name="_Toc501119306"/>
+      <w:bookmarkStart w:id="25" w:name="_Toc500704274"/>
       <w:r>
         <w:rPr>
           <w:rFonts w:ascii="Arial" w:hAnsi="Arial" w:cs="Arial"/>
@@ -6171,7 +6337,7 @@
         </w:rPr>
         <w:t>Pros</w:t>
       </w:r>
-      <w:bookmarkEnd w:id="20"/>
+      <w:bookmarkEnd w:id="25"/>
     </w:p>
     <w:p>
       <w:pPr>
@@ -6298,7 +6464,7 @@
           <w:rFonts w:ascii="Arial" w:hAnsi="Arial" w:cs="Arial"/>
         </w:rPr>
       </w:pPr>
-      <w:bookmarkStart w:id="21" w:name="_Toc501119307"/>
+      <w:bookmarkStart w:id="26" w:name="_Toc500704275"/>
       <w:r>
         <w:rPr>
           <w:rFonts w:ascii="Arial" w:hAnsi="Arial" w:cs="Arial"/>
@@ -6311,7 +6477,7 @@
         </w:rPr>
         <w:t>Cons</w:t>
       </w:r>
-      <w:bookmarkEnd w:id="21"/>
+      <w:bookmarkEnd w:id="26"/>
     </w:p>
     <w:p>
       <w:pPr>
@@ -6365,7 +6531,7 @@
           <w:sz w:val="28"/>
         </w:rPr>
       </w:pPr>
-      <w:bookmarkStart w:id="22" w:name="_Toc501119308"/>
+      <w:bookmarkStart w:id="27" w:name="_Toc500704276"/>
       <w:r>
         <w:rPr>
           <w:rFonts w:ascii="Arial" w:hAnsi="Arial" w:cs="Arial"/>
@@ -6380,7 +6546,7 @@
         </w:rPr>
         <w:t>Sprints Summary</w:t>
       </w:r>
-      <w:bookmarkEnd w:id="22"/>
+      <w:bookmarkEnd w:id="27"/>
     </w:p>
     <w:p>
       <w:pPr>
@@ -6625,14 +6791,12 @@
           <w:rFonts w:ascii="Arial" w:hAnsi="Arial" w:cs="Arial"/>
         </w:rPr>
       </w:pPr>
-      <w:bookmarkStart w:id="23" w:name="_Toc501119309"/>
       <w:r>
         <w:rPr>
           <w:rFonts w:ascii="Arial" w:hAnsi="Arial" w:cs="Arial"/>
         </w:rPr>
         <w:t>2.2.0. User stories</w:t>
       </w:r>
-      <w:bookmarkEnd w:id="23"/>
     </w:p>
     <w:p>
       <w:pPr>
@@ -8547,7 +8711,7 @@
                     </pic:cNvPicPr>
                   </pic:nvPicPr>
                   <pic:blipFill>
-                    <a:blip r:embed="rId10">
+                    <a:blip r:embed="rId13">
                       <a:extLst>
                         <a:ext uri="{28A0092B-C50C-407E-A947-70E740481C1C}">
                           <a14:useLocalDpi xmlns:a14="http://schemas.microsoft.com/office/drawing/2010/main" val="0"/>
@@ -8592,14 +8756,7 @@
           <w:rFonts w:ascii="Arial" w:hAnsi="Arial" w:cs="Arial"/>
           <w:sz w:val="24"/>
         </w:rPr>
-        <w:t xml:space="preserve">You may ask yourself: “what do the colors represent?”, and the answer is quite surprising: “nothing”. </w:t>
-      </w:r>
-      <w:r>
-        <w:rPr>
-          <w:rFonts w:ascii="Arial" w:hAnsi="Arial" w:cs="Arial"/>
-          <w:sz w:val="24"/>
-        </w:rPr>
-        <w:t xml:space="preserve">They are colored only </w:t>
+        <w:t xml:space="preserve">They are colored </w:t>
       </w:r>
       <w:proofErr w:type="gramStart"/>
       <w:r>
@@ -8615,7 +8772,21 @@
           <w:rFonts w:ascii="Arial" w:hAnsi="Arial" w:cs="Arial"/>
           <w:sz w:val="24"/>
         </w:rPr>
-        <w:t xml:space="preserve"> facilitate showing which of the user stories were predominantly dealt with, during each sprint. So, whenever you are going to see colored highlighted text in the sprint backlogs, it means it was part of that specific user story.</w:t>
+        <w:t xml:space="preserve"> facilitate showing which of the user stories were predominantly dealt with, during each sprint. So, whenever </w:t>
+      </w:r>
+      <w:r>
+        <w:rPr>
+          <w:rFonts w:ascii="Arial" w:hAnsi="Arial" w:cs="Arial"/>
+          <w:sz w:val="24"/>
+        </w:rPr>
+        <w:t>text is highlighted in a specific color,</w:t>
+      </w:r>
+      <w:r>
+        <w:rPr>
+          <w:rFonts w:ascii="Arial" w:hAnsi="Arial" w:cs="Arial"/>
+          <w:sz w:val="24"/>
+        </w:rPr>
+        <w:t xml:space="preserve"> in the sprint backlogs, it means it was part of that specific user story.</w:t>
       </w:r>
     </w:p>
     <w:p>
@@ -8647,14 +8818,14 @@
           <w:rFonts w:ascii="Arial" w:hAnsi="Arial" w:cs="Arial"/>
         </w:rPr>
       </w:pPr>
-      <w:bookmarkStart w:id="24" w:name="_Toc501119310"/>
+      <w:bookmarkStart w:id="28" w:name="_Toc500704277"/>
       <w:r>
         <w:rPr>
           <w:rFonts w:ascii="Arial" w:hAnsi="Arial" w:cs="Arial"/>
         </w:rPr>
         <w:t>Sprint 0</w:t>
       </w:r>
-      <w:bookmarkEnd w:id="24"/>
+      <w:bookmarkEnd w:id="28"/>
     </w:p>
     <w:p>
       <w:pPr>
@@ -8664,7 +8835,7 @@
           <w:sz w:val="24"/>
         </w:rPr>
       </w:pPr>
-      <w:bookmarkStart w:id="25" w:name="_Toc501119311"/>
+      <w:bookmarkStart w:id="29" w:name="_Toc500704278"/>
       <w:r>
         <w:rPr>
           <w:rFonts w:ascii="Arial" w:hAnsi="Arial" w:cs="Arial"/>
@@ -8672,7 +8843,7 @@
         </w:rPr>
         <w:t>a. Sprint summary and MoSCoW model</w:t>
       </w:r>
-      <w:bookmarkEnd w:id="25"/>
+      <w:bookmarkEnd w:id="29"/>
     </w:p>
     <w:p>
       <w:pPr>
@@ -8817,7 +8988,6 @@
                 <w:rFonts w:ascii="Arial" w:hAnsi="Arial" w:cs="Arial"/>
                 <w:color w:val="000000"/>
               </w:rPr>
-              <w:lastRenderedPageBreak/>
               <w:t>Must</w:t>
             </w:r>
           </w:p>
@@ -8947,6 +9117,7 @@
                 <w:rFonts w:ascii="Arial" w:hAnsi="Arial" w:cs="Arial"/>
                 <w:color w:val="000000"/>
               </w:rPr>
+              <w:lastRenderedPageBreak/>
               <w:t>-------------</w:t>
             </w:r>
           </w:p>
@@ -10216,6 +10387,7 @@
           <w:szCs w:val="24"/>
         </w:rPr>
       </w:pPr>
+      <w:commentRangeStart w:id="30"/>
       <w:r>
         <w:rPr>
           <w:rFonts w:ascii="Arial" w:hAnsi="Arial" w:cs="Arial"/>
@@ -10279,6 +10451,14 @@
           <w:szCs w:val="24"/>
         </w:rPr>
         <w:t>after we pivoted from the original idea, a few times, the final version of the model slowly started to be appear, resulting in its concluding form sometime in the middle of Sprint 1.</w:t>
+      </w:r>
+      <w:commentRangeEnd w:id="30"/>
+      <w:r>
+        <w:rPr>
+          <w:rStyle w:val="CommentReference"/>
+          <w:lang w:val="en-GB"/>
+        </w:rPr>
+        <w:commentReference w:id="30"/>
       </w:r>
     </w:p>
     <w:p>
@@ -10289,7 +10469,7 @@
           <w:sz w:val="24"/>
         </w:rPr>
       </w:pPr>
-      <w:bookmarkStart w:id="26" w:name="_Toc501119312"/>
+      <w:bookmarkStart w:id="31" w:name="_Toc500704279"/>
       <w:r>
         <w:rPr>
           <w:rFonts w:ascii="Arial" w:hAnsi="Arial" w:cs="Arial"/>
@@ -10309,9 +10489,29 @@
           <w:rFonts w:ascii="Arial" w:hAnsi="Arial" w:cs="Arial"/>
           <w:sz w:val="24"/>
         </w:rPr>
-        <w:t xml:space="preserve"> and burndown chart</w:t>
-      </w:r>
-      <w:bookmarkEnd w:id="26"/>
+        <w:t xml:space="preserve"> and burndown </w:t>
+      </w:r>
+      <w:commentRangeStart w:id="32"/>
+      <w:r>
+        <w:rPr>
+          <w:rFonts w:ascii="Arial" w:hAnsi="Arial" w:cs="Arial"/>
+          <w:sz w:val="24"/>
+        </w:rPr>
+        <w:t>chart</w:t>
+      </w:r>
+      <w:bookmarkEnd w:id="31"/>
+      <w:commentRangeEnd w:id="32"/>
+      <w:r>
+        <w:rPr>
+          <w:rStyle w:val="CommentReference"/>
+          <w:rFonts w:asciiTheme="minorHAnsi" w:eastAsiaTheme="minorHAnsi" w:hAnsiTheme="minorHAnsi" w:cstheme="minorBidi"/>
+          <w:i w:val="0"/>
+          <w:iCs w:val="0"/>
+          <w:color w:val="auto"/>
+          <w:lang w:val="en-GB"/>
+        </w:rPr>
+        <w:commentReference w:id="32"/>
+      </w:r>
     </w:p>
     <w:tbl>
       <w:tblPr>
@@ -16507,17 +16707,8 @@
                 <w:rFonts w:ascii="Calibri" w:eastAsia="Times New Roman" w:hAnsi="Calibri" w:cs="Times New Roman"/>
                 <w:color w:val="000000"/>
               </w:rPr>
-              <w:t>Decide on development m</w:t>
-            </w:r>
-            <w:bookmarkStart w:id="27" w:name="_GoBack"/>
-            <w:r>
-              <w:rPr>
-                <w:rFonts w:ascii="Calibri" w:eastAsia="Times New Roman" w:hAnsi="Calibri" w:cs="Times New Roman"/>
-                <w:color w:val="000000"/>
-              </w:rPr>
-              <w:t>ethod</w:t>
-            </w:r>
-            <w:bookmarkEnd w:id="27"/>
+              <w:t>Decide on development method</w:t>
+            </w:r>
           </w:p>
         </w:tc>
         <w:tc>
@@ -17463,7 +17654,7 @@
             <wp:cNvGraphicFramePr/>
             <a:graphic xmlns:a="http://schemas.openxmlformats.org/drawingml/2006/main">
               <a:graphicData uri="http://schemas.openxmlformats.org/drawingml/2006/chart">
-                <c:chart xmlns:c="http://schemas.openxmlformats.org/drawingml/2006/chart" xmlns:r="http://schemas.openxmlformats.org/officeDocument/2006/relationships" r:id="rId11"/>
+                <c:chart xmlns:c="http://schemas.openxmlformats.org/drawingml/2006/chart" xmlns:r="http://schemas.openxmlformats.org/officeDocument/2006/relationships" r:id="rId14"/>
               </a:graphicData>
             </a:graphic>
             <wp14:sizeRelH relativeFrom="margin">
@@ -17538,6 +17729,17 @@
           <w:sz w:val="24"/>
         </w:rPr>
       </w:pPr>
+      <w:r>
+        <w:rPr>
+          <w:rStyle w:val="CommentReference"/>
+          <w:rFonts w:asciiTheme="minorHAnsi" w:eastAsiaTheme="minorHAnsi" w:hAnsiTheme="minorHAnsi" w:cstheme="minorBidi"/>
+          <w:i w:val="0"/>
+          <w:iCs w:val="0"/>
+          <w:color w:val="auto"/>
+          <w:lang w:val="en-GB"/>
+        </w:rPr>
+        <w:commentReference w:id="33"/>
+      </w:r>
     </w:p>
     <w:p>
       <w:pPr>
@@ -17570,7 +17772,7 @@
       <w:pPr>
         <w:pStyle w:val="Heading4"/>
       </w:pPr>
-      <w:bookmarkStart w:id="28" w:name="_Toc501119313"/>
+      <w:bookmarkStart w:id="34" w:name="_Toc500704280"/>
       <w:r>
         <w:rPr>
           <w:rFonts w:ascii="Arial" w:hAnsi="Arial" w:cs="Arial"/>
@@ -17588,7 +17790,7 @@
         </w:rPr>
         <w:t>Sprint retrospective</w:t>
       </w:r>
-      <w:bookmarkEnd w:id="28"/>
+      <w:bookmarkEnd w:id="34"/>
     </w:p>
     <w:p>
       <w:pPr>
@@ -17669,7 +17871,32 @@
           <w:sz w:val="24"/>
           <w:szCs w:val="24"/>
         </w:rPr>
-        <w:t xml:space="preserve"> in which we have spent the most time working on the project.</w:t>
+        <w:t xml:space="preserve"> in which we have spent the </w:t>
+      </w:r>
+      <w:commentRangeStart w:id="35"/>
+      <w:r>
+        <w:rPr>
+          <w:rFonts w:ascii="Arial" w:hAnsi="Arial" w:cs="Arial"/>
+          <w:sz w:val="24"/>
+          <w:szCs w:val="24"/>
+        </w:rPr>
+        <w:t>most</w:t>
+      </w:r>
+      <w:commentRangeEnd w:id="35"/>
+      <w:r>
+        <w:rPr>
+          <w:rStyle w:val="CommentReference"/>
+          <w:lang w:val="en-GB"/>
+        </w:rPr>
+        <w:commentReference w:id="35"/>
+      </w:r>
+      <w:r>
+        <w:rPr>
+          <w:rFonts w:ascii="Arial" w:hAnsi="Arial" w:cs="Arial"/>
+          <w:sz w:val="24"/>
+          <w:szCs w:val="24"/>
+        </w:rPr>
+        <w:t xml:space="preserve"> time working on the project.</w:t>
       </w:r>
     </w:p>
     <w:p>
@@ -17679,7 +17906,7 @@
           <w:rFonts w:ascii="Arial" w:hAnsi="Arial" w:cs="Arial"/>
         </w:rPr>
       </w:pPr>
-      <w:bookmarkStart w:id="29" w:name="_Toc501119314"/>
+      <w:bookmarkStart w:id="36" w:name="_Toc500704281"/>
       <w:r>
         <w:rPr>
           <w:rFonts w:ascii="Arial" w:hAnsi="Arial" w:cs="Arial"/>
@@ -17692,7 +17919,7 @@
         </w:rPr>
         <w:t>Sprint 1</w:t>
       </w:r>
-      <w:bookmarkEnd w:id="29"/>
+      <w:bookmarkEnd w:id="36"/>
     </w:p>
     <w:p>
       <w:pPr>
@@ -17702,7 +17929,7 @@
           <w:sz w:val="24"/>
         </w:rPr>
       </w:pPr>
-      <w:bookmarkStart w:id="30" w:name="_Toc501119315"/>
+      <w:bookmarkStart w:id="37" w:name="_Toc500704282"/>
       <w:r>
         <w:rPr>
           <w:rFonts w:ascii="Arial" w:hAnsi="Arial" w:cs="Arial"/>
@@ -17710,7 +17937,7 @@
         </w:rPr>
         <w:t>a. Sprint summary</w:t>
       </w:r>
-      <w:bookmarkEnd w:id="30"/>
+      <w:bookmarkEnd w:id="37"/>
     </w:p>
     <w:p>
       <w:pPr>
@@ -17805,7 +18032,32 @@
           <w:sz w:val="24"/>
           <w:szCs w:val="24"/>
         </w:rPr>
-        <w:t>was possibly the most important regarding the program, as in this sprint we made multiple spikes on new technologies like binding, WCF, YouTube API, different communication protocols and email sending. It resulted in the main features of the project being finished, besides that sprint also tested the team, as there we had conflicting arguments regarding future of project</w:t>
+        <w:t xml:space="preserve">was possibly the most important regarding the program, as in this sprint we made multiple </w:t>
+      </w:r>
+      <w:commentRangeStart w:id="38"/>
+      <w:r>
+        <w:rPr>
+          <w:rFonts w:ascii="Arial" w:hAnsi="Arial" w:cs="Arial"/>
+          <w:sz w:val="24"/>
+          <w:szCs w:val="24"/>
+        </w:rPr>
+        <w:t>spikes on new technologies like binding, WCF, YouTube API, different communication protocols and email sending</w:t>
+      </w:r>
+      <w:commentRangeEnd w:id="38"/>
+      <w:r>
+        <w:rPr>
+          <w:rStyle w:val="CommentReference"/>
+          <w:lang w:val="en-GB"/>
+        </w:rPr>
+        <w:commentReference w:id="38"/>
+      </w:r>
+      <w:r>
+        <w:rPr>
+          <w:rFonts w:ascii="Arial" w:hAnsi="Arial" w:cs="Arial"/>
+          <w:sz w:val="24"/>
+          <w:szCs w:val="24"/>
+        </w:rPr>
+        <w:t>. It resulted in the main features of the project being finished, besides that sprint also tested the team, as there we had conflicting arguments regarding future of project</w:t>
       </w:r>
       <w:r>
         <w:rPr>
@@ -17912,7 +18164,7 @@
           <w:sz w:val="24"/>
         </w:rPr>
       </w:pPr>
-      <w:bookmarkStart w:id="31" w:name="_Toc501119316"/>
+      <w:bookmarkStart w:id="39" w:name="_Toc500704283"/>
       <w:r>
         <w:rPr>
           <w:rFonts w:ascii="Arial" w:hAnsi="Arial" w:cs="Arial"/>
@@ -17935,7 +18187,7 @@
         </w:rPr>
         <w:t xml:space="preserve"> and burndown chart</w:t>
       </w:r>
-      <w:bookmarkEnd w:id="31"/>
+      <w:bookmarkEnd w:id="39"/>
     </w:p>
     <w:p>
       <w:pPr>
@@ -17980,7 +18232,7 @@
             <wp:cNvGraphicFramePr/>
             <a:graphic xmlns:a="http://schemas.openxmlformats.org/drawingml/2006/main">
               <a:graphicData uri="http://schemas.openxmlformats.org/drawingml/2006/chart">
-                <c:chart xmlns:c="http://schemas.openxmlformats.org/drawingml/2006/chart" xmlns:r="http://schemas.openxmlformats.org/officeDocument/2006/relationships" r:id="rId12"/>
+                <c:chart xmlns:c="http://schemas.openxmlformats.org/drawingml/2006/chart" xmlns:r="http://schemas.openxmlformats.org/officeDocument/2006/relationships" r:id="rId15"/>
               </a:graphicData>
             </a:graphic>
             <wp14:sizeRelH relativeFrom="margin">
@@ -17999,6 +18251,8 @@
           <w:rFonts w:ascii="Arial" w:hAnsi="Arial" w:cs="Arial"/>
         </w:rPr>
       </w:pPr>
+      <w:commentRangeStart w:id="40"/>
+      <w:commentRangeStart w:id="41"/>
       <w:r>
         <w:rPr>
           <w:rFonts w:ascii="Arial" w:hAnsi="Arial" w:cs="Arial"/>
@@ -18023,7 +18277,7 @@
                     </pic:cNvPicPr>
                   </pic:nvPicPr>
                   <pic:blipFill>
-                    <a:blip r:embed="rId13">
+                    <a:blip r:embed="rId16">
                       <a:extLst>
                         <a:ext uri="{28A0092B-C50C-407E-A947-70E740481C1C}">
                           <a14:useLocalDpi xmlns:a14="http://schemas.microsoft.com/office/drawing/2010/main" val="0"/>
@@ -18054,6 +18308,24 @@
           </wp:inline>
         </w:drawing>
       </w:r>
+      <w:commentRangeEnd w:id="40"/>
+      <w:r>
+        <w:rPr>
+          <w:rStyle w:val="CommentReference"/>
+          <w:lang w:val="en-GB"/>
+        </w:rPr>
+        <w:commentReference w:id="40"/>
+      </w:r>
+      <w:bookmarkStart w:id="42" w:name="_GoBack"/>
+      <w:bookmarkEnd w:id="42"/>
+      <w:commentRangeEnd w:id="41"/>
+      <w:r>
+        <w:rPr>
+          <w:rStyle w:val="CommentReference"/>
+          <w:lang w:val="en-GB"/>
+        </w:rPr>
+        <w:commentReference w:id="41"/>
+      </w:r>
     </w:p>
     <w:p>
       <w:pPr>
@@ -18072,7 +18344,7 @@
           <w:sz w:val="24"/>
         </w:rPr>
       </w:pPr>
-      <w:bookmarkStart w:id="32" w:name="_Toc501119317"/>
+      <w:bookmarkStart w:id="43" w:name="_Toc500704284"/>
       <w:r>
         <w:rPr>
           <w:rFonts w:ascii="Arial" w:hAnsi="Arial" w:cs="Arial"/>
@@ -18080,7 +18352,7 @@
         </w:rPr>
         <w:t>c. Sprint retrospective</w:t>
       </w:r>
-      <w:bookmarkEnd w:id="32"/>
+      <w:bookmarkEnd w:id="43"/>
     </w:p>
     <w:p>
       <w:pPr>
@@ -18097,7 +18369,41 @@
           <w:sz w:val="24"/>
           <w:szCs w:val="24"/>
         </w:rPr>
-        <w:t>Although the sprint tested our group’s work limits, it was still a great success because we could agree on common project path and it resulted in all necessary features being successfully implemented.</w:t>
+        <w:t xml:space="preserve">Although the sprint tested our group’s work limits, it was still a great success because we could agree on common project path and it resulted in </w:t>
+      </w:r>
+      <w:commentRangeStart w:id="44"/>
+      <w:commentRangeStart w:id="45"/>
+      <w:r>
+        <w:rPr>
+          <w:rFonts w:ascii="Arial" w:hAnsi="Arial" w:cs="Arial"/>
+          <w:sz w:val="24"/>
+          <w:szCs w:val="24"/>
+        </w:rPr>
+        <w:t xml:space="preserve">all necessary features </w:t>
+      </w:r>
+      <w:commentRangeEnd w:id="44"/>
+      <w:r>
+        <w:rPr>
+          <w:rStyle w:val="CommentReference"/>
+          <w:lang w:val="en-GB"/>
+        </w:rPr>
+        <w:commentReference w:id="44"/>
+      </w:r>
+      <w:commentRangeEnd w:id="45"/>
+      <w:r>
+        <w:rPr>
+          <w:rStyle w:val="CommentReference"/>
+          <w:lang w:val="en-GB"/>
+        </w:rPr>
+        <w:commentReference w:id="45"/>
+      </w:r>
+      <w:r>
+        <w:rPr>
+          <w:rFonts w:ascii="Arial" w:hAnsi="Arial" w:cs="Arial"/>
+          <w:sz w:val="24"/>
+          <w:szCs w:val="24"/>
+        </w:rPr>
+        <w:t>being successfully implemented.</w:t>
       </w:r>
     </w:p>
     <w:p>
@@ -18107,14 +18413,14 @@
           <w:rFonts w:ascii="Arial" w:hAnsi="Arial" w:cs="Arial"/>
         </w:rPr>
       </w:pPr>
-      <w:bookmarkStart w:id="33" w:name="_Toc501119318"/>
+      <w:bookmarkStart w:id="46" w:name="_Toc500704285"/>
       <w:r>
         <w:rPr>
           <w:rFonts w:ascii="Arial" w:hAnsi="Arial" w:cs="Arial"/>
         </w:rPr>
         <w:t>2.2.3. Sprint 2</w:t>
       </w:r>
-      <w:bookmarkEnd w:id="33"/>
+      <w:bookmarkEnd w:id="46"/>
     </w:p>
     <w:p>
       <w:pPr>
@@ -18124,7 +18430,7 @@
           <w:sz w:val="24"/>
         </w:rPr>
       </w:pPr>
-      <w:bookmarkStart w:id="34" w:name="_Toc501119319"/>
+      <w:bookmarkStart w:id="47" w:name="_Toc500704286"/>
       <w:r>
         <w:rPr>
           <w:rFonts w:ascii="Arial" w:hAnsi="Arial" w:cs="Arial"/>
@@ -18132,7 +18438,7 @@
         </w:rPr>
         <w:t>a. Sprint summary</w:t>
       </w:r>
-      <w:bookmarkEnd w:id="34"/>
+      <w:bookmarkEnd w:id="47"/>
     </w:p>
     <w:p>
       <w:pPr>
@@ -18243,14 +18549,24 @@
           <w:sz w:val="24"/>
           <w:szCs w:val="24"/>
         </w:rPr>
-        <w:t xml:space="preserve"> a little sprinkle on top, </w:t>
-      </w:r>
+        <w:t xml:space="preserve"> </w:t>
+      </w:r>
+      <w:commentRangeStart w:id="48"/>
+      <w:commentRangeStart w:id="49"/>
       <w:r>
         <w:rPr>
           <w:rFonts w:ascii="Arial" w:hAnsi="Arial" w:cs="Arial"/>
           <w:sz w:val="24"/>
           <w:szCs w:val="24"/>
         </w:rPr>
+        <w:t xml:space="preserve">a little sprinkle on top, </w:t>
+      </w:r>
+      <w:r>
+        <w:rPr>
+          <w:rFonts w:ascii="Arial" w:hAnsi="Arial" w:cs="Arial"/>
+          <w:sz w:val="24"/>
+          <w:szCs w:val="24"/>
+        </w:rPr>
         <w:t>to</w:t>
       </w:r>
       <w:r>
@@ -18275,7 +18591,31 @@
           <w:sz w:val="24"/>
           <w:szCs w:val="24"/>
         </w:rPr>
-        <w:t xml:space="preserve"> from a crowd of other projects.</w:t>
+        <w:t xml:space="preserve"> from a crowd of other projects</w:t>
+      </w:r>
+      <w:commentRangeEnd w:id="48"/>
+      <w:r>
+        <w:rPr>
+          <w:rStyle w:val="CommentReference"/>
+          <w:lang w:val="en-GB"/>
+        </w:rPr>
+        <w:commentReference w:id="48"/>
+      </w:r>
+      <w:commentRangeEnd w:id="49"/>
+      <w:r>
+        <w:rPr>
+          <w:rStyle w:val="CommentReference"/>
+          <w:lang w:val="en-GB"/>
+        </w:rPr>
+        <w:commentReference w:id="49"/>
+      </w:r>
+      <w:r>
+        <w:rPr>
+          <w:rFonts w:ascii="Arial" w:hAnsi="Arial" w:cs="Arial"/>
+          <w:sz w:val="24"/>
+          <w:szCs w:val="24"/>
+        </w:rPr>
+        <w:t>.</w:t>
       </w:r>
       <w:r>
         <w:rPr>
@@ -18336,7 +18676,7 @@
           <w:sz w:val="24"/>
         </w:rPr>
       </w:pPr>
-      <w:bookmarkStart w:id="35" w:name="_Toc501119320"/>
+      <w:bookmarkStart w:id="50" w:name="_Toc500704287"/>
       <w:r>
         <w:rPr>
           <w:rFonts w:ascii="Arial" w:hAnsi="Arial" w:cs="Arial"/>
@@ -18358,7 +18698,7 @@
         </w:rPr>
         <w:t xml:space="preserve"> and burndown chart</w:t>
       </w:r>
-      <w:bookmarkEnd w:id="35"/>
+      <w:bookmarkEnd w:id="50"/>
     </w:p>
     <w:p/>
     <w:tbl>
@@ -28437,7 +28777,7 @@
           <w:szCs w:val="24"/>
         </w:rPr>
       </w:pPr>
-      <w:bookmarkStart w:id="36" w:name="_Toc501119321"/>
+      <w:bookmarkStart w:id="51" w:name="_Toc500704288"/>
       <w:r>
         <w:rPr>
           <w:rFonts w:ascii="Arial" w:hAnsi="Arial" w:cs="Arial"/>
@@ -28475,7 +28815,7 @@
             <wp:cNvGraphicFramePr/>
             <a:graphic xmlns:a="http://schemas.openxmlformats.org/drawingml/2006/main">
               <a:graphicData uri="http://schemas.openxmlformats.org/drawingml/2006/chart">
-                <c:chart xmlns:c="http://schemas.openxmlformats.org/drawingml/2006/chart" xmlns:r="http://schemas.openxmlformats.org/officeDocument/2006/relationships" r:id="rId14"/>
+                <c:chart xmlns:c="http://schemas.openxmlformats.org/drawingml/2006/chart" xmlns:r="http://schemas.openxmlformats.org/officeDocument/2006/relationships" r:id="rId17"/>
               </a:graphicData>
             </a:graphic>
             <wp14:sizeRelH relativeFrom="margin">
@@ -28501,7 +28841,7 @@
         </w:rPr>
         <w:t>. Sprint retrospective</w:t>
       </w:r>
-      <w:bookmarkEnd w:id="36"/>
+      <w:bookmarkEnd w:id="51"/>
     </w:p>
     <w:p>
       <w:pPr>
@@ -28512,6 +28852,8 @@
           <w:szCs w:val="24"/>
         </w:rPr>
       </w:pPr>
+      <w:commentRangeStart w:id="52"/>
+      <w:commentRangeStart w:id="53"/>
       <w:r>
         <w:rPr>
           <w:rFonts w:ascii="Arial" w:hAnsi="Arial" w:cs="Arial"/>
@@ -28534,7 +28876,23 @@
           <w:sz w:val="24"/>
           <w:szCs w:val="24"/>
         </w:rPr>
-        <w:t>problems we have encountered, such as both the Video Player and Rock-Paper-Scissors game, working only in Debug     Mode.</w:t>
+        <w:t>problems we have encountered, such as both the Video Player and Rock-Paper-Scissors game, working only in Debug Mode.</w:t>
+      </w:r>
+      <w:commentRangeEnd w:id="52"/>
+      <w:r>
+        <w:rPr>
+          <w:rStyle w:val="CommentReference"/>
+          <w:lang w:val="en-GB"/>
+        </w:rPr>
+        <w:commentReference w:id="52"/>
+      </w:r>
+      <w:commentRangeEnd w:id="53"/>
+      <w:r>
+        <w:rPr>
+          <w:rStyle w:val="CommentReference"/>
+          <w:lang w:val="en-GB"/>
+        </w:rPr>
+        <w:commentReference w:id="53"/>
       </w:r>
     </w:p>
     <w:p>
@@ -28544,14 +28902,14 @@
           <w:rFonts w:ascii="Arial" w:hAnsi="Arial" w:cs="Arial"/>
         </w:rPr>
       </w:pPr>
-      <w:bookmarkStart w:id="37" w:name="_Toc501119322"/>
+      <w:bookmarkStart w:id="54" w:name="_Toc500704289"/>
       <w:r>
         <w:rPr>
           <w:rFonts w:ascii="Arial" w:hAnsi="Arial" w:cs="Arial"/>
         </w:rPr>
         <w:t>2.2.4. Sprint 3</w:t>
       </w:r>
-      <w:bookmarkEnd w:id="37"/>
+      <w:bookmarkEnd w:id="54"/>
     </w:p>
     <w:p>
       <w:pPr>
@@ -28561,7 +28919,7 @@
           <w:sz w:val="24"/>
         </w:rPr>
       </w:pPr>
-      <w:bookmarkStart w:id="38" w:name="_Toc501119323"/>
+      <w:bookmarkStart w:id="55" w:name="_Toc500704290"/>
       <w:r>
         <w:rPr>
           <w:rFonts w:ascii="Arial" w:hAnsi="Arial" w:cs="Arial"/>
@@ -28569,7 +28927,7 @@
         </w:rPr>
         <w:t>a. Sprint summary</w:t>
       </w:r>
-      <w:bookmarkEnd w:id="38"/>
+      <w:bookmarkEnd w:id="55"/>
     </w:p>
     <w:p>
       <w:pPr>
@@ -28676,14 +29034,24 @@
           <w:szCs w:val="24"/>
         </w:rPr>
         <w:lastRenderedPageBreak/>
-        <w:t xml:space="preserve">We like to call this Sprint as “The beginning of the end”, simply because this is the sprint in which we intended to wrap up the project, at least start doing so. The main goals for this sprint were finishing the web client, finishing touches for the service itself and started writing the reports. And as usual, </w:t>
-      </w:r>
+        <w:t xml:space="preserve">We like to call this Sprint as “The beginning of the end”, simply because this is the sprint in which we intended to wrap up the project, at least start doing so. The main goals for this sprint were finishing the web client, finishing touches for the service itself and started writing the reports. </w:t>
+      </w:r>
+      <w:commentRangeStart w:id="56"/>
+      <w:commentRangeStart w:id="57"/>
       <w:r>
         <w:rPr>
           <w:rFonts w:ascii="Arial" w:hAnsi="Arial" w:cs="Arial"/>
           <w:sz w:val="24"/>
           <w:szCs w:val="24"/>
         </w:rPr>
+        <w:t xml:space="preserve">And as usual, </w:t>
+      </w:r>
+      <w:r>
+        <w:rPr>
+          <w:rFonts w:ascii="Arial" w:hAnsi="Arial" w:cs="Arial"/>
+          <w:sz w:val="24"/>
+          <w:szCs w:val="24"/>
+        </w:rPr>
         <w:t>all</w:t>
       </w:r>
       <w:r>
@@ -28725,6 +29093,22 @@
           <w:szCs w:val="24"/>
         </w:rPr>
         <w:t xml:space="preserve"> </w:t>
+      </w:r>
+      <w:commentRangeEnd w:id="56"/>
+      <w:r>
+        <w:rPr>
+          <w:rStyle w:val="CommentReference"/>
+          <w:lang w:val="en-GB"/>
+        </w:rPr>
+        <w:commentReference w:id="56"/>
+      </w:r>
+      <w:commentRangeEnd w:id="57"/>
+      <w:r>
+        <w:rPr>
+          <w:rStyle w:val="CommentReference"/>
+          <w:lang w:val="en-GB"/>
+        </w:rPr>
+        <w:commentReference w:id="57"/>
       </w:r>
     </w:p>
     <w:p>
@@ -28735,7 +29119,7 @@
           <w:sz w:val="24"/>
         </w:rPr>
       </w:pPr>
-      <w:bookmarkStart w:id="39" w:name="_Toc501119324"/>
+      <w:bookmarkStart w:id="58" w:name="_Toc500704291"/>
       <w:r>
         <w:rPr>
           <w:noProof/>
@@ -28772,7 +29156,7 @@
                     <pic:cNvPicPr/>
                   </pic:nvPicPr>
                   <pic:blipFill>
-                    <a:blip r:embed="rId15">
+                    <a:blip r:embed="rId18">
                       <a:extLst>
                         <a:ext uri="{28A0092B-C50C-407E-A947-70E740481C1C}">
                           <a14:useLocalDpi xmlns:a14="http://schemas.microsoft.com/office/drawing/2010/main" val="0"/>
@@ -28825,7 +29209,7 @@
         </w:rPr>
         <w:t xml:space="preserve"> and burndown chart</w:t>
       </w:r>
-      <w:bookmarkEnd w:id="39"/>
+      <w:bookmarkEnd w:id="58"/>
     </w:p>
     <w:p>
       <w:pPr>
@@ -28862,7 +29246,7 @@
             <wp:cNvGraphicFramePr/>
             <a:graphic xmlns:a="http://schemas.openxmlformats.org/drawingml/2006/main">
               <a:graphicData uri="http://schemas.openxmlformats.org/drawingml/2006/chart">
-                <c:chart xmlns:c="http://schemas.openxmlformats.org/drawingml/2006/chart" xmlns:r="http://schemas.openxmlformats.org/officeDocument/2006/relationships" r:id="rId16"/>
+                <c:chart xmlns:c="http://schemas.openxmlformats.org/drawingml/2006/chart" xmlns:r="http://schemas.openxmlformats.org/officeDocument/2006/relationships" r:id="rId19"/>
               </a:graphicData>
             </a:graphic>
           </wp:inline>
@@ -28877,7 +29261,7 @@
           <w:sz w:val="24"/>
         </w:rPr>
       </w:pPr>
-      <w:bookmarkStart w:id="40" w:name="_Toc501119325"/>
+      <w:bookmarkStart w:id="59" w:name="_Toc500704292"/>
       <w:r>
         <w:rPr>
           <w:rFonts w:ascii="Arial" w:hAnsi="Arial" w:cs="Arial"/>
@@ -28885,7 +29269,7 @@
         </w:rPr>
         <w:t>c. Sprint retrospective</w:t>
       </w:r>
-      <w:bookmarkEnd w:id="40"/>
+      <w:bookmarkEnd w:id="59"/>
     </w:p>
     <w:p>
       <w:pPr>
@@ -28910,7 +29294,67 @@
           <w:sz w:val="24"/>
           <w:szCs w:val="24"/>
         </w:rPr>
-        <w:t xml:space="preserve">since we have never previously worked with MVC, fell right into Mr. Brian’s “prediction”. Just as you can see from the burndown chart, this sprint’s estimations were just as close to reality as we would ever get to winning the lottery. </w:t>
+        <w:t xml:space="preserve">since we have never previously worked with MVC, </w:t>
+      </w:r>
+      <w:commentRangeStart w:id="60"/>
+      <w:commentRangeStart w:id="61"/>
+      <w:r>
+        <w:rPr>
+          <w:rFonts w:ascii="Arial" w:hAnsi="Arial" w:cs="Arial"/>
+          <w:sz w:val="24"/>
+          <w:szCs w:val="24"/>
+        </w:rPr>
+        <w:t>fell</w:t>
+      </w:r>
+      <w:commentRangeEnd w:id="60"/>
+      <w:r>
+        <w:rPr>
+          <w:rStyle w:val="CommentReference"/>
+          <w:lang w:val="en-GB"/>
+        </w:rPr>
+        <w:commentReference w:id="60"/>
+      </w:r>
+      <w:commentRangeEnd w:id="61"/>
+      <w:r>
+        <w:rPr>
+          <w:rStyle w:val="CommentReference"/>
+          <w:lang w:val="en-GB"/>
+        </w:rPr>
+        <w:commentReference w:id="61"/>
+      </w:r>
+      <w:r>
+        <w:rPr>
+          <w:rFonts w:ascii="Arial" w:hAnsi="Arial" w:cs="Arial"/>
+          <w:sz w:val="24"/>
+          <w:szCs w:val="24"/>
+        </w:rPr>
+        <w:t xml:space="preserve"> right into Mr. Brian’s “prediction”. Just as you can see from the burndown chart, this sprint’s estimations were just as close to reality as we would ever get to </w:t>
+      </w:r>
+      <w:commentRangeStart w:id="62"/>
+      <w:commentRangeStart w:id="63"/>
+      <w:r>
+        <w:rPr>
+          <w:rFonts w:ascii="Arial" w:hAnsi="Arial" w:cs="Arial"/>
+          <w:sz w:val="24"/>
+          <w:szCs w:val="24"/>
+        </w:rPr>
+        <w:t xml:space="preserve">winning the lottery. </w:t>
+      </w:r>
+      <w:commentRangeEnd w:id="62"/>
+      <w:r>
+        <w:rPr>
+          <w:rStyle w:val="CommentReference"/>
+          <w:lang w:val="en-GB"/>
+        </w:rPr>
+        <w:commentReference w:id="62"/>
+      </w:r>
+      <w:commentRangeEnd w:id="63"/>
+      <w:r>
+        <w:rPr>
+          <w:rStyle w:val="CommentReference"/>
+          <w:lang w:val="en-GB"/>
+        </w:rPr>
+        <w:commentReference w:id="63"/>
       </w:r>
     </w:p>
     <w:p>
@@ -28941,6 +29385,7 @@
           <w:szCs w:val="24"/>
         </w:rPr>
       </w:pPr>
+      <w:commentRangeStart w:id="64"/>
       <w:r>
         <w:rPr>
           <w:rFonts w:ascii="Arial" w:hAnsi="Arial" w:cs="Arial"/>
@@ -28966,6 +29411,14 @@
         </w:rPr>
         <w:t>technologies.</w:t>
       </w:r>
+      <w:commentRangeEnd w:id="64"/>
+      <w:r>
+        <w:rPr>
+          <w:rStyle w:val="CommentReference"/>
+          <w:lang w:val="en-GB"/>
+        </w:rPr>
+        <w:commentReference w:id="64"/>
+      </w:r>
     </w:p>
     <w:p>
       <w:pPr>
@@ -28984,6 +29437,8 @@
         </w:rPr>
         <w:t xml:space="preserve">Although at the begging of the sprint we were slightly ahead of schedule, at the end of it, time became an enemy and the race to handing in a “finished” product, began. </w:t>
       </w:r>
+      <w:commentRangeStart w:id="65"/>
+      <w:commentRangeStart w:id="66"/>
       <w:r>
         <w:rPr>
           <w:rFonts w:ascii="Arial" w:hAnsi="Arial" w:cs="Arial"/>
@@ -29007,6 +29462,22 @@
           <w:szCs w:val="24"/>
         </w:rPr>
         <w:t>.</w:t>
+      </w:r>
+      <w:commentRangeEnd w:id="65"/>
+      <w:r>
+        <w:rPr>
+          <w:rStyle w:val="CommentReference"/>
+          <w:lang w:val="en-GB"/>
+        </w:rPr>
+        <w:commentReference w:id="65"/>
+      </w:r>
+      <w:commentRangeEnd w:id="66"/>
+      <w:r>
+        <w:rPr>
+          <w:rStyle w:val="CommentReference"/>
+          <w:lang w:val="en-GB"/>
+        </w:rPr>
+        <w:commentReference w:id="66"/>
       </w:r>
     </w:p>
     <w:p>
@@ -29016,14 +29487,14 @@
           <w:rFonts w:ascii="Arial" w:hAnsi="Arial" w:cs="Arial"/>
         </w:rPr>
       </w:pPr>
-      <w:bookmarkStart w:id="41" w:name="_Toc501119326"/>
+      <w:bookmarkStart w:id="67" w:name="_Toc500704293"/>
       <w:r>
         <w:rPr>
           <w:rFonts w:ascii="Arial" w:hAnsi="Arial" w:cs="Arial"/>
         </w:rPr>
         <w:t>2.2.5. Sprint 4</w:t>
       </w:r>
-      <w:bookmarkEnd w:id="41"/>
+      <w:bookmarkEnd w:id="67"/>
     </w:p>
     <w:p>
       <w:pPr>
@@ -29033,7 +29504,7 @@
           <w:sz w:val="24"/>
         </w:rPr>
       </w:pPr>
-      <w:bookmarkStart w:id="42" w:name="_Toc501119327"/>
+      <w:bookmarkStart w:id="68" w:name="_Toc500704294"/>
       <w:r>
         <w:rPr>
           <w:rFonts w:ascii="Arial" w:hAnsi="Arial" w:cs="Arial"/>
@@ -29041,7 +29512,7 @@
         </w:rPr>
         <w:t>a. Sprint summary</w:t>
       </w:r>
-      <w:bookmarkEnd w:id="42"/>
+      <w:bookmarkEnd w:id="68"/>
     </w:p>
     <w:p>
       <w:pPr>
@@ -29152,7 +29623,33 @@
           <w:sz w:val="24"/>
           <w:szCs w:val="24"/>
         </w:rPr>
-        <w:t>Just as the previous sprint hinted, all we have done in this last week was assembling the report, reformatting our sprint backlogs, into more easily readable formats, adding some new features to the MVC, like cookies, and making sure we still have a working product as expected and no new “unintentional features” were added, by mistake.</w:t>
+        <w:t>Just as the previous sprint hinted, all we have done in this last week was assembling the report, reformatting our sprint backlogs, into more easily readable formats, adding some new features to the MVC, like cookies</w:t>
+      </w:r>
+      <w:commentRangeStart w:id="69"/>
+      <w:commentRangeStart w:id="70"/>
+      <w:r>
+        <w:rPr>
+          <w:rFonts w:ascii="Arial" w:hAnsi="Arial" w:cs="Arial"/>
+          <w:sz w:val="24"/>
+          <w:szCs w:val="24"/>
+        </w:rPr>
+        <w:t>, and making sure we still have a working product as expected and no new “unintentional features” were added, by mistake.</w:t>
+      </w:r>
+      <w:commentRangeEnd w:id="69"/>
+      <w:r>
+        <w:rPr>
+          <w:rStyle w:val="CommentReference"/>
+          <w:lang w:val="en-GB"/>
+        </w:rPr>
+        <w:commentReference w:id="69"/>
+      </w:r>
+      <w:commentRangeEnd w:id="70"/>
+      <w:r>
+        <w:rPr>
+          <w:rStyle w:val="CommentReference"/>
+          <w:lang w:val="en-GB"/>
+        </w:rPr>
+        <w:commentReference w:id="70"/>
       </w:r>
     </w:p>
     <w:p>
@@ -29163,7 +29660,7 @@
           <w:sz w:val="24"/>
         </w:rPr>
       </w:pPr>
-      <w:bookmarkStart w:id="43" w:name="_Toc501119328"/>
+      <w:bookmarkStart w:id="71" w:name="_Toc500704295"/>
       <w:r>
         <w:rPr>
           <w:rFonts w:ascii="Arial" w:hAnsi="Arial" w:cs="Arial"/>
@@ -29199,7 +29696,7 @@
         </w:rPr>
         <w:t xml:space="preserve"> and burndown chart</w:t>
       </w:r>
-      <w:bookmarkEnd w:id="43"/>
+      <w:bookmarkEnd w:id="71"/>
     </w:p>
     <w:p>
       <w:r>
@@ -29236,7 +29733,7 @@
             <wp:cNvGraphicFramePr/>
             <a:graphic xmlns:a="http://schemas.openxmlformats.org/drawingml/2006/main">
               <a:graphicData uri="http://schemas.openxmlformats.org/drawingml/2006/chart">
-                <c:chart xmlns:c="http://schemas.openxmlformats.org/drawingml/2006/chart" xmlns:r="http://schemas.openxmlformats.org/officeDocument/2006/relationships" r:id="rId17"/>
+                <c:chart xmlns:c="http://schemas.openxmlformats.org/drawingml/2006/chart" xmlns:r="http://schemas.openxmlformats.org/officeDocument/2006/relationships" r:id="rId20"/>
               </a:graphicData>
             </a:graphic>
             <wp14:sizeRelH relativeFrom="margin">
@@ -29268,7 +29765,7 @@
                     <pic:cNvPicPr/>
                   </pic:nvPicPr>
                   <pic:blipFill>
-                    <a:blip r:embed="rId18"/>
+                    <a:blip r:embed="rId21"/>
                     <a:stretch>
                       <a:fillRect/>
                     </a:stretch>
@@ -29302,7 +29799,7 @@
           <w:sz w:val="24"/>
         </w:rPr>
       </w:pPr>
-      <w:bookmarkStart w:id="44" w:name="_Toc501119329"/>
+      <w:bookmarkStart w:id="72" w:name="_Toc500704296"/>
       <w:r>
         <w:rPr>
           <w:rFonts w:ascii="Arial" w:hAnsi="Arial" w:cs="Arial"/>
@@ -29311,7 +29808,7 @@
         <w:lastRenderedPageBreak/>
         <w:t>c. Sprint retrospective</w:t>
       </w:r>
-      <w:bookmarkEnd w:id="44"/>
+      <w:bookmarkEnd w:id="72"/>
     </w:p>
     <w:p>
       <w:pPr>
@@ -29396,7 +29893,15 @@
           <w:rFonts w:ascii="Arial" w:hAnsi="Arial" w:cs="Arial"/>
           <w:sz w:val="24"/>
         </w:rPr>
-        <w:t>lthough last sprint didn’t go as planned, we learned from our mistakes and didn’t set unachievable goals. This sprint also helped us confirm our product</w:t>
+        <w:t xml:space="preserve">lthough last sprint didn’t go as planned, we learned from our mistakes and didn’t set unachievable goals. </w:t>
+      </w:r>
+      <w:commentRangeStart w:id="73"/>
+      <w:r>
+        <w:rPr>
+          <w:rFonts w:ascii="Arial" w:hAnsi="Arial" w:cs="Arial"/>
+          <w:sz w:val="24"/>
+        </w:rPr>
+        <w:t>This sprint also helped us confirm our product</w:t>
       </w:r>
       <w:r>
         <w:rPr>
@@ -29440,6 +29945,7 @@
         </w:rPr>
         <w:t xml:space="preserve"> together as </w:t>
       </w:r>
+      <w:commentRangeStart w:id="74"/>
       <w:r>
         <w:rPr>
           <w:rFonts w:ascii="Arial" w:hAnsi="Arial" w:cs="Arial"/>
@@ -29447,12 +29953,28 @@
         </w:rPr>
         <w:t>one</w:t>
       </w:r>
+      <w:commentRangeEnd w:id="74"/>
+      <w:r>
+        <w:rPr>
+          <w:rStyle w:val="CommentReference"/>
+          <w:lang w:val="en-GB"/>
+        </w:rPr>
+        <w:commentReference w:id="74"/>
+      </w:r>
       <w:r>
         <w:rPr>
           <w:rFonts w:ascii="Arial" w:hAnsi="Arial" w:cs="Arial"/>
           <w:sz w:val="24"/>
         </w:rPr>
         <w:t>.</w:t>
+      </w:r>
+      <w:commentRangeEnd w:id="73"/>
+      <w:r>
+        <w:rPr>
+          <w:rStyle w:val="CommentReference"/>
+          <w:lang w:val="en-GB"/>
+        </w:rPr>
+        <w:commentReference w:id="73"/>
       </w:r>
     </w:p>
     <w:p>
@@ -29466,14 +29988,14 @@
           <w:rFonts w:ascii="Arial" w:hAnsi="Arial" w:cs="Arial"/>
         </w:rPr>
       </w:pPr>
-      <w:bookmarkStart w:id="45" w:name="_Toc501119330"/>
+      <w:bookmarkStart w:id="75" w:name="_Toc500704297"/>
       <w:r>
         <w:rPr>
           <w:rFonts w:ascii="Arial" w:hAnsi="Arial" w:cs="Arial"/>
         </w:rPr>
         <w:t>Conclusion</w:t>
       </w:r>
-      <w:bookmarkEnd w:id="45"/>
+      <w:bookmarkEnd w:id="75"/>
     </w:p>
     <w:p>
       <w:pPr>
@@ -29697,7 +30219,7 @@
           <w:sz w:val="28"/>
         </w:rPr>
       </w:pPr>
-      <w:bookmarkStart w:id="46" w:name="_Toc501119331"/>
+      <w:bookmarkStart w:id="76" w:name="_Toc500704298"/>
       <w:r>
         <w:rPr>
           <w:rFonts w:ascii="Arial" w:hAnsi="Arial" w:cs="Arial"/>
@@ -29712,48 +30234,71 @@
         </w:rPr>
         <w:t>Denouement</w:t>
       </w:r>
-      <w:bookmarkEnd w:id="46"/>
+      <w:bookmarkEnd w:id="76"/>
     </w:p>
     <w:p>
       <w:pPr>
         <w:ind w:firstLine="720"/>
         <w:rPr>
           <w:rFonts w:ascii="Arial" w:hAnsi="Arial" w:cs="Arial"/>
-        </w:rPr>
-      </w:pPr>
-      <w:r>
-        <w:rPr>
-          <w:rFonts w:ascii="Arial" w:hAnsi="Arial" w:cs="Arial"/>
+          <w:sz w:val="24"/>
+          <w:szCs w:val="24"/>
+        </w:rPr>
+      </w:pPr>
+      <w:r>
+        <w:rPr>
+          <w:rFonts w:ascii="Arial" w:hAnsi="Arial" w:cs="Arial"/>
+          <w:sz w:val="24"/>
+          <w:szCs w:val="24"/>
         </w:rPr>
         <w:t>In conclusion, during this semester</w:t>
       </w:r>
       <w:r>
         <w:rPr>
           <w:rFonts w:ascii="Arial" w:hAnsi="Arial" w:cs="Arial"/>
+          <w:sz w:val="24"/>
+          <w:szCs w:val="24"/>
         </w:rPr>
         <w:t xml:space="preserve"> </w:t>
       </w:r>
       <w:r>
         <w:rPr>
           <w:rFonts w:ascii="Arial" w:hAnsi="Arial" w:cs="Arial"/>
-        </w:rPr>
-        <w:t xml:space="preserve">we have managed to achieve not only knowledge about different frameworks of developing software, such as Extreme Programming, SCRUM and Kanban, and seeing how actual developers work, through the company visits; but </w:t>
-      </w:r>
-      <w:r>
-        <w:rPr>
-          <w:rFonts w:ascii="Arial" w:hAnsi="Arial" w:cs="Arial"/>
+          <w:sz w:val="24"/>
+          <w:szCs w:val="24"/>
+        </w:rPr>
+        <w:t xml:space="preserve">we have managed to achieve not only knowledge about </w:t>
+      </w:r>
+      <w:commentRangeStart w:id="77"/>
+      <w:r>
+        <w:rPr>
+          <w:rFonts w:ascii="Arial" w:hAnsi="Arial" w:cs="Arial"/>
+          <w:sz w:val="24"/>
+          <w:szCs w:val="24"/>
+        </w:rPr>
+        <w:t xml:space="preserve">different frameworks of developing software, such as Extreme Programming, SCRUM and Kanban, and seeing how actual developers work, through the company visits; but </w:t>
+      </w:r>
+      <w:r>
+        <w:rPr>
+          <w:rFonts w:ascii="Arial" w:hAnsi="Arial" w:cs="Arial"/>
+          <w:sz w:val="24"/>
+          <w:szCs w:val="24"/>
         </w:rPr>
         <w:t>also,</w:t>
       </w:r>
       <w:r>
         <w:rPr>
           <w:rFonts w:ascii="Arial" w:hAnsi="Arial" w:cs="Arial"/>
+          <w:sz w:val="24"/>
+          <w:szCs w:val="24"/>
         </w:rPr>
         <w:t xml:space="preserve"> </w:t>
       </w:r>
       <w:r>
         <w:rPr>
           <w:rFonts w:ascii="Arial" w:hAnsi="Arial" w:cs="Arial"/>
+          <w:sz w:val="24"/>
+          <w:szCs w:val="24"/>
         </w:rPr>
         <w:t>how to communicate and reach out to companies of the profile.</w:t>
       </w:r>
@@ -29762,60 +30307,79 @@
       <w:pPr>
         <w:rPr>
           <w:rFonts w:ascii="Arial" w:hAnsi="Arial" w:cs="Arial"/>
-          <w:sz w:val="28"/>
-        </w:rPr>
-      </w:pPr>
-      <w:r>
-        <w:rPr>
-          <w:rFonts w:ascii="Arial" w:hAnsi="Arial" w:cs="Arial"/>
+          <w:sz w:val="24"/>
+          <w:szCs w:val="24"/>
+        </w:rPr>
+      </w:pPr>
+      <w:r>
+        <w:rPr>
+          <w:rFonts w:ascii="Arial" w:hAnsi="Arial" w:cs="Arial"/>
+          <w:sz w:val="24"/>
+          <w:szCs w:val="24"/>
         </w:rPr>
         <w:t xml:space="preserve">As </w:t>
       </w:r>
       <w:r>
         <w:rPr>
           <w:rFonts w:ascii="Arial" w:hAnsi="Arial" w:cs="Arial"/>
+          <w:sz w:val="24"/>
+          <w:szCs w:val="24"/>
         </w:rPr>
         <w:t>an</w:t>
       </w:r>
       <w:r>
         <w:rPr>
           <w:rFonts w:ascii="Arial" w:hAnsi="Arial" w:cs="Arial"/>
+          <w:sz w:val="24"/>
+          <w:szCs w:val="24"/>
         </w:rPr>
         <w:t xml:space="preserve"> ending note, we would like to thank </w:t>
       </w:r>
       <w:r>
         <w:rPr>
           <w:rFonts w:ascii="Arial" w:hAnsi="Arial" w:cs="Arial"/>
+          <w:sz w:val="24"/>
+          <w:szCs w:val="24"/>
         </w:rPr>
         <w:t>all</w:t>
       </w:r>
       <w:r>
         <w:rPr>
           <w:rFonts w:ascii="Arial" w:hAnsi="Arial" w:cs="Arial"/>
+          <w:sz w:val="24"/>
+          <w:szCs w:val="24"/>
         </w:rPr>
         <w:t xml:space="preserve"> the </w:t>
       </w:r>
       <w:r>
         <w:rPr>
           <w:rFonts w:ascii="Arial" w:hAnsi="Arial" w:cs="Arial"/>
+          <w:sz w:val="24"/>
+          <w:szCs w:val="24"/>
         </w:rPr>
         <w:t>readers</w:t>
       </w:r>
       <w:r>
         <w:rPr>
           <w:rFonts w:ascii="Arial" w:hAnsi="Arial" w:cs="Arial"/>
+          <w:sz w:val="24"/>
+          <w:szCs w:val="24"/>
         </w:rPr>
         <w:t>, who invested their time in</w:t>
       </w:r>
       <w:r>
         <w:rPr>
           <w:rFonts w:ascii="Arial" w:hAnsi="Arial" w:cs="Arial"/>
+          <w:sz w:val="24"/>
+          <w:szCs w:val="24"/>
         </w:rPr>
         <w:t xml:space="preserve"> reading</w:t>
       </w:r>
       <w:r>
         <w:rPr>
           <w:rFonts w:ascii="Arial" w:hAnsi="Arial" w:cs="Arial"/>
+          <w:sz w:val="24"/>
+          <w:szCs w:val="24"/>
         </w:rPr>
         <w:t xml:space="preserve"> this paper </w:t>
       </w:r>
@@ -29823,6 +30387,8 @@
       <w:r>
         <w:rPr>
           <w:rFonts w:ascii="Arial" w:hAnsi="Arial" w:cs="Arial"/>
+          <w:sz w:val="24"/>
+          <w:szCs w:val="24"/>
         </w:rPr>
         <w:t>and also</w:t>
       </w:r>
@@ -29830,12 +30396,16 @@
       <w:r>
         <w:rPr>
           <w:rFonts w:ascii="Arial" w:hAnsi="Arial" w:cs="Arial"/>
+          <w:sz w:val="24"/>
+          <w:szCs w:val="24"/>
         </w:rPr>
         <w:t xml:space="preserve"> to the guiding teachers that helped and guided us through the entire process.</w:t>
       </w:r>
       <w:r>
         <w:rPr>
           <w:rFonts w:ascii="Arial" w:hAnsi="Arial" w:cs="Arial"/>
+          <w:sz w:val="24"/>
+          <w:szCs w:val="24"/>
         </w:rPr>
         <w:t xml:space="preserve"> Also, </w:t>
       </w:r>
@@ -29843,6 +30413,8 @@
       <w:r>
         <w:rPr>
           <w:rFonts w:ascii="Arial" w:hAnsi="Arial" w:cs="Arial"/>
+          <w:sz w:val="24"/>
+          <w:szCs w:val="24"/>
         </w:rPr>
         <w:t>all of</w:t>
       </w:r>
@@ -29850,13 +30422,26 @@
       <w:r>
         <w:rPr>
           <w:rFonts w:ascii="Arial" w:hAnsi="Arial" w:cs="Arial"/>
+          <w:sz w:val="24"/>
+          <w:szCs w:val="24"/>
         </w:rPr>
         <w:t xml:space="preserve"> the files used in the creation of this report are attached to the hand-in folder, in case you would like to inspect them in great detail.</w:t>
+      </w:r>
+      <w:commentRangeEnd w:id="77"/>
+      <w:r>
+        <w:rPr>
+          <w:rStyle w:val="CommentReference"/>
+          <w:rFonts w:ascii="Arial" w:hAnsi="Arial" w:cs="Arial"/>
+          <w:sz w:val="24"/>
+          <w:szCs w:val="24"/>
+          <w:lang w:val="en-GB"/>
+        </w:rPr>
+        <w:commentReference w:id="77"/>
       </w:r>
     </w:p>
     <w:p/>
     <w:sectPr>
-      <w:headerReference w:type="default" r:id="rId19"/>
+      <w:headerReference w:type="default" r:id="rId22"/>
       <w:pgSz w:w="11906" w:h="16838" w:code="9"/>
       <w:pgMar w:top="1440" w:right="1440" w:bottom="1440" w:left="1440" w:header="720" w:footer="720" w:gutter="0"/>
       <w:cols w:space="720"/>
@@ -29864,6 +30449,841 @@
     </w:sectPr>
   </w:body>
 </w:document>
+</file>
+
+<file path=word/comments.xml><?xml version="1.0" encoding="utf-8"?>
+<w:comments xmlns:wpc="http://schemas.microsoft.com/office/word/2010/wordprocessingCanvas" xmlns:cx="http://schemas.microsoft.com/office/drawing/2014/chartex" xmlns:cx1="http://schemas.microsoft.com/office/drawing/2015/9/8/chartex" xmlns:cx2="http://schemas.microsoft.com/office/drawing/2015/10/21/chartex" xmlns:cx3="http://schemas.microsoft.com/office/drawing/2016/5/9/chartex" xmlns:cx4="http://schemas.microsoft.com/office/drawing/2016/5/10/chartex" xmlns:cx5="http://schemas.microsoft.com/office/drawing/2016/5/11/chartex" xmlns:cx6="http://schemas.microsoft.com/office/drawing/2016/5/12/chartex" xmlns:cx7="http://schemas.microsoft.com/office/drawing/2016/5/13/chartex" xmlns:cx8="http://schemas.microsoft.com/office/drawing/2016/5/14/chartex" xmlns:mc="http://schemas.openxmlformats.org/markup-compatibility/2006" xmlns:aink="http://schemas.microsoft.com/office/drawing/2016/ink" xmlns:am3d="http://schemas.microsoft.com/office/drawing/2017/model3d" xmlns:o="urn:schemas-microsoft-com:office:office" xmlns:r="http://schemas.openxmlformats.org/officeDocument/2006/relationships" xmlns:m="http://schemas.openxmlformats.org/officeDocument/2006/math" xmlns:v="urn:schemas-microsoft-com:vml" xmlns:wp14="http://schemas.microsoft.com/office/word/2010/wordprocessingDrawing" xmlns:wp="http://schemas.openxmlformats.org/drawingml/2006/wordprocessingDrawing" xmlns:w10="urn:schemas-microsoft-com:office:word" xmlns:w="http://schemas.openxmlformats.org/wordprocessingml/2006/main" xmlns:w14="http://schemas.microsoft.com/office/word/2010/wordml" xmlns:w15="http://schemas.microsoft.com/office/word/2012/wordml" xmlns:w16cid="http://schemas.microsoft.com/office/word/2016/wordml/cid" xmlns:w16se="http://schemas.microsoft.com/office/word/2015/wordml/symex" xmlns:wpg="http://schemas.microsoft.com/office/word/2010/wordprocessingGroup" xmlns:wpi="http://schemas.microsoft.com/office/word/2010/wordprocessingInk" xmlns:wne="http://schemas.microsoft.com/office/word/2006/wordml" xmlns:wps="http://schemas.microsoft.com/office/word/2010/wordprocessingShape" mc:Ignorable="w14 w15 w16se w16cid wp14">
+  <w:comment w:id="12" w:author="bubriks@gmail.com" w:date="2017-12-15T15:21:00Z" w:initials="b">
+    <w:p>
+      <w:pPr>
+        <w:pStyle w:val="CommentText"/>
+      </w:pPr>
+      <w:r>
+        <w:rPr>
+          <w:rStyle w:val="CommentReference"/>
+        </w:rPr>
+        <w:annotationRef/>
+      </w:r>
+      <w:r>
+        <w:t xml:space="preserve">Can </w:t>
+      </w:r>
+      <w:proofErr w:type="spellStart"/>
+      <w:r>
+        <w:t>alo</w:t>
+      </w:r>
+      <w:proofErr w:type="spellEnd"/>
+      <w:r>
+        <w:t xml:space="preserve"> mention that you can also create sprint one backlog (</w:t>
+      </w:r>
+      <w:proofErr w:type="spellStart"/>
+      <w:r>
+        <w:t>technicly</w:t>
+      </w:r>
+      <w:proofErr w:type="spellEnd"/>
+      <w:r>
+        <w:t xml:space="preserve"> its done before burndown chart so places of order should switch)</w:t>
+      </w:r>
+    </w:p>
+  </w:comment>
+  <w:comment w:id="13" w:author="Andrei-Eugen Birta" w:date="2017-12-15T17:00:00Z" w:initials="AB">
+    <w:p>
+      <w:pPr>
+        <w:pStyle w:val="CommentText"/>
+      </w:pPr>
+      <w:r>
+        <w:rPr>
+          <w:rStyle w:val="CommentReference"/>
+        </w:rPr>
+        <w:annotationRef/>
+      </w:r>
+      <w:r>
+        <w:t xml:space="preserve">That was there for a </w:t>
+      </w:r>
+      <w:proofErr w:type="gramStart"/>
+      <w:r>
+        <w:t>while</w:t>
+      </w:r>
+      <w:proofErr w:type="gramEnd"/>
+      <w:r>
+        <w:t xml:space="preserve"> but we have to many words now</w:t>
+      </w:r>
+    </w:p>
+  </w:comment>
+  <w:comment w:id="14" w:author="bubriks@gmail.com" w:date="2017-12-15T15:22:00Z" w:initials="b">
+    <w:p>
+      <w:pPr>
+        <w:pStyle w:val="CommentText"/>
+      </w:pPr>
+      <w:r>
+        <w:rPr>
+          <w:rStyle w:val="CommentReference"/>
+        </w:rPr>
+        <w:annotationRef/>
+      </w:r>
+      <w:r>
+        <w:t>supervised</w:t>
+      </w:r>
+    </w:p>
+  </w:comment>
+  <w:comment w:id="15" w:author="Andrei-Eugen Birta" w:date="2017-12-15T17:03:00Z" w:initials="AB">
+    <w:p>
+      <w:pPr>
+        <w:pStyle w:val="CommentText"/>
+      </w:pPr>
+      <w:r>
+        <w:rPr>
+          <w:rStyle w:val="CommentReference"/>
+        </w:rPr>
+        <w:annotationRef/>
+      </w:r>
+      <w:r>
+        <w:t xml:space="preserve">scrum master organizes the meeting, asks the questions, makes order =&gt; </w:t>
+      </w:r>
+      <w:proofErr w:type="gramStart"/>
+      <w:r>
+        <w:t>conducted :D</w:t>
+      </w:r>
+      <w:proofErr w:type="gramEnd"/>
+    </w:p>
+  </w:comment>
+  <w:comment w:id="16" w:author="bubriks@gmail.com" w:date="2017-12-15T15:23:00Z" w:initials="b">
+    <w:p>
+      <w:pPr>
+        <w:pStyle w:val="CommentText"/>
+      </w:pPr>
+      <w:r>
+        <w:rPr>
+          <w:rStyle w:val="CommentReference"/>
+        </w:rPr>
+        <w:annotationRef/>
+      </w:r>
+      <w:r>
+        <w:t xml:space="preserve">you can mention that after every sprint there is </w:t>
+      </w:r>
+      <w:proofErr w:type="gramStart"/>
+      <w:r>
+        <w:t>releasable  product</w:t>
+      </w:r>
+      <w:proofErr w:type="gramEnd"/>
+    </w:p>
+  </w:comment>
+  <w:comment w:id="18" w:author="bubriks@gmail.com" w:date="2017-12-15T15:26:00Z" w:initials="b">
+    <w:p>
+      <w:pPr>
+        <w:pStyle w:val="CommentText"/>
+      </w:pPr>
+      <w:r>
+        <w:rPr>
+          <w:rStyle w:val="CommentReference"/>
+        </w:rPr>
+        <w:annotationRef/>
+      </w:r>
+      <w:r>
+        <w:t xml:space="preserve">I think only if their priority is high enough and task on the board is done (because of Kanban board having limited space, you </w:t>
+      </w:r>
+      <w:proofErr w:type="spellStart"/>
+      <w:proofErr w:type="gramStart"/>
+      <w:r>
+        <w:t>cant</w:t>
+      </w:r>
+      <w:proofErr w:type="spellEnd"/>
+      <w:proofErr w:type="gramEnd"/>
+      <w:r>
+        <w:t xml:space="preserve"> just add new item to board while its full)</w:t>
+      </w:r>
+    </w:p>
+  </w:comment>
+  <w:comment w:id="30" w:author="bubriks@gmail.com" w:date="2017-12-15T15:49:00Z" w:initials="b">
+    <w:p>
+      <w:pPr>
+        <w:pStyle w:val="CommentText"/>
+      </w:pPr>
+      <w:r>
+        <w:rPr>
+          <w:rStyle w:val="CommentReference"/>
+        </w:rPr>
+        <w:annotationRef/>
+      </w:r>
+      <w:r>
+        <w:t>Sprint related text will need changing</w:t>
+      </w:r>
+    </w:p>
+  </w:comment>
+  <w:comment w:id="32" w:author="bubriks@gmail.com" w:date="2017-12-15T15:49:00Z" w:initials="b">
+    <w:p>
+      <w:pPr>
+        <w:pStyle w:val="CommentText"/>
+      </w:pPr>
+      <w:r>
+        <w:rPr>
+          <w:rStyle w:val="CommentReference"/>
+        </w:rPr>
+        <w:annotationRef/>
+      </w:r>
+      <w:proofErr w:type="gramStart"/>
+      <w:r>
+        <w:t>Also</w:t>
+      </w:r>
+      <w:proofErr w:type="gramEnd"/>
+      <w:r>
+        <w:t xml:space="preserve"> this will need changing</w:t>
+      </w:r>
+    </w:p>
+  </w:comment>
+  <w:comment w:id="33" w:author="bubriks@gmail.com" w:date="2017-12-15T15:49:00Z" w:initials="b">
+    <w:p>
+      <w:pPr>
+        <w:pStyle w:val="CommentText"/>
+      </w:pPr>
+      <w:r>
+        <w:rPr>
+          <w:rStyle w:val="CommentReference"/>
+        </w:rPr>
+        <w:annotationRef/>
+      </w:r>
+      <w:r>
+        <w:t xml:space="preserve">Don’t forget </w:t>
+      </w:r>
+      <w:proofErr w:type="gramStart"/>
+      <w:r>
+        <w:t>this :D</w:t>
+      </w:r>
+      <w:proofErr w:type="gramEnd"/>
+    </w:p>
+  </w:comment>
+  <w:comment w:id="35" w:author="bubriks@gmail.com" w:date="2017-12-15T15:50:00Z" w:initials="b">
+    <w:p>
+      <w:pPr>
+        <w:pStyle w:val="CommentText"/>
+      </w:pPr>
+      <w:r>
+        <w:rPr>
+          <w:rStyle w:val="CommentReference"/>
+        </w:rPr>
+        <w:annotationRef/>
+      </w:r>
+      <w:r>
+        <w:t>And this and so forward</w:t>
+      </w:r>
+    </w:p>
+  </w:comment>
+  <w:comment w:id="38" w:author="bubriks@gmail.com" w:date="2017-12-15T15:50:00Z" w:initials="b">
+    <w:p>
+      <w:pPr>
+        <w:pStyle w:val="CommentText"/>
+      </w:pPr>
+      <w:r>
+        <w:rPr>
+          <w:rStyle w:val="CommentReference"/>
+        </w:rPr>
+        <w:annotationRef/>
+      </w:r>
+      <w:r>
+        <w:t xml:space="preserve">Spikes go to sprint zero (just if you haven’t noticed it </w:t>
+      </w:r>
+      <w:proofErr w:type="spellStart"/>
+      <w:r>
+        <w:t>allready</w:t>
+      </w:r>
+      <w:proofErr w:type="spellEnd"/>
+      <w:r>
+        <w:t>)</w:t>
+      </w:r>
+    </w:p>
+  </w:comment>
+  <w:comment w:id="40" w:author="bubriks@gmail.com" w:date="2017-12-15T15:51:00Z" w:initials="b">
+    <w:p>
+      <w:pPr>
+        <w:pStyle w:val="CommentText"/>
+      </w:pPr>
+      <w:r>
+        <w:rPr>
+          <w:rStyle w:val="CommentReference"/>
+        </w:rPr>
+        <w:annotationRef/>
+      </w:r>
+      <w:r>
+        <w:t>Don’t put images in some places and tables in other try doing it the same everywhere (you don’t have to show day columns)</w:t>
+      </w:r>
+    </w:p>
+  </w:comment>
+  <w:comment w:id="41" w:author="Andrei-Eugen Birta" w:date="2017-12-15T17:23:00Z" w:initials="AB">
+    <w:p>
+      <w:pPr>
+        <w:pStyle w:val="CommentText"/>
+      </w:pPr>
+      <w:r>
+        <w:rPr>
+          <w:rStyle w:val="CommentReference"/>
+        </w:rPr>
+        <w:annotationRef/>
+      </w:r>
+    </w:p>
+  </w:comment>
+  <w:comment w:id="44" w:author="bubriks@gmail.com" w:date="2017-12-15T15:53:00Z" w:initials="b">
+    <w:p>
+      <w:pPr>
+        <w:pStyle w:val="CommentText"/>
+      </w:pPr>
+      <w:r>
+        <w:rPr>
+          <w:rStyle w:val="CommentReference"/>
+        </w:rPr>
+        <w:annotationRef/>
+      </w:r>
+      <w:r>
+        <w:rPr>
+          <w:rFonts w:ascii="Arial" w:hAnsi="Arial" w:cs="Arial"/>
+          <w:sz w:val="24"/>
+          <w:szCs w:val="24"/>
+        </w:rPr>
+        <w:t>all necessary features</w:t>
+      </w:r>
+      <w:r>
+        <w:rPr>
+          <w:rFonts w:ascii="Arial" w:hAnsi="Arial" w:cs="Arial"/>
+          <w:sz w:val="24"/>
+          <w:szCs w:val="24"/>
+        </w:rPr>
+        <w:t xml:space="preserve"> of the sprint (you can also </w:t>
+      </w:r>
+      <w:proofErr w:type="spellStart"/>
+      <w:r>
+        <w:rPr>
+          <w:rFonts w:ascii="Arial" w:hAnsi="Arial" w:cs="Arial"/>
+          <w:sz w:val="24"/>
+          <w:szCs w:val="24"/>
+        </w:rPr>
+        <w:t>meantion</w:t>
+      </w:r>
+      <w:proofErr w:type="spellEnd"/>
+      <w:r>
+        <w:rPr>
+          <w:rFonts w:ascii="Arial" w:hAnsi="Arial" w:cs="Arial"/>
+          <w:sz w:val="24"/>
+          <w:szCs w:val="24"/>
+        </w:rPr>
+        <w:t xml:space="preserve"> that this sprint had almost all main user stories done)</w:t>
+      </w:r>
+    </w:p>
+  </w:comment>
+  <w:comment w:id="45" w:author="Andrei-Eugen Birta" w:date="2017-12-15T17:23:00Z" w:initials="AB">
+    <w:p>
+      <w:pPr>
+        <w:pStyle w:val="CommentText"/>
+      </w:pPr>
+      <w:r>
+        <w:rPr>
+          <w:rStyle w:val="CommentReference"/>
+        </w:rPr>
+        <w:annotationRef/>
+      </w:r>
+      <w:r>
+        <w:t>word limit</w:t>
+      </w:r>
+    </w:p>
+  </w:comment>
+  <w:comment w:id="48" w:author="bubriks@gmail.com" w:date="2017-12-15T15:54:00Z" w:initials="b">
+    <w:p>
+      <w:pPr>
+        <w:pStyle w:val="CommentText"/>
+      </w:pPr>
+      <w:r>
+        <w:rPr>
+          <w:rStyle w:val="CommentReference"/>
+        </w:rPr>
+        <w:annotationRef/>
+      </w:r>
+      <w:r>
+        <w:t>if you added this than explain what is this sprinkle</w:t>
+      </w:r>
+    </w:p>
+  </w:comment>
+  <w:comment w:id="49" w:author="Andrei-Eugen Birta" w:date="2017-12-15T17:23:00Z" w:initials="AB">
+    <w:p>
+      <w:pPr>
+        <w:pStyle w:val="CommentText"/>
+      </w:pPr>
+      <w:r>
+        <w:rPr>
+          <w:rStyle w:val="CommentReference"/>
+        </w:rPr>
+        <w:annotationRef/>
+      </w:r>
+      <w:r>
+        <w:t>word limit</w:t>
+      </w:r>
+    </w:p>
+  </w:comment>
+  <w:comment w:id="52" w:author="bubriks@gmail.com" w:date="2017-12-15T15:55:00Z" w:initials="b">
+    <w:p>
+      <w:pPr>
+        <w:pStyle w:val="CommentText"/>
+      </w:pPr>
+      <w:r>
+        <w:rPr>
+          <w:rStyle w:val="CommentReference"/>
+        </w:rPr>
+        <w:annotationRef/>
+      </w:r>
+      <w:r>
+        <w:t xml:space="preserve">why is that exiting isn’t sprint 0 exiting as well maybe even more because we learned s much then? Or sprint 1 when we </w:t>
+      </w:r>
+      <w:proofErr w:type="spellStart"/>
+      <w:r>
+        <w:t>actualy</w:t>
+      </w:r>
+      <w:proofErr w:type="spellEnd"/>
+      <w:r>
+        <w:t xml:space="preserve"> implemented it, why would this be interesting in any way it for the most part was nerve wrecking </w:t>
+      </w:r>
+    </w:p>
+  </w:comment>
+  <w:comment w:id="53" w:author="Andrei-Eugen Birta" w:date="2017-12-15T17:08:00Z" w:initials="AB">
+    <w:p>
+      <w:pPr>
+        <w:pStyle w:val="CommentText"/>
+      </w:pPr>
+      <w:r>
+        <w:rPr>
+          <w:rStyle w:val="CommentReference"/>
+        </w:rPr>
+        <w:annotationRef/>
+      </w:r>
+      <w:r>
+        <w:t xml:space="preserve">“exciting” in </w:t>
+      </w:r>
+      <w:proofErr w:type="gramStart"/>
+      <w:r>
+        <w:t>a</w:t>
+      </w:r>
+      <w:proofErr w:type="gramEnd"/>
+      <w:r>
+        <w:t xml:space="preserve"> ironical manner, and it was because, just as the text says: “because of the problems we have encountered … with debug mode”</w:t>
+      </w:r>
+    </w:p>
+  </w:comment>
+  <w:comment w:id="56" w:author="bubriks@gmail.com" w:date="2017-12-15T15:58:00Z" w:initials="b">
+    <w:p>
+      <w:pPr>
+        <w:pStyle w:val="CommentText"/>
+      </w:pPr>
+      <w:r>
+        <w:rPr>
+          <w:rStyle w:val="CommentReference"/>
+        </w:rPr>
+        <w:annotationRef/>
+      </w:r>
+      <w:r>
+        <w:t xml:space="preserve">why do you add this (its like flight attendant reminding you that there is food on </w:t>
+      </w:r>
+      <w:proofErr w:type="gramStart"/>
+      <w:r>
+        <w:t>aeroplane)</w:t>
+      </w:r>
+      <w:proofErr w:type="gramEnd"/>
+    </w:p>
+  </w:comment>
+  <w:comment w:id="57" w:author="Andrei-Eugen Birta" w:date="2017-12-15T17:09:00Z" w:initials="AB">
+    <w:p>
+      <w:pPr>
+        <w:pStyle w:val="CommentText"/>
+      </w:pPr>
+      <w:r>
+        <w:rPr>
+          <w:rStyle w:val="CommentReference"/>
+        </w:rPr>
+        <w:annotationRef/>
+      </w:r>
+      <w:r>
+        <w:t>Which has been proven to raise the chance of flight passengers to buy said food</w:t>
+      </w:r>
+    </w:p>
+  </w:comment>
+  <w:comment w:id="60" w:author="bubriks@gmail.com" w:date="2017-12-15T16:00:00Z" w:initials="b">
+    <w:p>
+      <w:pPr>
+        <w:pStyle w:val="CommentText"/>
+      </w:pPr>
+      <w:r>
+        <w:rPr>
+          <w:rStyle w:val="CommentReference"/>
+        </w:rPr>
+        <w:annotationRef/>
+      </w:r>
+      <w:r>
+        <w:t>we fell (because otherwise what or who fell)</w:t>
+      </w:r>
+    </w:p>
+  </w:comment>
+  <w:comment w:id="61" w:author="Andrei-Eugen Birta" w:date="2017-12-15T17:10:00Z" w:initials="AB">
+    <w:p>
+      <w:pPr>
+        <w:pStyle w:val="CommentText"/>
+      </w:pPr>
+      <w:r>
+        <w:rPr>
+          <w:rStyle w:val="CommentReference"/>
+        </w:rPr>
+        <w:annotationRef/>
+      </w:r>
+      <w:r>
+        <w:t xml:space="preserve">we </w:t>
+      </w:r>
+      <w:proofErr w:type="gramStart"/>
+      <w:r>
+        <w:t>is</w:t>
+      </w:r>
+      <w:proofErr w:type="gramEnd"/>
+      <w:r>
+        <w:t xml:space="preserve"> already in this sentence. It would sound weird if it would be there twice</w:t>
+      </w:r>
+    </w:p>
+  </w:comment>
+  <w:comment w:id="62" w:author="bubriks@gmail.com" w:date="2017-12-15T16:01:00Z" w:initials="b">
+    <w:p>
+      <w:pPr>
+        <w:pStyle w:val="CommentText"/>
+      </w:pPr>
+      <w:r>
+        <w:rPr>
+          <w:rStyle w:val="CommentReference"/>
+        </w:rPr>
+        <w:annotationRef/>
+      </w:r>
+      <w:r>
+        <w:t xml:space="preserve">maybe don’t add so harsh statement (you can say at wasn’t </w:t>
+      </w:r>
+      <w:proofErr w:type="spellStart"/>
+      <w:r>
+        <w:t>wery</w:t>
+      </w:r>
+      <w:proofErr w:type="spellEnd"/>
+      <w:r>
+        <w:t xml:space="preserve"> well estimated, but don’t say we filed completely because we didn’t also just think about other groups how their sprint backlogs looked like, I even think our backlog is too good so please change this sentence)</w:t>
+      </w:r>
+    </w:p>
+  </w:comment>
+  <w:comment w:id="63" w:author="Andrei-Eugen Birta" w:date="2017-12-15T17:11:00Z" w:initials="AB">
+    <w:p>
+      <w:pPr>
+        <w:pStyle w:val="CommentText"/>
+      </w:pPr>
+      <w:r>
+        <w:rPr>
+          <w:rStyle w:val="CommentReference"/>
+        </w:rPr>
+        <w:annotationRef/>
+      </w:r>
+      <w:r>
+        <w:t xml:space="preserve">yeah, this explanation was back when the burndown chart showed that we fucked up there, which we kind off did, so change the burndown </w:t>
+      </w:r>
+      <w:proofErr w:type="gramStart"/>
+      <w:r>
+        <w:t>chart :P</w:t>
+      </w:r>
+      <w:proofErr w:type="gramEnd"/>
+    </w:p>
+  </w:comment>
+  <w:comment w:id="64" w:author="bubriks@gmail.com" w:date="2017-12-15T16:03:00Z" w:initials="b">
+    <w:p>
+      <w:pPr>
+        <w:pStyle w:val="CommentText"/>
+      </w:pPr>
+      <w:r>
+        <w:rPr>
+          <w:rStyle w:val="CommentReference"/>
+        </w:rPr>
+        <w:annotationRef/>
+      </w:r>
+      <w:r>
+        <w:t xml:space="preserve">you can add that we overestimated our </w:t>
+      </w:r>
+      <w:proofErr w:type="spellStart"/>
+      <w:r>
+        <w:t>knowlage</w:t>
+      </w:r>
+      <w:proofErr w:type="spellEnd"/>
+      <w:r>
+        <w:t xml:space="preserve"> of </w:t>
+      </w:r>
+      <w:proofErr w:type="spellStart"/>
+      <w:r>
+        <w:t>mvc</w:t>
+      </w:r>
+      <w:proofErr w:type="spellEnd"/>
+      <w:r>
+        <w:t xml:space="preserve"> and didn’t </w:t>
+      </w:r>
+      <w:proofErr w:type="spellStart"/>
+      <w:r>
+        <w:t>knowof</w:t>
+      </w:r>
+      <w:proofErr w:type="spellEnd"/>
+      <w:r>
+        <w:t xml:space="preserve"> technology to use to allow user to receive messages from server</w:t>
+      </w:r>
+    </w:p>
+  </w:comment>
+  <w:comment w:id="65" w:author="bubriks@gmail.com" w:date="2017-12-15T16:04:00Z" w:initials="b">
+    <w:p>
+      <w:pPr>
+        <w:pStyle w:val="CommentText"/>
+      </w:pPr>
+      <w:r>
+        <w:rPr>
+          <w:rStyle w:val="CommentReference"/>
+        </w:rPr>
+        <w:annotationRef/>
+      </w:r>
+      <w:proofErr w:type="gramStart"/>
+      <w:r>
+        <w:t>again</w:t>
+      </w:r>
+      <w:proofErr w:type="gramEnd"/>
+      <w:r>
+        <w:t xml:space="preserve"> too harsh! And you can talk also about report, that it was basically done all reports artefacts by end of this sprint</w:t>
+      </w:r>
+    </w:p>
+  </w:comment>
+  <w:comment w:id="66" w:author="Andrei-Eugen Birta" w:date="2017-12-15T17:13:00Z" w:initials="AB">
+    <w:p>
+      <w:pPr>
+        <w:pStyle w:val="CommentText"/>
+      </w:pPr>
+      <w:r>
+        <w:rPr>
+          <w:rStyle w:val="CommentReference"/>
+        </w:rPr>
+        <w:annotationRef/>
+      </w:r>
+      <w:r>
+        <w:t>we are already over the word limit</w:t>
+      </w:r>
+    </w:p>
+  </w:comment>
+  <w:comment w:id="69" w:author="bubriks@gmail.com" w:date="2017-12-15T16:06:00Z" w:initials="b">
+    <w:p>
+      <w:pPr>
+        <w:pStyle w:val="CommentText"/>
+      </w:pPr>
+      <w:r>
+        <w:rPr>
+          <w:rStyle w:val="CommentReference"/>
+        </w:rPr>
+        <w:annotationRef/>
+      </w:r>
+      <w:r>
+        <w:t xml:space="preserve">you can </w:t>
+      </w:r>
+      <w:proofErr w:type="spellStart"/>
+      <w:r>
+        <w:t>meantion</w:t>
+      </w:r>
+      <w:proofErr w:type="spellEnd"/>
+      <w:r>
+        <w:t xml:space="preserve"> that we changed design of report to make it more readable </w:t>
+      </w:r>
+      <w:proofErr w:type="gramStart"/>
+      <w:r>
+        <w:t>and also</w:t>
+      </w:r>
+      <w:proofErr w:type="gramEnd"/>
+      <w:r>
+        <w:t xml:space="preserve"> that we managed to </w:t>
+      </w:r>
+      <w:proofErr w:type="spellStart"/>
+      <w:r>
+        <w:t>mke</w:t>
+      </w:r>
+      <w:proofErr w:type="spellEnd"/>
+      <w:r>
+        <w:t xml:space="preserve"> web chat work with server </w:t>
+      </w:r>
+      <w:proofErr w:type="spellStart"/>
+      <w:r>
+        <w:t>callbacks</w:t>
+      </w:r>
+      <w:proofErr w:type="spellEnd"/>
+    </w:p>
+  </w:comment>
+  <w:comment w:id="70" w:author="Andrei-Eugen Birta" w:date="2017-12-15T17:13:00Z" w:initials="AB">
+    <w:p>
+      <w:pPr>
+        <w:pStyle w:val="CommentText"/>
+      </w:pPr>
+      <w:r>
+        <w:rPr>
+          <w:rStyle w:val="CommentReference"/>
+        </w:rPr>
+        <w:annotationRef/>
+      </w:r>
+    </w:p>
+  </w:comment>
+  <w:comment w:id="74" w:author="bubriks@gmail.com" w:date="2017-12-15T16:09:00Z" w:initials="b">
+    <w:p>
+      <w:pPr>
+        <w:pStyle w:val="CommentText"/>
+      </w:pPr>
+      <w:r>
+        <w:rPr>
+          <w:rStyle w:val="CommentReference"/>
+        </w:rPr>
+        <w:annotationRef/>
+      </w:r>
+      <w:r>
+        <w:t xml:space="preserve">you can talk also about the ending presentation so they </w:t>
+      </w:r>
+      <w:proofErr w:type="spellStart"/>
+      <w:r>
+        <w:t>se</w:t>
+      </w:r>
+      <w:proofErr w:type="spellEnd"/>
+      <w:r>
+        <w:t xml:space="preserve"> we </w:t>
+      </w:r>
+      <w:proofErr w:type="spellStart"/>
+      <w:r>
+        <w:t>actualy</w:t>
+      </w:r>
+      <w:proofErr w:type="spellEnd"/>
+      <w:r>
+        <w:t xml:space="preserve"> wrote this after sprint was done, and can </w:t>
+      </w:r>
+      <w:proofErr w:type="spellStart"/>
+      <w:r>
+        <w:t>meantion</w:t>
+      </w:r>
+      <w:proofErr w:type="spellEnd"/>
+      <w:r>
+        <w:t xml:space="preserve"> </w:t>
+      </w:r>
+      <w:proofErr w:type="spellStart"/>
+      <w:r>
+        <w:t>howit</w:t>
+      </w:r>
+      <w:proofErr w:type="spellEnd"/>
+      <w:r>
+        <w:t xml:space="preserve"> </w:t>
+      </w:r>
+      <w:proofErr w:type="spellStart"/>
+      <w:r>
+        <w:t>weant</w:t>
+      </w:r>
+      <w:proofErr w:type="spellEnd"/>
+      <w:r>
+        <w:t xml:space="preserve"> or something</w:t>
+      </w:r>
+    </w:p>
+  </w:comment>
+  <w:comment w:id="73" w:author="bubriks@gmail.com" w:date="2017-12-15T16:08:00Z" w:initials="b">
+    <w:p>
+      <w:pPr>
+        <w:pStyle w:val="CommentText"/>
+      </w:pPr>
+      <w:r>
+        <w:rPr>
+          <w:rStyle w:val="CommentReference"/>
+        </w:rPr>
+        <w:annotationRef/>
+      </w:r>
+      <w:r>
+        <w:t>add how it helped what we did to confirm this (say we tested all project as a group and tried everything in it or something)</w:t>
+      </w:r>
+    </w:p>
+  </w:comment>
+  <w:comment w:id="77" w:author="bubriks@gmail.com" w:date="2017-12-15T16:11:00Z" w:initials="b">
+    <w:p>
+      <w:pPr>
+        <w:pStyle w:val="CommentText"/>
+      </w:pPr>
+      <w:r>
+        <w:rPr>
+          <w:rStyle w:val="CommentReference"/>
+        </w:rPr>
+        <w:annotationRef/>
+      </w:r>
+      <w:r>
+        <w:t>why different size text</w:t>
+      </w:r>
+    </w:p>
+  </w:comment>
+</w:comments>
+</file>
+
+<file path=word/commentsExtended.xml><?xml version="1.0" encoding="utf-8"?>
+<w15:commentsEx xmlns:wpc="http://schemas.microsoft.com/office/word/2010/wordprocessingCanvas" xmlns:cx="http://schemas.microsoft.com/office/drawing/2014/chartex" xmlns:cx1="http://schemas.microsoft.com/office/drawing/2015/9/8/chartex" xmlns:cx2="http://schemas.microsoft.com/office/drawing/2015/10/21/chartex" xmlns:cx3="http://schemas.microsoft.com/office/drawing/2016/5/9/chartex" xmlns:cx4="http://schemas.microsoft.com/office/drawing/2016/5/10/chartex" xmlns:cx5="http://schemas.microsoft.com/office/drawing/2016/5/11/chartex" xmlns:cx6="http://schemas.microsoft.com/office/drawing/2016/5/12/chartex" xmlns:cx7="http://schemas.microsoft.com/office/drawing/2016/5/13/chartex" xmlns:cx8="http://schemas.microsoft.com/office/drawing/2016/5/14/chartex" xmlns:mc="http://schemas.openxmlformats.org/markup-compatibility/2006" xmlns:aink="http://schemas.microsoft.com/office/drawing/2016/ink" xmlns:am3d="http://schemas.microsoft.com/office/drawing/2017/model3d" xmlns:o="urn:schemas-microsoft-com:office:office" xmlns:r="http://schemas.openxmlformats.org/officeDocument/2006/relationships" xmlns:m="http://schemas.openxmlformats.org/officeDocument/2006/math" xmlns:v="urn:schemas-microsoft-com:vml" xmlns:wp14="http://schemas.microsoft.com/office/word/2010/wordprocessingDrawing" xmlns:wp="http://schemas.openxmlformats.org/drawingml/2006/wordprocessingDrawing" xmlns:w10="urn:schemas-microsoft-com:office:word" xmlns:w="http://schemas.openxmlformats.org/wordprocessingml/2006/main" xmlns:w14="http://schemas.microsoft.com/office/word/2010/wordml" xmlns:w15="http://schemas.microsoft.com/office/word/2012/wordml" xmlns:w16cid="http://schemas.microsoft.com/office/word/2016/wordml/cid" xmlns:w16se="http://schemas.microsoft.com/office/word/2015/wordml/symex" xmlns:wpg="http://schemas.microsoft.com/office/word/2010/wordprocessingGroup" xmlns:wpi="http://schemas.microsoft.com/office/word/2010/wordprocessingInk" xmlns:wne="http://schemas.microsoft.com/office/word/2006/wordml" xmlns:wps="http://schemas.microsoft.com/office/word/2010/wordprocessingShape" mc:Ignorable="w14 w15 w16se w16cid wp14">
+  <w15:commentEx w15:paraId="496BB3DF" w15:done="0"/>
+  <w15:commentEx w15:paraId="6C059479" w15:paraIdParent="496BB3DF" w15:done="0"/>
+  <w15:commentEx w15:paraId="026B255A" w15:done="0"/>
+  <w15:commentEx w15:paraId="6D199418" w15:paraIdParent="026B255A" w15:done="0"/>
+  <w15:commentEx w15:paraId="3322057A" w15:done="0"/>
+  <w15:commentEx w15:paraId="3AE1E7EB" w15:done="1"/>
+  <w15:commentEx w15:paraId="404EB4B7" w15:done="0"/>
+  <w15:commentEx w15:paraId="6826EC03" w15:done="0"/>
+  <w15:commentEx w15:paraId="031AF6DE" w15:done="0"/>
+  <w15:commentEx w15:paraId="2FF734E5" w15:done="0"/>
+  <w15:commentEx w15:paraId="77A200CF" w15:done="0"/>
+  <w15:commentEx w15:paraId="02F7011F" w15:done="0"/>
+  <w15:commentEx w15:paraId="7F9B28BC" w15:paraIdParent="02F7011F" w15:done="0"/>
+  <w15:commentEx w15:paraId="47FFAB66" w15:done="0"/>
+  <w15:commentEx w15:paraId="0CD00C3B" w15:paraIdParent="47FFAB66" w15:done="0"/>
+  <w15:commentEx w15:paraId="5F138716" w15:done="0"/>
+  <w15:commentEx w15:paraId="7E89662C" w15:paraIdParent="5F138716" w15:done="0"/>
+  <w15:commentEx w15:paraId="494E15AD" w15:done="0"/>
+  <w15:commentEx w15:paraId="1EE1920A" w15:paraIdParent="494E15AD" w15:done="0"/>
+  <w15:commentEx w15:paraId="1F3C8BB2" w15:done="0"/>
+  <w15:commentEx w15:paraId="74DF4844" w15:paraIdParent="1F3C8BB2" w15:done="0"/>
+  <w15:commentEx w15:paraId="7DA4C021" w15:done="0"/>
+  <w15:commentEx w15:paraId="1B8DA847" w15:paraIdParent="7DA4C021" w15:done="0"/>
+  <w15:commentEx w15:paraId="09061399" w15:done="0"/>
+  <w15:commentEx w15:paraId="35108D29" w15:paraIdParent="09061399" w15:done="0"/>
+  <w15:commentEx w15:paraId="21914F03" w15:done="1"/>
+  <w15:commentEx w15:paraId="72CC5F03" w15:done="0"/>
+  <w15:commentEx w15:paraId="6D316C58" w15:paraIdParent="72CC5F03" w15:done="0"/>
+  <w15:commentEx w15:paraId="5EE732F5" w15:done="0"/>
+  <w15:commentEx w15:paraId="71F7E6E3" w15:paraIdParent="5EE732F5" w15:done="0"/>
+  <w15:commentEx w15:paraId="305A7DDE" w15:done="0"/>
+  <w15:commentEx w15:paraId="42FDD52A" w15:done="0"/>
+  <w15:commentEx w15:paraId="0334B617" w15:done="1"/>
+</w15:commentsEx>
+</file>
+
+<file path=word/commentsIds.xml><?xml version="1.0" encoding="utf-8"?>
+<w16cid:commentsIds xmlns:wpc="http://schemas.microsoft.com/office/word/2010/wordprocessingCanvas" xmlns:cx="http://schemas.microsoft.com/office/drawing/2014/chartex" xmlns:cx1="http://schemas.microsoft.com/office/drawing/2015/9/8/chartex" xmlns:cx2="http://schemas.microsoft.com/office/drawing/2015/10/21/chartex" xmlns:cx3="http://schemas.microsoft.com/office/drawing/2016/5/9/chartex" xmlns:cx4="http://schemas.microsoft.com/office/drawing/2016/5/10/chartex" xmlns:cx5="http://schemas.microsoft.com/office/drawing/2016/5/11/chartex" xmlns:cx6="http://schemas.microsoft.com/office/drawing/2016/5/12/chartex" xmlns:cx7="http://schemas.microsoft.com/office/drawing/2016/5/13/chartex" xmlns:cx8="http://schemas.microsoft.com/office/drawing/2016/5/14/chartex" xmlns:mc="http://schemas.openxmlformats.org/markup-compatibility/2006" xmlns:aink="http://schemas.microsoft.com/office/drawing/2016/ink" xmlns:am3d="http://schemas.microsoft.com/office/drawing/2017/model3d" xmlns:o="urn:schemas-microsoft-com:office:office" xmlns:r="http://schemas.openxmlformats.org/officeDocument/2006/relationships" xmlns:m="http://schemas.openxmlformats.org/officeDocument/2006/math" xmlns:v="urn:schemas-microsoft-com:vml" xmlns:wp14="http://schemas.microsoft.com/office/word/2010/wordprocessingDrawing" xmlns:wp="http://schemas.openxmlformats.org/drawingml/2006/wordprocessingDrawing" xmlns:w10="urn:schemas-microsoft-com:office:word" xmlns:w="http://schemas.openxmlformats.org/wordprocessingml/2006/main" xmlns:w14="http://schemas.microsoft.com/office/word/2010/wordml" xmlns:w15="http://schemas.microsoft.com/office/word/2012/wordml" xmlns:w16cid="http://schemas.microsoft.com/office/word/2016/wordml/cid" xmlns:w16se="http://schemas.microsoft.com/office/word/2015/wordml/symex" xmlns:wpg="http://schemas.microsoft.com/office/word/2010/wordprocessingGroup" xmlns:wpi="http://schemas.microsoft.com/office/word/2010/wordprocessingInk" xmlns:wne="http://schemas.microsoft.com/office/word/2006/wordml" xmlns:wps="http://schemas.microsoft.com/office/word/2010/wordprocessingShape" mc:Ignorable="w14 w15 w16se w16cid wp14">
+  <w16cid:commentId w16cid:paraId="496BB3DF" w16cid:durableId="1DDE66ED"/>
+  <w16cid:commentId w16cid:paraId="6C059479" w16cid:durableId="1DDE7E11"/>
+  <w16cid:commentId w16cid:paraId="026B255A" w16cid:durableId="1DDE673E"/>
+  <w16cid:commentId w16cid:paraId="6D199418" w16cid:durableId="1DDE7ED3"/>
+  <w16cid:commentId w16cid:paraId="3322057A" w16cid:durableId="1DDE6766"/>
+  <w16cid:commentId w16cid:paraId="3AE1E7EB" w16cid:durableId="1DDE682D"/>
+  <w16cid:commentId w16cid:paraId="404EB4B7" w16cid:durableId="1DDE6D76"/>
+  <w16cid:commentId w16cid:paraId="6826EC03" w16cid:durableId="1DDE6D8B"/>
+  <w16cid:commentId w16cid:paraId="2FF734E5" w16cid:durableId="1DDE6DAF"/>
+  <w16cid:commentId w16cid:paraId="77A200CF" w16cid:durableId="1DDE6DDC"/>
+  <w16cid:commentId w16cid:paraId="02F7011F" w16cid:durableId="1DDE6E13"/>
+  <w16cid:commentId w16cid:paraId="7F9B28BC" w16cid:durableId="1DDE8388"/>
+  <w16cid:commentId w16cid:paraId="47FFAB66" w16cid:durableId="1DDE6E60"/>
+  <w16cid:commentId w16cid:paraId="0CD00C3B" w16cid:durableId="1DDE837E"/>
+  <w16cid:commentId w16cid:paraId="5F138716" w16cid:durableId="1DDE6EC5"/>
+  <w16cid:commentId w16cid:paraId="7E89662C" w16cid:durableId="1DDE8377"/>
+  <w16cid:commentId w16cid:paraId="494E15AD" w16cid:durableId="1DDE6EFC"/>
+  <w16cid:commentId w16cid:paraId="1EE1920A" w16cid:durableId="1DDE8018"/>
+  <w16cid:commentId w16cid:paraId="1F3C8BB2" w16cid:durableId="1DDE6FAA"/>
+  <w16cid:commentId w16cid:paraId="74DF4844" w16cid:durableId="1DDE8058"/>
+  <w16cid:commentId w16cid:paraId="7DA4C021" w16cid:durableId="1DDE7010"/>
+  <w16cid:commentId w16cid:paraId="1B8DA847" w16cid:durableId="1DDE8095"/>
+  <w16cid:commentId w16cid:paraId="09061399" w16cid:durableId="1DDE703E"/>
+  <w16cid:commentId w16cid:paraId="35108D29" w16cid:durableId="1DDE80CF"/>
+  <w16cid:commentId w16cid:paraId="21914F03" w16cid:durableId="1DDE70B9"/>
+  <w16cid:commentId w16cid:paraId="72CC5F03" w16cid:durableId="1DDE711D"/>
+  <w16cid:commentId w16cid:paraId="6D316C58" w16cid:durableId="1DDE8134"/>
+  <w16cid:commentId w16cid:paraId="5EE732F5" w16cid:durableId="1DDE719F"/>
+  <w16cid:commentId w16cid:paraId="71F7E6E3" w16cid:durableId="1DDE8148"/>
+  <w16cid:commentId w16cid:paraId="305A7DDE" w16cid:durableId="1DDE7248"/>
+  <w16cid:commentId w16cid:paraId="42FDD52A" w16cid:durableId="1DDE7214"/>
+  <w16cid:commentId w16cid:paraId="0334B617" w16cid:durableId="1DDE72B8"/>
+</w16cid:commentsIds>
 </file>
 
 <file path=word/endnotes.xml><?xml version="1.0" encoding="utf-8"?>
@@ -34128,6 +35548,17 @@
     <w:abstractNumId w:val="25"/>
   </w:num>
 </w:numbering>
+</file>
+
+<file path=word/people.xml><?xml version="1.0" encoding="utf-8"?>
+<w15:people xmlns:wpc="http://schemas.microsoft.com/office/word/2010/wordprocessingCanvas" xmlns:cx="http://schemas.microsoft.com/office/drawing/2014/chartex" xmlns:cx1="http://schemas.microsoft.com/office/drawing/2015/9/8/chartex" xmlns:cx2="http://schemas.microsoft.com/office/drawing/2015/10/21/chartex" xmlns:cx3="http://schemas.microsoft.com/office/drawing/2016/5/9/chartex" xmlns:cx4="http://schemas.microsoft.com/office/drawing/2016/5/10/chartex" xmlns:cx5="http://schemas.microsoft.com/office/drawing/2016/5/11/chartex" xmlns:cx6="http://schemas.microsoft.com/office/drawing/2016/5/12/chartex" xmlns:cx7="http://schemas.microsoft.com/office/drawing/2016/5/13/chartex" xmlns:cx8="http://schemas.microsoft.com/office/drawing/2016/5/14/chartex" xmlns:mc="http://schemas.openxmlformats.org/markup-compatibility/2006" xmlns:aink="http://schemas.microsoft.com/office/drawing/2016/ink" xmlns:am3d="http://schemas.microsoft.com/office/drawing/2017/model3d" xmlns:o="urn:schemas-microsoft-com:office:office" xmlns:r="http://schemas.openxmlformats.org/officeDocument/2006/relationships" xmlns:m="http://schemas.openxmlformats.org/officeDocument/2006/math" xmlns:v="urn:schemas-microsoft-com:vml" xmlns:wp14="http://schemas.microsoft.com/office/word/2010/wordprocessingDrawing" xmlns:wp="http://schemas.openxmlformats.org/drawingml/2006/wordprocessingDrawing" xmlns:w10="urn:schemas-microsoft-com:office:word" xmlns:w="http://schemas.openxmlformats.org/wordprocessingml/2006/main" xmlns:w14="http://schemas.microsoft.com/office/word/2010/wordml" xmlns:w15="http://schemas.microsoft.com/office/word/2012/wordml" xmlns:w16cid="http://schemas.microsoft.com/office/word/2016/wordml/cid" xmlns:w16se="http://schemas.microsoft.com/office/word/2015/wordml/symex" xmlns:wpg="http://schemas.microsoft.com/office/word/2010/wordprocessingGroup" xmlns:wpi="http://schemas.microsoft.com/office/word/2010/wordprocessingInk" xmlns:wne="http://schemas.microsoft.com/office/word/2006/wordml" xmlns:wps="http://schemas.microsoft.com/office/word/2010/wordprocessingShape" mc:Ignorable="w14 w15 w16se w16cid wp14">
+  <w15:person w15:author="bubriks@gmail.com">
+    <w15:presenceInfo w15:providerId="Windows Live" w15:userId="30c92def27e35c43"/>
+  </w15:person>
+  <w15:person w15:author="Andrei-Eugen Birta">
+    <w15:presenceInfo w15:providerId="None" w15:userId="Andrei-Eugen Birta"/>
+  </w15:person>
+</w15:people>
 </file>
 
 <file path=word/styles.xml><?xml version="1.0" encoding="utf-8"?>
@@ -40757,7 +42188,7 @@
 </file>
 
 <file path=customXml/itemProps1.xml><?xml version="1.0" encoding="utf-8"?>
-<ds:datastoreItem xmlns:ds="http://schemas.openxmlformats.org/officeDocument/2006/customXml" ds:itemID="{AE5DDABA-D284-4DD0-8CB3-68C131170FC7}">
+<ds:datastoreItem xmlns:ds="http://schemas.openxmlformats.org/officeDocument/2006/customXml" ds:itemID="{0A538B09-0736-4778-916A-83B8F622075C}">
   <ds:schemaRefs>
     <ds:schemaRef ds:uri="http://schemas.openxmlformats.org/officeDocument/2006/bibliography"/>
   </ds:schemaRefs>

</xml_diff>

<commit_message>
sysdev report update (ralfs feedback)
</commit_message>
<xml_diff>
--- a/project/Report/sysdev/SystemDevelopmentReport-Group2-DMAJ0916.docx
+++ b/project/Report/sysdev/SystemDevelopmentReport-Group2-DMAJ0916.docx
@@ -286,7 +286,24 @@
           <w:u w:val="single"/>
         </w:rPr>
         <w:tab/>
-        <w:t xml:space="preserve">Zanigis </w:t>
+      </w:r>
+      <w:proofErr w:type="spellStart"/>
+      <w:r>
+        <w:rPr>
+          <w:rFonts w:ascii="Kunstler Script" w:hAnsi="Kunstler Script"/>
+          <w:sz w:val="52"/>
+          <w:u w:val="single"/>
+        </w:rPr>
+        <w:t>Zanigis</w:t>
+      </w:r>
+      <w:proofErr w:type="spellEnd"/>
+      <w:r>
+        <w:rPr>
+          <w:rFonts w:ascii="Kunstler Script" w:hAnsi="Kunstler Script"/>
+          <w:sz w:val="52"/>
+          <w:u w:val="single"/>
+        </w:rPr>
+        <w:t xml:space="preserve"> </w:t>
       </w:r>
       <w:r>
         <w:rPr>
@@ -393,64 +410,111 @@
           <w:r>
             <w:fldChar w:fldCharType="separate"/>
           </w:r>
-          <w:hyperlink w:anchor="_Toc501201296" w:history="1">
-            <w:r>
-              <w:rPr>
-                <w:rStyle w:val="Hyperlink"/>
-                <w:rFonts w:ascii="Arial" w:hAnsi="Arial" w:cs="Arial"/>
-                <w:noProof/>
-              </w:rPr>
-              <w:t>1. Preliminary Study</w:t>
-            </w:r>
-            <w:r>
-              <w:rPr>
-                <w:noProof/>
-                <w:webHidden/>
-              </w:rPr>
-              <w:tab/>
-            </w:r>
-            <w:r>
-              <w:rPr>
-                <w:noProof/>
-                <w:webHidden/>
-              </w:rPr>
-              <w:fldChar w:fldCharType="begin"/>
-            </w:r>
-            <w:r>
-              <w:rPr>
-                <w:noProof/>
-                <w:webHidden/>
-              </w:rPr>
-              <w:instrText xml:space="preserve"> PAGEREF _Toc501201296 \h </w:instrText>
-            </w:r>
-            <w:r>
-              <w:rPr>
-                <w:noProof/>
-                <w:webHidden/>
-              </w:rPr>
-            </w:r>
-            <w:r>
-              <w:rPr>
-                <w:noProof/>
-                <w:webHidden/>
-              </w:rPr>
-              <w:fldChar w:fldCharType="separate"/>
-            </w:r>
-            <w:r>
-              <w:rPr>
-                <w:noProof/>
-                <w:webHidden/>
-              </w:rPr>
-              <w:t>3</w:t>
-            </w:r>
-            <w:r>
-              <w:rPr>
-                <w:noProof/>
-                <w:webHidden/>
-              </w:rPr>
-              <w:fldChar w:fldCharType="end"/>
-            </w:r>
-          </w:hyperlink>
+          <w:bookmarkStart w:id="1" w:name="_GoBack"/>
+          <w:bookmarkEnd w:id="1"/>
+          <w:r>
+            <w:rPr>
+              <w:rStyle w:val="Hyperlink"/>
+              <w:noProof/>
+            </w:rPr>
+            <w:fldChar w:fldCharType="begin"/>
+          </w:r>
+          <w:r>
+            <w:rPr>
+              <w:rStyle w:val="Hyperlink"/>
+              <w:noProof/>
+            </w:rPr>
+            <w:instrText xml:space="preserve"> </w:instrText>
+          </w:r>
+          <w:r>
+            <w:rPr>
+              <w:noProof/>
+            </w:rPr>
+            <w:instrText>HYPERLINK \l "_Toc501210729"</w:instrText>
+          </w:r>
+          <w:r>
+            <w:rPr>
+              <w:rStyle w:val="Hyperlink"/>
+              <w:noProof/>
+            </w:rPr>
+            <w:instrText xml:space="preserve"> </w:instrText>
+          </w:r>
+          <w:r>
+            <w:rPr>
+              <w:rStyle w:val="Hyperlink"/>
+              <w:noProof/>
+            </w:rPr>
+          </w:r>
+          <w:r>
+            <w:rPr>
+              <w:rStyle w:val="Hyperlink"/>
+              <w:noProof/>
+            </w:rPr>
+            <w:fldChar w:fldCharType="separate"/>
+          </w:r>
+          <w:r>
+            <w:rPr>
+              <w:rStyle w:val="Hyperlink"/>
+              <w:rFonts w:ascii="Arial" w:hAnsi="Arial" w:cs="Arial"/>
+              <w:noProof/>
+            </w:rPr>
+            <w:t>1. Preliminary Study</w:t>
+          </w:r>
+          <w:r>
+            <w:rPr>
+              <w:noProof/>
+              <w:webHidden/>
+            </w:rPr>
+            <w:tab/>
+          </w:r>
+          <w:r>
+            <w:rPr>
+              <w:noProof/>
+              <w:webHidden/>
+            </w:rPr>
+            <w:fldChar w:fldCharType="begin"/>
+          </w:r>
+          <w:r>
+            <w:rPr>
+              <w:noProof/>
+              <w:webHidden/>
+            </w:rPr>
+            <w:instrText xml:space="preserve"> PAGEREF _Toc501210729 \h </w:instrText>
+          </w:r>
+          <w:r>
+            <w:rPr>
+              <w:noProof/>
+              <w:webHidden/>
+            </w:rPr>
+          </w:r>
+          <w:r>
+            <w:rPr>
+              <w:noProof/>
+              <w:webHidden/>
+            </w:rPr>
+            <w:fldChar w:fldCharType="separate"/>
+          </w:r>
+          <w:r>
+            <w:rPr>
+              <w:noProof/>
+              <w:webHidden/>
+            </w:rPr>
+            <w:t>3</w:t>
+          </w:r>
+          <w:r>
+            <w:rPr>
+              <w:noProof/>
+              <w:webHidden/>
+            </w:rPr>
+            <w:fldChar w:fldCharType="end"/>
+          </w:r>
+          <w:r>
+            <w:rPr>
+              <w:rStyle w:val="Hyperlink"/>
+              <w:noProof/>
+            </w:rPr>
+            <w:fldChar w:fldCharType="end"/>
+          </w:r>
         </w:p>
         <w:p>
           <w:pPr>
@@ -463,7 +527,7 @@
               <w:noProof/>
             </w:rPr>
           </w:pPr>
-          <w:hyperlink w:anchor="_Toc501201297" w:history="1">
+          <w:hyperlink w:anchor="_Toc501210730" w:history="1">
             <w:r>
               <w:rPr>
                 <w:rStyle w:val="Hyperlink"/>
@@ -491,7 +555,7 @@
                 <w:noProof/>
                 <w:webHidden/>
               </w:rPr>
-              <w:instrText xml:space="preserve"> PAGEREF _Toc501201297 \h </w:instrText>
+              <w:instrText xml:space="preserve"> PAGEREF _Toc501210730 \h </w:instrText>
             </w:r>
             <w:r>
               <w:rPr>
@@ -534,7 +598,7 @@
               <w:noProof/>
             </w:rPr>
           </w:pPr>
-          <w:hyperlink w:anchor="_Toc501201298" w:history="1">
+          <w:hyperlink w:anchor="_Toc501210731" w:history="1">
             <w:r>
               <w:rPr>
                 <w:rStyle w:val="Hyperlink"/>
@@ -577,7 +641,7 @@
                 <w:noProof/>
                 <w:webHidden/>
               </w:rPr>
-              <w:instrText xml:space="preserve"> PAGEREF _Toc501201298 \h </w:instrText>
+              <w:instrText xml:space="preserve"> PAGEREF _Toc501210731 \h </w:instrText>
             </w:r>
             <w:r>
               <w:rPr>
@@ -619,7 +683,7 @@
               <w:noProof/>
             </w:rPr>
           </w:pPr>
-          <w:hyperlink w:anchor="_Toc501201299" w:history="1">
+          <w:hyperlink w:anchor="_Toc501210732" w:history="1">
             <w:r>
               <w:rPr>
                 <w:rStyle w:val="Hyperlink"/>
@@ -647,7 +711,7 @@
                 <w:noProof/>
                 <w:webHidden/>
               </w:rPr>
-              <w:instrText xml:space="preserve"> PAGEREF _Toc501201299 \h </w:instrText>
+              <w:instrText xml:space="preserve"> PAGEREF _Toc501210732 \h </w:instrText>
             </w:r>
             <w:r>
               <w:rPr>
@@ -690,7 +754,7 @@
               <w:noProof/>
             </w:rPr>
           </w:pPr>
-          <w:hyperlink w:anchor="_Toc501201300" w:history="1">
+          <w:hyperlink w:anchor="_Toc501210733" w:history="1">
             <w:r>
               <w:rPr>
                 <w:rStyle w:val="Hyperlink"/>
@@ -733,7 +797,7 @@
                 <w:noProof/>
                 <w:webHidden/>
               </w:rPr>
-              <w:instrText xml:space="preserve"> PAGEREF _Toc501201300 \h </w:instrText>
+              <w:instrText xml:space="preserve"> PAGEREF _Toc501210733 \h </w:instrText>
             </w:r>
             <w:r>
               <w:rPr>
@@ -776,7 +840,7 @@
               <w:noProof/>
             </w:rPr>
           </w:pPr>
-          <w:hyperlink w:anchor="_Toc501201301" w:history="1">
+          <w:hyperlink w:anchor="_Toc501210734" w:history="1">
             <w:r>
               <w:rPr>
                 <w:rStyle w:val="Hyperlink"/>
@@ -819,7 +883,7 @@
                 <w:noProof/>
                 <w:webHidden/>
               </w:rPr>
-              <w:instrText xml:space="preserve"> PAGEREF _Toc501201301 \h </w:instrText>
+              <w:instrText xml:space="preserve"> PAGEREF _Toc501210734 \h </w:instrText>
             </w:r>
             <w:r>
               <w:rPr>
@@ -862,7 +926,7 @@
               <w:noProof/>
             </w:rPr>
           </w:pPr>
-          <w:hyperlink w:anchor="_Toc501201302" w:history="1">
+          <w:hyperlink w:anchor="_Toc501210735" w:history="1">
             <w:r>
               <w:rPr>
                 <w:rStyle w:val="Hyperlink"/>
@@ -906,7 +970,7 @@
                 <w:noProof/>
                 <w:webHidden/>
               </w:rPr>
-              <w:instrText xml:space="preserve"> PAGEREF _Toc501201302 \h </w:instrText>
+              <w:instrText xml:space="preserve"> PAGEREF _Toc501210735 \h </w:instrText>
             </w:r>
             <w:r>
               <w:rPr>
@@ -949,7 +1013,7 @@
               <w:noProof/>
             </w:rPr>
           </w:pPr>
-          <w:hyperlink w:anchor="_Toc501201303" w:history="1">
+          <w:hyperlink w:anchor="_Toc501210736" w:history="1">
             <w:r>
               <w:rPr>
                 <w:rStyle w:val="Hyperlink"/>
@@ -992,7 +1056,7 @@
                 <w:noProof/>
                 <w:webHidden/>
               </w:rPr>
-              <w:instrText xml:space="preserve"> PAGEREF _Toc501201303 \h </w:instrText>
+              <w:instrText xml:space="preserve"> PAGEREF _Toc501210736 \h </w:instrText>
             </w:r>
             <w:r>
               <w:rPr>
@@ -1035,7 +1099,7 @@
               <w:noProof/>
             </w:rPr>
           </w:pPr>
-          <w:hyperlink w:anchor="_Toc501201304" w:history="1">
+          <w:hyperlink w:anchor="_Toc501210737" w:history="1">
             <w:r>
               <w:rPr>
                 <w:rStyle w:val="Hyperlink"/>
@@ -1078,7 +1142,7 @@
                 <w:noProof/>
                 <w:webHidden/>
               </w:rPr>
-              <w:instrText xml:space="preserve"> PAGEREF _Toc501201304 \h </w:instrText>
+              <w:instrText xml:space="preserve"> PAGEREF _Toc501210737 \h </w:instrText>
             </w:r>
             <w:r>
               <w:rPr>
@@ -1120,7 +1184,7 @@
               <w:noProof/>
             </w:rPr>
           </w:pPr>
-          <w:hyperlink w:anchor="_Toc501201305" w:history="1">
+          <w:hyperlink w:anchor="_Toc501210738" w:history="1">
             <w:r>
               <w:rPr>
                 <w:rStyle w:val="Hyperlink"/>
@@ -1148,7 +1212,7 @@
                 <w:noProof/>
                 <w:webHidden/>
               </w:rPr>
-              <w:instrText xml:space="preserve"> PAGEREF _Toc501201305 \h </w:instrText>
+              <w:instrText xml:space="preserve"> PAGEREF _Toc501210738 \h </w:instrText>
             </w:r>
             <w:r>
               <w:rPr>
@@ -1191,7 +1255,7 @@
               <w:noProof/>
             </w:rPr>
           </w:pPr>
-          <w:hyperlink w:anchor="_Toc501201306" w:history="1">
+          <w:hyperlink w:anchor="_Toc501210739" w:history="1">
             <w:r>
               <w:rPr>
                 <w:rStyle w:val="Hyperlink"/>
@@ -1234,7 +1298,7 @@
                 <w:noProof/>
                 <w:webHidden/>
               </w:rPr>
-              <w:instrText xml:space="preserve"> PAGEREF _Toc501201306 \h </w:instrText>
+              <w:instrText xml:space="preserve"> PAGEREF _Toc501210739 \h </w:instrText>
             </w:r>
             <w:r>
               <w:rPr>
@@ -1277,7 +1341,7 @@
               <w:noProof/>
             </w:rPr>
           </w:pPr>
-          <w:hyperlink w:anchor="_Toc501201307" w:history="1">
+          <w:hyperlink w:anchor="_Toc501210740" w:history="1">
             <w:r>
               <w:rPr>
                 <w:rStyle w:val="Hyperlink"/>
@@ -1320,7 +1384,7 @@
                 <w:noProof/>
                 <w:webHidden/>
               </w:rPr>
-              <w:instrText xml:space="preserve"> PAGEREF _Toc501201307 \h </w:instrText>
+              <w:instrText xml:space="preserve"> PAGEREF _Toc501210740 \h </w:instrText>
             </w:r>
             <w:r>
               <w:rPr>
@@ -1362,7 +1426,7 @@
               <w:noProof/>
             </w:rPr>
           </w:pPr>
-          <w:hyperlink w:anchor="_Toc501201308" w:history="1">
+          <w:hyperlink w:anchor="_Toc501210741" w:history="1">
             <w:r>
               <w:rPr>
                 <w:rStyle w:val="Hyperlink"/>
@@ -1390,7 +1454,7 @@
                 <w:noProof/>
                 <w:webHidden/>
               </w:rPr>
-              <w:instrText xml:space="preserve"> PAGEREF _Toc501201308 \h </w:instrText>
+              <w:instrText xml:space="preserve"> PAGEREF _Toc501210741 \h </w:instrText>
             </w:r>
             <w:r>
               <w:rPr>
@@ -1432,7 +1496,7 @@
               <w:noProof/>
             </w:rPr>
           </w:pPr>
-          <w:hyperlink w:anchor="_Toc501201309" w:history="1">
+          <w:hyperlink w:anchor="_Toc501210742" w:history="1">
             <w:r>
               <w:rPr>
                 <w:rStyle w:val="Hyperlink"/>
@@ -1460,7 +1524,7 @@
                 <w:noProof/>
                 <w:webHidden/>
               </w:rPr>
-              <w:instrText xml:space="preserve"> PAGEREF _Toc501201309 \h </w:instrText>
+              <w:instrText xml:space="preserve"> PAGEREF _Toc501210742 \h </w:instrText>
             </w:r>
             <w:r>
               <w:rPr>
@@ -1502,7 +1566,7 @@
               <w:noProof/>
             </w:rPr>
           </w:pPr>
-          <w:hyperlink w:anchor="_Toc501201310" w:history="1">
+          <w:hyperlink w:anchor="_Toc501210743" w:history="1">
             <w:r>
               <w:rPr>
                 <w:rStyle w:val="Hyperlink"/>
@@ -1530,7 +1594,7 @@
                 <w:noProof/>
                 <w:webHidden/>
               </w:rPr>
-              <w:instrText xml:space="preserve"> PAGEREF _Toc501201310 \h </w:instrText>
+              <w:instrText xml:space="preserve"> PAGEREF _Toc501210743 \h </w:instrText>
             </w:r>
             <w:r>
               <w:rPr>
@@ -1572,7 +1636,7 @@
               <w:noProof/>
             </w:rPr>
           </w:pPr>
-          <w:hyperlink w:anchor="_Toc501201311" w:history="1">
+          <w:hyperlink w:anchor="_Toc501210744" w:history="1">
             <w:r>
               <w:rPr>
                 <w:rStyle w:val="Hyperlink"/>
@@ -1600,7 +1664,7 @@
                 <w:noProof/>
                 <w:webHidden/>
               </w:rPr>
-              <w:instrText xml:space="preserve"> PAGEREF _Toc501201311 \h </w:instrText>
+              <w:instrText xml:space="preserve"> PAGEREF _Toc501210744 \h </w:instrText>
             </w:r>
             <w:r>
               <w:rPr>
@@ -1642,7 +1706,7 @@
               <w:noProof/>
             </w:rPr>
           </w:pPr>
-          <w:hyperlink w:anchor="_Toc501201312" w:history="1">
+          <w:hyperlink w:anchor="_Toc501210745" w:history="1">
             <w:r>
               <w:rPr>
                 <w:rStyle w:val="Hyperlink"/>
@@ -1670,7 +1734,7 @@
                 <w:noProof/>
                 <w:webHidden/>
               </w:rPr>
-              <w:instrText xml:space="preserve"> PAGEREF _Toc501201312 \h </w:instrText>
+              <w:instrText xml:space="preserve"> PAGEREF _Toc501210745 \h </w:instrText>
             </w:r>
             <w:r>
               <w:rPr>
@@ -1712,7 +1776,7 @@
               <w:noProof/>
             </w:rPr>
           </w:pPr>
-          <w:hyperlink w:anchor="_Toc501201313" w:history="1">
+          <w:hyperlink w:anchor="_Toc501210746" w:history="1">
             <w:r>
               <w:rPr>
                 <w:rStyle w:val="Hyperlink"/>
@@ -1740,7 +1804,7 @@
                 <w:noProof/>
                 <w:webHidden/>
               </w:rPr>
-              <w:instrText xml:space="preserve"> PAGEREF _Toc501201313 \h </w:instrText>
+              <w:instrText xml:space="preserve"> PAGEREF _Toc501210746 \h </w:instrText>
             </w:r>
             <w:r>
               <w:rPr>
@@ -1782,7 +1846,7 @@
               <w:noProof/>
             </w:rPr>
           </w:pPr>
-          <w:hyperlink w:anchor="_Toc501201314" w:history="1">
+          <w:hyperlink w:anchor="_Toc501210747" w:history="1">
             <w:r>
               <w:rPr>
                 <w:rStyle w:val="Hyperlink"/>
@@ -1810,7 +1874,7 @@
                 <w:noProof/>
                 <w:webHidden/>
               </w:rPr>
-              <w:instrText xml:space="preserve"> PAGEREF _Toc501201314 \h </w:instrText>
+              <w:instrText xml:space="preserve"> PAGEREF _Toc501210747 \h </w:instrText>
             </w:r>
             <w:r>
               <w:rPr>
@@ -1852,7 +1916,7 @@
               <w:noProof/>
             </w:rPr>
           </w:pPr>
-          <w:hyperlink w:anchor="_Toc501201315" w:history="1">
+          <w:hyperlink w:anchor="_Toc501210748" w:history="1">
             <w:r>
               <w:rPr>
                 <w:rStyle w:val="Hyperlink"/>
@@ -1880,7 +1944,7 @@
                 <w:noProof/>
                 <w:webHidden/>
               </w:rPr>
-              <w:instrText xml:space="preserve"> PAGEREF _Toc501201315 \h </w:instrText>
+              <w:instrText xml:space="preserve"> PAGEREF _Toc501210748 \h </w:instrText>
             </w:r>
             <w:r>
               <w:rPr>
@@ -1922,7 +1986,7 @@
               <w:noProof/>
             </w:rPr>
           </w:pPr>
-          <w:hyperlink w:anchor="_Toc501201316" w:history="1">
+          <w:hyperlink w:anchor="_Toc501210749" w:history="1">
             <w:r>
               <w:rPr>
                 <w:rStyle w:val="Hyperlink"/>
@@ -1950,7 +2014,7 @@
                 <w:noProof/>
                 <w:webHidden/>
               </w:rPr>
-              <w:instrText xml:space="preserve"> PAGEREF _Toc501201316 \h </w:instrText>
+              <w:instrText xml:space="preserve"> PAGEREF _Toc501210749 \h </w:instrText>
             </w:r>
             <w:r>
               <w:rPr>
@@ -1992,7 +2056,7 @@
               <w:noProof/>
             </w:rPr>
           </w:pPr>
-          <w:hyperlink w:anchor="_Toc501201317" w:history="1">
+          <w:hyperlink w:anchor="_Toc501210750" w:history="1">
             <w:r>
               <w:rPr>
                 <w:rStyle w:val="Hyperlink"/>
@@ -2020,7 +2084,7 @@
                 <w:noProof/>
                 <w:webHidden/>
               </w:rPr>
-              <w:instrText xml:space="preserve"> PAGEREF _Toc501201317 \h </w:instrText>
+              <w:instrText xml:space="preserve"> PAGEREF _Toc501210750 \h </w:instrText>
             </w:r>
             <w:r>
               <w:rPr>
@@ -2062,7 +2126,7 @@
               <w:noProof/>
             </w:rPr>
           </w:pPr>
-          <w:hyperlink w:anchor="_Toc501201318" w:history="1">
+          <w:hyperlink w:anchor="_Toc501210751" w:history="1">
             <w:r>
               <w:rPr>
                 <w:rStyle w:val="Hyperlink"/>
@@ -2090,7 +2154,7 @@
                 <w:noProof/>
                 <w:webHidden/>
               </w:rPr>
-              <w:instrText xml:space="preserve"> PAGEREF _Toc501201318 \h </w:instrText>
+              <w:instrText xml:space="preserve"> PAGEREF _Toc501210751 \h </w:instrText>
             </w:r>
             <w:r>
               <w:rPr>
@@ -2132,7 +2196,7 @@
               <w:noProof/>
             </w:rPr>
           </w:pPr>
-          <w:hyperlink w:anchor="_Toc501201319" w:history="1">
+          <w:hyperlink w:anchor="_Toc501210752" w:history="1">
             <w:r>
               <w:rPr>
                 <w:rStyle w:val="Hyperlink"/>
@@ -2160,7 +2224,7 @@
                 <w:noProof/>
                 <w:webHidden/>
               </w:rPr>
-              <w:instrText xml:space="preserve"> PAGEREF _Toc501201319 \h </w:instrText>
+              <w:instrText xml:space="preserve"> PAGEREF _Toc501210752 \h </w:instrText>
             </w:r>
             <w:r>
               <w:rPr>
@@ -2202,7 +2266,7 @@
               <w:noProof/>
             </w:rPr>
           </w:pPr>
-          <w:hyperlink w:anchor="_Toc501201320" w:history="1">
+          <w:hyperlink w:anchor="_Toc501210753" w:history="1">
             <w:r>
               <w:rPr>
                 <w:rStyle w:val="Hyperlink"/>
@@ -2230,7 +2294,7 @@
                 <w:noProof/>
                 <w:webHidden/>
               </w:rPr>
-              <w:instrText xml:space="preserve"> PAGEREF _Toc501201320 \h </w:instrText>
+              <w:instrText xml:space="preserve"> PAGEREF _Toc501210753 \h </w:instrText>
             </w:r>
             <w:r>
               <w:rPr>
@@ -2272,7 +2336,7 @@
               <w:noProof/>
             </w:rPr>
           </w:pPr>
-          <w:hyperlink w:anchor="_Toc501201321" w:history="1">
+          <w:hyperlink w:anchor="_Toc501210754" w:history="1">
             <w:r>
               <w:rPr>
                 <w:rStyle w:val="Hyperlink"/>
@@ -2300,7 +2364,7 @@
                 <w:noProof/>
                 <w:webHidden/>
               </w:rPr>
-              <w:instrText xml:space="preserve"> PAGEREF _Toc501201321 \h </w:instrText>
+              <w:instrText xml:space="preserve"> PAGEREF _Toc501210754 \h </w:instrText>
             </w:r>
             <w:r>
               <w:rPr>
@@ -2342,7 +2406,7 @@
               <w:noProof/>
             </w:rPr>
           </w:pPr>
-          <w:hyperlink w:anchor="_Toc501201322" w:history="1">
+          <w:hyperlink w:anchor="_Toc501210755" w:history="1">
             <w:r>
               <w:rPr>
                 <w:rStyle w:val="Hyperlink"/>
@@ -2370,7 +2434,7 @@
                 <w:noProof/>
                 <w:webHidden/>
               </w:rPr>
-              <w:instrText xml:space="preserve"> PAGEREF _Toc501201322 \h </w:instrText>
+              <w:instrText xml:space="preserve"> PAGEREF _Toc501210755 \h </w:instrText>
             </w:r>
             <w:r>
               <w:rPr>
@@ -2412,7 +2476,7 @@
               <w:noProof/>
             </w:rPr>
           </w:pPr>
-          <w:hyperlink w:anchor="_Toc501201323" w:history="1">
+          <w:hyperlink w:anchor="_Toc501210756" w:history="1">
             <w:r>
               <w:rPr>
                 <w:rStyle w:val="Hyperlink"/>
@@ -2440,7 +2504,7 @@
                 <w:noProof/>
                 <w:webHidden/>
               </w:rPr>
-              <w:instrText xml:space="preserve"> PAGEREF _Toc501201323 \h </w:instrText>
+              <w:instrText xml:space="preserve"> PAGEREF _Toc501210756 \h </w:instrText>
             </w:r>
             <w:r>
               <w:rPr>
@@ -2482,7 +2546,7 @@
               <w:noProof/>
             </w:rPr>
           </w:pPr>
-          <w:hyperlink w:anchor="_Toc501201324" w:history="1">
+          <w:hyperlink w:anchor="_Toc501210757" w:history="1">
             <w:r>
               <w:rPr>
                 <w:rStyle w:val="Hyperlink"/>
@@ -2510,7 +2574,7 @@
                 <w:noProof/>
                 <w:webHidden/>
               </w:rPr>
-              <w:instrText xml:space="preserve"> PAGEREF _Toc501201324 \h </w:instrText>
+              <w:instrText xml:space="preserve"> PAGEREF _Toc501210757 \h </w:instrText>
             </w:r>
             <w:r>
               <w:rPr>
@@ -2552,7 +2616,7 @@
               <w:noProof/>
             </w:rPr>
           </w:pPr>
-          <w:hyperlink w:anchor="_Toc501201325" w:history="1">
+          <w:hyperlink w:anchor="_Toc501210758" w:history="1">
             <w:r>
               <w:rPr>
                 <w:rStyle w:val="Hyperlink"/>
@@ -2580,7 +2644,7 @@
                 <w:noProof/>
                 <w:webHidden/>
               </w:rPr>
-              <w:instrText xml:space="preserve"> PAGEREF _Toc501201325 \h </w:instrText>
+              <w:instrText xml:space="preserve"> PAGEREF _Toc501210758 \h </w:instrText>
             </w:r>
             <w:r>
               <w:rPr>
@@ -2622,7 +2686,7 @@
               <w:noProof/>
             </w:rPr>
           </w:pPr>
-          <w:hyperlink w:anchor="_Toc501201326" w:history="1">
+          <w:hyperlink w:anchor="_Toc501210759" w:history="1">
             <w:r>
               <w:rPr>
                 <w:rStyle w:val="Hyperlink"/>
@@ -2665,7 +2729,7 @@
                 <w:noProof/>
                 <w:webHidden/>
               </w:rPr>
-              <w:instrText xml:space="preserve"> PAGEREF _Toc501201326 \h </w:instrText>
+              <w:instrText xml:space="preserve"> PAGEREF _Toc501210759 \h </w:instrText>
             </w:r>
             <w:r>
               <w:rPr>
@@ -2707,7 +2771,7 @@
               <w:noProof/>
             </w:rPr>
           </w:pPr>
-          <w:hyperlink w:anchor="_Toc501201327" w:history="1">
+          <w:hyperlink w:anchor="_Toc501210760" w:history="1">
             <w:r>
               <w:rPr>
                 <w:rStyle w:val="Hyperlink"/>
@@ -2735,7 +2799,7 @@
                 <w:noProof/>
                 <w:webHidden/>
               </w:rPr>
-              <w:instrText xml:space="preserve"> PAGEREF _Toc501201327 \h </w:instrText>
+              <w:instrText xml:space="preserve"> PAGEREF _Toc501210760 \h </w:instrText>
             </w:r>
             <w:r>
               <w:rPr>
@@ -2777,7 +2841,7 @@
               <w:noProof/>
             </w:rPr>
           </w:pPr>
-          <w:hyperlink w:anchor="_Toc501201328" w:history="1">
+          <w:hyperlink w:anchor="_Toc501210761" w:history="1">
             <w:r>
               <w:rPr>
                 <w:rStyle w:val="Hyperlink"/>
@@ -2805,7 +2869,7 @@
                 <w:noProof/>
                 <w:webHidden/>
               </w:rPr>
-              <w:instrText xml:space="preserve"> PAGEREF _Toc501201328 \h </w:instrText>
+              <w:instrText xml:space="preserve"> PAGEREF _Toc501210761 \h </w:instrText>
             </w:r>
             <w:r>
               <w:rPr>
@@ -2847,7 +2911,7 @@
               <w:noProof/>
             </w:rPr>
           </w:pPr>
-          <w:hyperlink w:anchor="_Toc501201329" w:history="1">
+          <w:hyperlink w:anchor="_Toc501210762" w:history="1">
             <w:r>
               <w:rPr>
                 <w:rStyle w:val="Hyperlink"/>
@@ -2875,7 +2939,7 @@
                 <w:noProof/>
                 <w:webHidden/>
               </w:rPr>
-              <w:instrText xml:space="preserve"> PAGEREF _Toc501201329 \h </w:instrText>
+              <w:instrText xml:space="preserve"> PAGEREF _Toc501210762 \h </w:instrText>
             </w:r>
             <w:r>
               <w:rPr>
@@ -2895,7 +2959,7 @@
                 <w:noProof/>
                 <w:webHidden/>
               </w:rPr>
-              <w:t>16</w:t>
+              <w:t>17</w:t>
             </w:r>
             <w:r>
               <w:rPr>
@@ -2917,7 +2981,7 @@
               <w:noProof/>
             </w:rPr>
           </w:pPr>
-          <w:hyperlink w:anchor="_Toc501201330" w:history="1">
+          <w:hyperlink w:anchor="_Toc501210763" w:history="1">
             <w:r>
               <w:rPr>
                 <w:rStyle w:val="Hyperlink"/>
@@ -2945,7 +3009,7 @@
                 <w:noProof/>
                 <w:webHidden/>
               </w:rPr>
-              <w:instrText xml:space="preserve"> PAGEREF _Toc501201330 \h </w:instrText>
+              <w:instrText xml:space="preserve"> PAGEREF _Toc501210763 \h </w:instrText>
             </w:r>
             <w:r>
               <w:rPr>
@@ -2987,7 +3051,7 @@
               <w:noProof/>
             </w:rPr>
           </w:pPr>
-          <w:hyperlink w:anchor="_Toc501201331" w:history="1">
+          <w:hyperlink w:anchor="_Toc501210764" w:history="1">
             <w:r>
               <w:rPr>
                 <w:rStyle w:val="Hyperlink"/>
@@ -3015,7 +3079,7 @@
                 <w:noProof/>
                 <w:webHidden/>
               </w:rPr>
-              <w:instrText xml:space="preserve"> PAGEREF _Toc501201331 \h </w:instrText>
+              <w:instrText xml:space="preserve"> PAGEREF _Toc501210764 \h </w:instrText>
             </w:r>
             <w:r>
               <w:rPr>
@@ -3057,7 +3121,7 @@
               <w:noProof/>
             </w:rPr>
           </w:pPr>
-          <w:hyperlink w:anchor="_Toc501201332" w:history="1">
+          <w:hyperlink w:anchor="_Toc501210765" w:history="1">
             <w:r>
               <w:rPr>
                 <w:rStyle w:val="Hyperlink"/>
@@ -3085,7 +3149,7 @@
                 <w:noProof/>
                 <w:webHidden/>
               </w:rPr>
-              <w:instrText xml:space="preserve"> PAGEREF _Toc501201332 \h </w:instrText>
+              <w:instrText xml:space="preserve"> PAGEREF _Toc501210765 \h </w:instrText>
             </w:r>
             <w:r>
               <w:rPr>
@@ -3127,7 +3191,7 @@
               <w:noProof/>
             </w:rPr>
           </w:pPr>
-          <w:hyperlink w:anchor="_Toc501201333" w:history="1">
+          <w:hyperlink w:anchor="_Toc501210766" w:history="1">
             <w:r>
               <w:rPr>
                 <w:rStyle w:val="Hyperlink"/>
@@ -3155,7 +3219,7 @@
                 <w:noProof/>
                 <w:webHidden/>
               </w:rPr>
-              <w:instrText xml:space="preserve"> PAGEREF _Toc501201333 \h </w:instrText>
+              <w:instrText xml:space="preserve"> PAGEREF _Toc501210766 \h </w:instrText>
             </w:r>
             <w:r>
               <w:rPr>
@@ -3197,7 +3261,7 @@
               <w:noProof/>
             </w:rPr>
           </w:pPr>
-          <w:hyperlink w:anchor="_Toc501201334" w:history="1">
+          <w:hyperlink w:anchor="_Toc501210767" w:history="1">
             <w:r>
               <w:rPr>
                 <w:rStyle w:val="Hyperlink"/>
@@ -3225,7 +3289,7 @@
                 <w:noProof/>
                 <w:webHidden/>
               </w:rPr>
-              <w:instrText xml:space="preserve"> PAGEREF _Toc501201334 \h </w:instrText>
+              <w:instrText xml:space="preserve"> PAGEREF _Toc501210767 \h </w:instrText>
             </w:r>
             <w:r>
               <w:rPr>
@@ -3245,7 +3309,7 @@
                 <w:noProof/>
                 <w:webHidden/>
               </w:rPr>
-              <w:t>18</w:t>
+              <w:t>19</w:t>
             </w:r>
             <w:r>
               <w:rPr>
@@ -3267,7 +3331,7 @@
               <w:noProof/>
             </w:rPr>
           </w:pPr>
-          <w:hyperlink w:anchor="_Toc501201335" w:history="1">
+          <w:hyperlink w:anchor="_Toc501210768" w:history="1">
             <w:r>
               <w:rPr>
                 <w:rStyle w:val="Hyperlink"/>
@@ -3295,7 +3359,7 @@
                 <w:noProof/>
                 <w:webHidden/>
               </w:rPr>
-              <w:instrText xml:space="preserve"> PAGEREF _Toc501201335 \h </w:instrText>
+              <w:instrText xml:space="preserve"> PAGEREF _Toc501210768 \h </w:instrText>
             </w:r>
             <w:r>
               <w:rPr>
@@ -3315,7 +3379,7 @@
                 <w:noProof/>
                 <w:webHidden/>
               </w:rPr>
-              <w:t>18</w:t>
+              <w:t>19</w:t>
             </w:r>
             <w:r>
               <w:rPr>
@@ -3337,7 +3401,7 @@
               <w:noProof/>
             </w:rPr>
           </w:pPr>
-          <w:hyperlink w:anchor="_Toc501201336" w:history="1">
+          <w:hyperlink w:anchor="_Toc501210769" w:history="1">
             <w:r>
               <w:rPr>
                 <w:rStyle w:val="Hyperlink"/>
@@ -3365,7 +3429,7 @@
                 <w:noProof/>
                 <w:webHidden/>
               </w:rPr>
-              <w:instrText xml:space="preserve"> PAGEREF _Toc501201336 \h </w:instrText>
+              <w:instrText xml:space="preserve"> PAGEREF _Toc501210769 \h </w:instrText>
             </w:r>
             <w:r>
               <w:rPr>
@@ -3385,7 +3449,7 @@
                 <w:noProof/>
                 <w:webHidden/>
               </w:rPr>
-              <w:t>18</w:t>
+              <w:t>19</w:t>
             </w:r>
             <w:r>
               <w:rPr>
@@ -3407,7 +3471,7 @@
               <w:noProof/>
             </w:rPr>
           </w:pPr>
-          <w:hyperlink w:anchor="_Toc501201337" w:history="1">
+          <w:hyperlink w:anchor="_Toc501210770" w:history="1">
             <w:r>
               <w:rPr>
                 <w:rStyle w:val="Hyperlink"/>
@@ -3435,7 +3499,7 @@
                 <w:noProof/>
                 <w:webHidden/>
               </w:rPr>
-              <w:instrText xml:space="preserve"> PAGEREF _Toc501201337 \h </w:instrText>
+              <w:instrText xml:space="preserve"> PAGEREF _Toc501210770 \h </w:instrText>
             </w:r>
             <w:r>
               <w:rPr>
@@ -3477,7 +3541,7 @@
               <w:noProof/>
             </w:rPr>
           </w:pPr>
-          <w:hyperlink w:anchor="_Toc501201338" w:history="1">
+          <w:hyperlink w:anchor="_Toc501210771" w:history="1">
             <w:r>
               <w:rPr>
                 <w:rStyle w:val="Hyperlink"/>
@@ -3505,7 +3569,7 @@
                 <w:noProof/>
                 <w:webHidden/>
               </w:rPr>
-              <w:instrText xml:space="preserve"> PAGEREF _Toc501201338 \h </w:instrText>
+              <w:instrText xml:space="preserve"> PAGEREF _Toc501210771 \h </w:instrText>
             </w:r>
             <w:r>
               <w:rPr>
@@ -3547,7 +3611,7 @@
               <w:noProof/>
             </w:rPr>
           </w:pPr>
-          <w:hyperlink w:anchor="_Toc501201339" w:history="1">
+          <w:hyperlink w:anchor="_Toc501210772" w:history="1">
             <w:r>
               <w:rPr>
                 <w:rStyle w:val="Hyperlink"/>
@@ -3575,7 +3639,7 @@
                 <w:noProof/>
                 <w:webHidden/>
               </w:rPr>
-              <w:instrText xml:space="preserve"> PAGEREF _Toc501201339 \h </w:instrText>
+              <w:instrText xml:space="preserve"> PAGEREF _Toc501210772 \h </w:instrText>
             </w:r>
             <w:r>
               <w:rPr>
@@ -3617,7 +3681,7 @@
               <w:noProof/>
             </w:rPr>
           </w:pPr>
-          <w:hyperlink w:anchor="_Toc501201340" w:history="1">
+          <w:hyperlink w:anchor="_Toc501210773" w:history="1">
             <w:r>
               <w:rPr>
                 <w:rStyle w:val="Hyperlink"/>
@@ -3645,7 +3709,7 @@
                 <w:noProof/>
                 <w:webHidden/>
               </w:rPr>
-              <w:instrText xml:space="preserve"> PAGEREF _Toc501201340 \h </w:instrText>
+              <w:instrText xml:space="preserve"> PAGEREF _Toc501210773 \h </w:instrText>
             </w:r>
             <w:r>
               <w:rPr>
@@ -3687,7 +3751,7 @@
               <w:noProof/>
             </w:rPr>
           </w:pPr>
-          <w:hyperlink w:anchor="_Toc501201341" w:history="1">
+          <w:hyperlink w:anchor="_Toc501210774" w:history="1">
             <w:r>
               <w:rPr>
                 <w:rStyle w:val="Hyperlink"/>
@@ -3715,7 +3779,7 @@
                 <w:noProof/>
                 <w:webHidden/>
               </w:rPr>
-              <w:instrText xml:space="preserve"> PAGEREF _Toc501201341 \h </w:instrText>
+              <w:instrText xml:space="preserve"> PAGEREF _Toc501210774 \h </w:instrText>
             </w:r>
             <w:r>
               <w:rPr>
@@ -3757,7 +3821,7 @@
               <w:noProof/>
             </w:rPr>
           </w:pPr>
-          <w:hyperlink w:anchor="_Toc501201342" w:history="1">
+          <w:hyperlink w:anchor="_Toc501210775" w:history="1">
             <w:r>
               <w:rPr>
                 <w:rStyle w:val="Hyperlink"/>
@@ -3785,7 +3849,7 @@
                 <w:noProof/>
                 <w:webHidden/>
               </w:rPr>
-              <w:instrText xml:space="preserve"> PAGEREF _Toc501201342 \h </w:instrText>
+              <w:instrText xml:space="preserve"> PAGEREF _Toc501210775 \h </w:instrText>
             </w:r>
             <w:r>
               <w:rPr>
@@ -3827,7 +3891,7 @@
               <w:noProof/>
             </w:rPr>
           </w:pPr>
-          <w:hyperlink w:anchor="_Toc501201343" w:history="1">
+          <w:hyperlink w:anchor="_Toc501210776" w:history="1">
             <w:r>
               <w:rPr>
                 <w:rStyle w:val="Hyperlink"/>
@@ -3855,7 +3919,7 @@
                 <w:noProof/>
                 <w:webHidden/>
               </w:rPr>
-              <w:instrText xml:space="preserve"> PAGEREF _Toc501201343 \h </w:instrText>
+              <w:instrText xml:space="preserve"> PAGEREF _Toc501210776 \h </w:instrText>
             </w:r>
             <w:r>
               <w:rPr>
@@ -3897,7 +3961,7 @@
               <w:noProof/>
             </w:rPr>
           </w:pPr>
-          <w:hyperlink w:anchor="_Toc501201344" w:history="1">
+          <w:hyperlink w:anchor="_Toc501210777" w:history="1">
             <w:r>
               <w:rPr>
                 <w:rStyle w:val="Hyperlink"/>
@@ -3925,7 +3989,7 @@
                 <w:noProof/>
                 <w:webHidden/>
               </w:rPr>
-              <w:instrText xml:space="preserve"> PAGEREF _Toc501201344 \h </w:instrText>
+              <w:instrText xml:space="preserve"> PAGEREF _Toc501210777 \h </w:instrText>
             </w:r>
             <w:r>
               <w:rPr>
@@ -3977,7 +4041,7 @@
           <w:rFonts w:ascii="Arial" w:hAnsi="Arial" w:cs="Arial"/>
         </w:rPr>
       </w:pPr>
-      <w:bookmarkStart w:id="1" w:name="_Toc501201296"/>
+      <w:bookmarkStart w:id="2" w:name="_Toc501210729"/>
       <w:r>
         <w:rPr>
           <w:rFonts w:ascii="Arial" w:hAnsi="Arial" w:cs="Arial"/>
@@ -3990,7 +4054,7 @@
         </w:rPr>
         <w:t>Preliminary Study</w:t>
       </w:r>
-      <w:bookmarkEnd w:id="1"/>
+      <w:bookmarkEnd w:id="2"/>
     </w:p>
     <w:p>
       <w:pPr>
@@ -4000,7 +4064,7 @@
           <w:sz w:val="28"/>
         </w:rPr>
       </w:pPr>
-      <w:bookmarkStart w:id="2" w:name="_Toc501201297"/>
+      <w:bookmarkStart w:id="3" w:name="_Toc501210730"/>
       <w:r>
         <w:rPr>
           <w:rFonts w:ascii="Arial" w:hAnsi="Arial" w:cs="Arial"/>
@@ -4015,7 +4079,7 @@
         </w:rPr>
         <w:t>Introduction</w:t>
       </w:r>
-      <w:bookmarkEnd w:id="2"/>
+      <w:bookmarkEnd w:id="3"/>
     </w:p>
     <w:p>
       <w:pPr>
@@ -4111,14 +4175,14 @@
           <w:rFonts w:ascii="Arial" w:hAnsi="Arial" w:cs="Arial"/>
         </w:rPr>
       </w:pPr>
-      <w:bookmarkStart w:id="3" w:name="_Toc501201298"/>
+      <w:bookmarkStart w:id="4" w:name="_Toc501210731"/>
       <w:r>
         <w:rPr>
           <w:rFonts w:ascii="Arial" w:hAnsi="Arial" w:cs="Arial"/>
         </w:rPr>
         <w:t>Problem Statement</w:t>
       </w:r>
-      <w:bookmarkEnd w:id="3"/>
+      <w:bookmarkEnd w:id="4"/>
     </w:p>
     <w:p>
       <w:pPr>
@@ -4311,7 +4375,7 @@
           <w:sz w:val="28"/>
         </w:rPr>
       </w:pPr>
-      <w:bookmarkStart w:id="4" w:name="_Toc501201299"/>
+      <w:bookmarkStart w:id="5" w:name="_Toc501210732"/>
       <w:r>
         <w:rPr>
           <w:rFonts w:ascii="Arial" w:hAnsi="Arial" w:cs="Arial"/>
@@ -4327,7 +4391,7 @@
         </w:rPr>
         <w:t>Plan driven Vs. Agile Development (elaborated through methods)</w:t>
       </w:r>
-      <w:bookmarkEnd w:id="4"/>
+      <w:bookmarkEnd w:id="5"/>
     </w:p>
     <w:p>
       <w:pPr>
@@ -4358,14 +4422,14 @@
           <w:rFonts w:ascii="Arial" w:hAnsi="Arial" w:cs="Arial"/>
         </w:rPr>
       </w:pPr>
-      <w:bookmarkStart w:id="5" w:name="_Toc501201300"/>
+      <w:bookmarkStart w:id="6" w:name="_Toc501210733"/>
       <w:r>
         <w:rPr>
           <w:rFonts w:ascii="Arial" w:hAnsi="Arial" w:cs="Arial"/>
         </w:rPr>
         <w:t>Plan Driven</w:t>
       </w:r>
-      <w:bookmarkEnd w:id="5"/>
+      <w:bookmarkEnd w:id="6"/>
     </w:p>
     <w:p>
       <w:pPr>
@@ -4379,7 +4443,7 @@
           <w:sz w:val="24"/>
         </w:rPr>
       </w:pPr>
-      <w:bookmarkStart w:id="6" w:name="_Toc501201301"/>
+      <w:bookmarkStart w:id="7" w:name="_Toc501210734"/>
       <w:r>
         <w:rPr>
           <w:rFonts w:ascii="Arial" w:hAnsi="Arial" w:cs="Arial"/>
@@ -4387,7 +4451,7 @@
         </w:rPr>
         <w:t>Waterfall</w:t>
       </w:r>
-      <w:bookmarkEnd w:id="6"/>
+      <w:bookmarkEnd w:id="7"/>
     </w:p>
     <w:p>
       <w:pPr>
@@ -4434,7 +4498,7 @@
           <w:shd w:val="clear" w:color="auto" w:fill="FFFFFF"/>
         </w:rPr>
       </w:pPr>
-      <w:bookmarkStart w:id="7" w:name="_Toc501201302"/>
+      <w:bookmarkStart w:id="8" w:name="_Toc501210735"/>
       <w:r>
         <w:rPr>
           <w:rFonts w:ascii="Arial" w:hAnsi="Arial" w:cs="Arial"/>
@@ -4443,7 +4507,7 @@
         </w:rPr>
         <w:t>Unified Process</w:t>
       </w:r>
-      <w:bookmarkEnd w:id="7"/>
+      <w:bookmarkEnd w:id="8"/>
     </w:p>
     <w:p>
       <w:pPr>
@@ -4473,7 +4537,7 @@
           <w:sz w:val="24"/>
         </w:rPr>
       </w:pPr>
-      <w:bookmarkStart w:id="8" w:name="_Toc501201303"/>
+      <w:bookmarkStart w:id="9" w:name="_Toc501210736"/>
       <w:r>
         <w:rPr>
           <w:rFonts w:ascii="Arial" w:hAnsi="Arial" w:cs="Arial"/>
@@ -4481,7 +4545,7 @@
         </w:rPr>
         <w:t>Pros of Plan Driven Development Methods</w:t>
       </w:r>
-      <w:bookmarkEnd w:id="8"/>
+      <w:bookmarkEnd w:id="9"/>
     </w:p>
     <w:p>
       <w:pPr>
@@ -4637,7 +4701,7 @@
           <w:sz w:val="24"/>
         </w:rPr>
       </w:pPr>
-      <w:bookmarkStart w:id="9" w:name="_Toc501201304"/>
+      <w:bookmarkStart w:id="10" w:name="_Toc501210737"/>
       <w:r>
         <w:rPr>
           <w:rFonts w:ascii="Arial" w:hAnsi="Arial" w:cs="Arial"/>
@@ -4645,7 +4709,7 @@
         </w:rPr>
         <w:t>Cons of Plan Driven Development Methods</w:t>
       </w:r>
-      <w:bookmarkEnd w:id="9"/>
+      <w:bookmarkEnd w:id="10"/>
     </w:p>
     <w:p>
       <w:pPr>
@@ -4735,7 +4799,7 @@
           <w:rFonts w:ascii="Arial" w:hAnsi="Arial" w:cs="Arial"/>
         </w:rPr>
       </w:pPr>
-      <w:bookmarkStart w:id="10" w:name="_Toc501201305"/>
+      <w:bookmarkStart w:id="11" w:name="_Toc501210738"/>
       <w:r>
         <w:rPr>
           <w:rFonts w:ascii="Arial" w:hAnsi="Arial" w:cs="Arial"/>
@@ -4748,7 +4812,7 @@
         </w:rPr>
         <w:t>Agile</w:t>
       </w:r>
-      <w:bookmarkEnd w:id="10"/>
+      <w:bookmarkEnd w:id="11"/>
     </w:p>
     <w:p>
       <w:pPr>
@@ -4762,7 +4826,7 @@
           <w:sz w:val="24"/>
         </w:rPr>
       </w:pPr>
-      <w:bookmarkStart w:id="11" w:name="_Toc501201306"/>
+      <w:bookmarkStart w:id="12" w:name="_Toc501210739"/>
       <w:r>
         <w:rPr>
           <w:rFonts w:ascii="Arial" w:hAnsi="Arial" w:cs="Arial"/>
@@ -4770,7 +4834,7 @@
         </w:rPr>
         <w:t>Extreme Programming</w:t>
       </w:r>
-      <w:bookmarkEnd w:id="11"/>
+      <w:bookmarkEnd w:id="12"/>
     </w:p>
     <w:p>
       <w:pPr>
@@ -4801,21 +4865,21 @@
           <w:rFonts w:ascii="Arial" w:hAnsi="Arial" w:cs="Arial"/>
           <w:sz w:val="24"/>
         </w:rPr>
-        <w:t xml:space="preserve">XP methodology starts with planning game. User stories are created to describe functions in the program. Then they must go through acceptance test. Next up is estimations for user stories. Team estimates time it takes to finish a certain user story, block of user stories or even the whole project. A good idea is to create burndown chart as well to visualize </w:t>
-      </w:r>
-      <w:r>
-        <w:rPr>
-          <w:rFonts w:ascii="Arial" w:hAnsi="Arial" w:cs="Arial"/>
-          <w:sz w:val="24"/>
-        </w:rPr>
-        <w:t>progress</w:t>
-      </w:r>
-      <w:r>
-        <w:rPr>
-          <w:rFonts w:ascii="Arial" w:hAnsi="Arial" w:cs="Arial"/>
-          <w:sz w:val="24"/>
-        </w:rPr>
-        <w:t xml:space="preserve"> in project’s development. XP </w:t>
+        <w:t xml:space="preserve">XP methodology starts with planning game. User stories are created to describe functions in the program. Then they must go through acceptance test. Next up is estimations for user stories. Team estimates time it takes to finish a certain user story, block of user stories or even the whole project. XP implements </w:t>
+      </w:r>
+      <w:r>
+        <w:rPr>
+          <w:rFonts w:ascii="Arial" w:hAnsi="Arial" w:cs="Arial"/>
+          <w:sz w:val="24"/>
+        </w:rPr>
+        <w:t>many</w:t>
+      </w:r>
+      <w:r>
+        <w:rPr>
+          <w:rFonts w:ascii="Arial" w:hAnsi="Arial" w:cs="Arial"/>
+          <w:sz w:val="24"/>
+        </w:rPr>
+        <w:t xml:space="preserve"> coding </w:t>
       </w:r>
       <w:r>
         <w:rPr>
@@ -4823,27 +4887,6 @@
           <w:sz w:val="24"/>
         </w:rPr>
         <w:lastRenderedPageBreak/>
-        <w:t xml:space="preserve">implements </w:t>
-      </w:r>
-      <w:r>
-        <w:rPr>
-          <w:rFonts w:ascii="Arial" w:hAnsi="Arial" w:cs="Arial"/>
-          <w:sz w:val="24"/>
-        </w:rPr>
-        <w:t>many</w:t>
-      </w:r>
-      <w:r>
-        <w:rPr>
-          <w:rFonts w:ascii="Arial" w:hAnsi="Arial" w:cs="Arial"/>
-          <w:sz w:val="24"/>
-        </w:rPr>
-        <w:t xml:space="preserve"> coding </w:t>
-      </w:r>
-      <w:r>
-        <w:rPr>
-          <w:rFonts w:ascii="Arial" w:hAnsi="Arial" w:cs="Arial"/>
-          <w:sz w:val="24"/>
-        </w:rPr>
         <w:t>practices,</w:t>
       </w:r>
       <w:r>
@@ -4963,7 +5006,7 @@
           <w:sz w:val="24"/>
         </w:rPr>
       </w:pPr>
-      <w:bookmarkStart w:id="12" w:name="_Toc501201307"/>
+      <w:bookmarkStart w:id="13" w:name="_Toc501210740"/>
       <w:r>
         <w:rPr>
           <w:rFonts w:ascii="Arial" w:hAnsi="Arial" w:cs="Arial"/>
@@ -4971,7 +5014,7 @@
         </w:rPr>
         <w:t>SCRUM</w:t>
       </w:r>
-      <w:bookmarkEnd w:id="12"/>
+      <w:bookmarkEnd w:id="13"/>
     </w:p>
     <w:p>
       <w:pPr>
@@ -5144,7 +5187,7 @@
         </w:rPr>
         <w:t xml:space="preserve"> </w:t>
       </w:r>
-      <w:commentRangeStart w:id="13"/>
+      <w:commentRangeStart w:id="14"/>
       <w:r>
         <w:rPr>
           <w:rFonts w:ascii="Arial" w:hAnsi="Arial" w:cs="Arial"/>
@@ -5209,13 +5252,13 @@
         </w:rPr>
         <w:t xml:space="preserve">. </w:t>
       </w:r>
-      <w:commentRangeEnd w:id="13"/>
+      <w:commentRangeEnd w:id="14"/>
       <w:r>
         <w:rPr>
           <w:rStyle w:val="CommentReference"/>
           <w:lang w:val="en-GB"/>
         </w:rPr>
-        <w:commentReference w:id="13"/>
+        <w:commentReference w:id="14"/>
       </w:r>
       <w:r>
         <w:rPr>
@@ -5265,7 +5308,7 @@
         </w:rPr>
         <w:t xml:space="preserve">Since scrum is based on incremental development, divided in iterations, called Sprints, the product’s evolution can be easily seen by both the development team and the </w:t>
       </w:r>
-      <w:commentRangeStart w:id="14"/>
+      <w:commentRangeStart w:id="15"/>
       <w:r>
         <w:rPr>
           <w:rFonts w:ascii="Arial" w:hAnsi="Arial" w:cs="Arial"/>
@@ -5290,13 +5333,13 @@
         </w:rPr>
         <w:t xml:space="preserve">. </w:t>
       </w:r>
-      <w:commentRangeEnd w:id="14"/>
+      <w:commentRangeEnd w:id="15"/>
       <w:r>
         <w:rPr>
           <w:rStyle w:val="CommentReference"/>
           <w:lang w:val="en-GB"/>
         </w:rPr>
-        <w:commentReference w:id="14"/>
+        <w:commentReference w:id="15"/>
       </w:r>
     </w:p>
     <w:p>
@@ -5341,7 +5384,7 @@
           <w:rFonts w:ascii="Arial" w:hAnsi="Arial" w:cs="Arial"/>
         </w:rPr>
       </w:pPr>
-      <w:bookmarkStart w:id="15" w:name="_Toc501201308"/>
+      <w:bookmarkStart w:id="16" w:name="_Toc501210741"/>
       <w:r>
         <w:rPr>
           <w:rFonts w:ascii="Arial" w:hAnsi="Arial" w:cs="Arial"/>
@@ -5361,7 +5404,7 @@
         </w:rPr>
         <w:t>Kanban</w:t>
       </w:r>
-      <w:bookmarkEnd w:id="15"/>
+      <w:bookmarkEnd w:id="16"/>
     </w:p>
     <w:p>
       <w:pPr>
@@ -5601,7 +5644,7 @@
           <w:sz w:val="24"/>
         </w:rPr>
       </w:pPr>
-      <w:bookmarkStart w:id="16" w:name="_Toc501201309"/>
+      <w:bookmarkStart w:id="17" w:name="_Toc501210742"/>
       <w:r>
         <w:rPr>
           <w:rFonts w:ascii="Arial" w:hAnsi="Arial" w:cs="Arial"/>
@@ -5616,7 +5659,7 @@
         </w:rPr>
         <w:t>Pros of Agile Development Methods</w:t>
       </w:r>
-      <w:bookmarkEnd w:id="16"/>
+      <w:bookmarkEnd w:id="17"/>
     </w:p>
     <w:p>
       <w:pPr>
@@ -5746,7 +5789,7 @@
           <w:sz w:val="24"/>
         </w:rPr>
       </w:pPr>
-      <w:bookmarkStart w:id="17" w:name="_Toc501201310"/>
+      <w:bookmarkStart w:id="18" w:name="_Toc501210743"/>
       <w:r>
         <w:rPr>
           <w:rFonts w:ascii="Arial" w:hAnsi="Arial" w:cs="Arial"/>
@@ -5761,7 +5804,7 @@
         </w:rPr>
         <w:t>Cons of Plan Driven Development Methods</w:t>
       </w:r>
-      <w:bookmarkEnd w:id="17"/>
+      <w:bookmarkEnd w:id="18"/>
     </w:p>
     <w:p>
       <w:pPr>
@@ -5851,7 +5894,7 @@
           <w:sz w:val="28"/>
         </w:rPr>
       </w:pPr>
-      <w:bookmarkStart w:id="18" w:name="_Toc501201311"/>
+      <w:bookmarkStart w:id="19" w:name="_Toc501210744"/>
       <w:r>
         <w:rPr>
           <w:rFonts w:ascii="Arial" w:hAnsi="Arial" w:cs="Arial"/>
@@ -5879,291 +5922,291 @@
           <w:sz w:val="28"/>
         </w:rPr>
         <w:t>Quality Assurance</w:t>
-      </w:r>
-      <w:bookmarkEnd w:id="18"/>
-    </w:p>
-    <w:p>
-      <w:pPr>
-        <w:ind w:firstLine="720"/>
-        <w:jc w:val="both"/>
-        <w:rPr>
-          <w:rFonts w:ascii="Arial" w:hAnsi="Arial" w:cs="Arial"/>
-          <w:sz w:val="24"/>
-          <w:szCs w:val="24"/>
-        </w:rPr>
-      </w:pPr>
-      <w:r>
-        <w:rPr>
-          <w:rFonts w:ascii="Arial" w:hAnsi="Arial" w:cs="Arial"/>
-          <w:sz w:val="24"/>
-          <w:szCs w:val="24"/>
-          <w:lang w:val="et-EE"/>
-        </w:rPr>
-        <w:t xml:space="preserve">Quality assurance is part of project which </w:t>
-      </w:r>
-      <w:r>
-        <w:rPr>
-          <w:rFonts w:ascii="Arial" w:hAnsi="Arial" w:cs="Arial"/>
-          <w:sz w:val="24"/>
-          <w:szCs w:val="24"/>
-        </w:rPr>
-        <w:t>is making sure that</w:t>
-      </w:r>
-      <w:r>
-        <w:rPr>
-          <w:rFonts w:ascii="Arial" w:hAnsi="Arial" w:cs="Arial"/>
-          <w:sz w:val="24"/>
-          <w:szCs w:val="24"/>
-        </w:rPr>
-        <w:t xml:space="preserve"> in the end, a high quality product, that satisfies the customer’s requirements, will emerge. Just as the old English proverb says: “better safe than sorry”, assuring the quality of a product, before and during the development process, is</w:t>
-      </w:r>
-      <w:r>
-        <w:rPr>
-          <w:rFonts w:ascii="Arial" w:hAnsi="Arial" w:cs="Arial"/>
-          <w:sz w:val="24"/>
-          <w:szCs w:val="24"/>
-        </w:rPr>
-        <w:t xml:space="preserve"> usually </w:t>
-      </w:r>
-      <w:r>
-        <w:rPr>
-          <w:rFonts w:ascii="Arial" w:hAnsi="Arial" w:cs="Arial"/>
-          <w:sz w:val="24"/>
-          <w:szCs w:val="24"/>
-        </w:rPr>
-        <w:t xml:space="preserve">a </w:t>
-      </w:r>
-      <w:r>
-        <w:rPr>
-          <w:rFonts w:ascii="Arial" w:hAnsi="Arial" w:cs="Arial"/>
-          <w:sz w:val="24"/>
-          <w:szCs w:val="24"/>
-        </w:rPr>
-        <w:t>cheaper and faster process o</w:t>
-      </w:r>
-      <w:r>
-        <w:rPr>
-          <w:rFonts w:ascii="Arial" w:hAnsi="Arial" w:cs="Arial"/>
-          <w:sz w:val="24"/>
-          <w:szCs w:val="24"/>
-        </w:rPr>
-        <w:t>f</w:t>
-      </w:r>
-      <w:r>
-        <w:rPr>
-          <w:rFonts w:ascii="Arial" w:hAnsi="Arial" w:cs="Arial"/>
-          <w:sz w:val="24"/>
-          <w:szCs w:val="24"/>
-        </w:rPr>
-        <w:t xml:space="preserve"> prevent</w:t>
-      </w:r>
-      <w:r>
-        <w:rPr>
-          <w:rFonts w:ascii="Arial" w:hAnsi="Arial" w:cs="Arial"/>
-          <w:sz w:val="24"/>
-          <w:szCs w:val="24"/>
-        </w:rPr>
-        <w:t>ing</w:t>
-      </w:r>
-      <w:r>
-        <w:rPr>
-          <w:rFonts w:ascii="Arial" w:hAnsi="Arial" w:cs="Arial"/>
-          <w:sz w:val="24"/>
-          <w:szCs w:val="24"/>
-        </w:rPr>
-        <w:t xml:space="preserve"> errors than fixing </w:t>
-      </w:r>
-      <w:r>
-        <w:rPr>
-          <w:rFonts w:ascii="Arial" w:hAnsi="Arial" w:cs="Arial"/>
-          <w:sz w:val="24"/>
-          <w:szCs w:val="24"/>
-        </w:rPr>
-        <w:t>them in a sloppy way, at the last moment</w:t>
-      </w:r>
-      <w:r>
-        <w:rPr>
-          <w:rFonts w:ascii="Arial" w:hAnsi="Arial" w:cs="Arial"/>
-          <w:sz w:val="24"/>
-          <w:szCs w:val="24"/>
-        </w:rPr>
-        <w:t xml:space="preserve">. </w:t>
-      </w:r>
-    </w:p>
-    <w:p>
-      <w:pPr>
-        <w:ind w:firstLine="720"/>
-        <w:jc w:val="both"/>
-        <w:rPr>
-          <w:rFonts w:ascii="Arial" w:hAnsi="Arial" w:cs="Arial"/>
-          <w:sz w:val="24"/>
-          <w:szCs w:val="24"/>
-          <w:highlight w:val="yellow"/>
-        </w:rPr>
-      </w:pPr>
-      <w:r>
-        <w:rPr>
-          <w:rFonts w:ascii="Arial" w:hAnsi="Arial" w:cs="Arial"/>
-          <w:sz w:val="24"/>
-          <w:szCs w:val="24"/>
-        </w:rPr>
-        <w:t xml:space="preserve">Some external quality attributes include maintainability, reusability, reliability and usability. External quality can be ensured with pair programming, </w:t>
-      </w:r>
-      <w:r>
-        <w:rPr>
-          <w:rFonts w:ascii="Arial" w:hAnsi="Arial" w:cs="Arial"/>
-          <w:sz w:val="24"/>
-          <w:szCs w:val="24"/>
-        </w:rPr>
-        <w:t>test driven development</w:t>
-      </w:r>
-      <w:r>
-        <w:rPr>
-          <w:rFonts w:ascii="Arial" w:hAnsi="Arial" w:cs="Arial"/>
-          <w:sz w:val="24"/>
-          <w:szCs w:val="24"/>
-        </w:rPr>
-        <w:t xml:space="preserve">, continuous delivery and unit testing. </w:t>
-      </w:r>
-    </w:p>
-    <w:p>
-      <w:pPr>
-        <w:ind w:firstLine="360"/>
-        <w:jc w:val="both"/>
-        <w:rPr>
-          <w:rFonts w:ascii="Arial" w:hAnsi="Arial" w:cs="Arial"/>
-        </w:rPr>
-      </w:pPr>
-      <w:r>
-        <w:rPr>
-          <w:rFonts w:ascii="Arial" w:hAnsi="Arial" w:cs="Arial"/>
-          <w:sz w:val="24"/>
-          <w:szCs w:val="24"/>
-        </w:rPr>
-        <w:t xml:space="preserve">There are several ways to </w:t>
-      </w:r>
-      <w:r>
-        <w:rPr>
-          <w:rFonts w:ascii="Arial" w:hAnsi="Arial" w:cs="Arial"/>
-          <w:sz w:val="24"/>
-          <w:szCs w:val="24"/>
-        </w:rPr>
-        <w:t>ensure the quality of a product</w:t>
-      </w:r>
-      <w:r>
-        <w:rPr>
-          <w:rFonts w:ascii="Arial" w:hAnsi="Arial" w:cs="Arial"/>
-          <w:sz w:val="24"/>
-          <w:szCs w:val="24"/>
-        </w:rPr>
-        <w:t xml:space="preserve">. Following chosen development method’s instructions is first step towards developing high quality product. Final step is to have quality control. Quality control deals with testing already existing </w:t>
-      </w:r>
-      <w:r>
-        <w:rPr>
-          <w:rFonts w:ascii="Arial" w:hAnsi="Arial" w:cs="Arial"/>
-          <w:sz w:val="24"/>
-          <w:szCs w:val="24"/>
-        </w:rPr>
-        <w:t>product</w:t>
-      </w:r>
-      <w:r>
-        <w:rPr>
-          <w:rFonts w:ascii="Arial" w:hAnsi="Arial" w:cs="Arial"/>
-          <w:sz w:val="24"/>
-          <w:szCs w:val="24"/>
-        </w:rPr>
-        <w:t xml:space="preserve">. People in quality control make sure that the </w:t>
-      </w:r>
-      <w:proofErr w:type="gramStart"/>
-      <w:r>
-        <w:rPr>
-          <w:rFonts w:ascii="Arial" w:hAnsi="Arial" w:cs="Arial"/>
-          <w:sz w:val="24"/>
-          <w:szCs w:val="24"/>
-        </w:rPr>
-        <w:t>end product</w:t>
-      </w:r>
-      <w:proofErr w:type="gramEnd"/>
-      <w:r>
-        <w:rPr>
-          <w:rFonts w:ascii="Arial" w:hAnsi="Arial" w:cs="Arial"/>
-          <w:sz w:val="24"/>
-          <w:szCs w:val="24"/>
-        </w:rPr>
-        <w:t xml:space="preserve"> came out exactly as planned and the product fulfils </w:t>
-      </w:r>
-      <w:r>
-        <w:rPr>
-          <w:rFonts w:ascii="Arial" w:hAnsi="Arial" w:cs="Arial"/>
-          <w:sz w:val="24"/>
-          <w:szCs w:val="24"/>
-        </w:rPr>
-        <w:t>all the</w:t>
-      </w:r>
-      <w:r>
-        <w:rPr>
-          <w:rFonts w:ascii="Arial" w:hAnsi="Arial" w:cs="Arial"/>
-          <w:sz w:val="24"/>
-          <w:szCs w:val="24"/>
-        </w:rPr>
-        <w:t xml:space="preserve"> requirements.</w:t>
-      </w:r>
-      <w:r>
-        <w:rPr>
-          <w:rFonts w:ascii="Arial" w:hAnsi="Arial" w:cs="Arial"/>
-        </w:rPr>
-        <w:t xml:space="preserve"> </w:t>
-      </w:r>
-    </w:p>
-    <w:p>
-      <w:pPr>
-        <w:pStyle w:val="Heading1"/>
-        <w:rPr>
-          <w:rFonts w:ascii="Arial" w:hAnsi="Arial" w:cs="Arial"/>
-        </w:rPr>
-      </w:pPr>
-      <w:bookmarkStart w:id="19" w:name="_Toc501201312"/>
-      <w:r>
-        <w:rPr>
-          <w:rFonts w:ascii="Arial" w:hAnsi="Arial" w:cs="Arial"/>
-        </w:rPr>
-        <w:t xml:space="preserve">2. </w:t>
-      </w:r>
-      <w:r>
-        <w:rPr>
-          <w:rFonts w:ascii="Arial" w:hAnsi="Arial" w:cs="Arial"/>
-        </w:rPr>
-        <w:t>Development Process</w:t>
       </w:r>
       <w:bookmarkEnd w:id="19"/>
     </w:p>
     <w:p>
       <w:pPr>
         <w:ind w:firstLine="720"/>
-        <w:rPr>
-          <w:rFonts w:ascii="Arial" w:hAnsi="Arial" w:cs="Arial"/>
-          <w:sz w:val="24"/>
-          <w:szCs w:val="24"/>
-        </w:rPr>
-      </w:pPr>
-      <w:r>
-        <w:rPr>
-          <w:rFonts w:ascii="Arial" w:hAnsi="Arial" w:cs="Arial"/>
-          <w:sz w:val="24"/>
-          <w:szCs w:val="24"/>
-        </w:rPr>
-        <w:t>The following portion represent the practical part of the report and is meant to show how exactly did we apply the theory, in our work.</w:t>
+        <w:jc w:val="both"/>
+        <w:rPr>
+          <w:rFonts w:ascii="Arial" w:hAnsi="Arial" w:cs="Arial"/>
+          <w:sz w:val="24"/>
+          <w:szCs w:val="24"/>
+        </w:rPr>
+      </w:pPr>
+      <w:r>
+        <w:rPr>
+          <w:rFonts w:ascii="Arial" w:hAnsi="Arial" w:cs="Arial"/>
+          <w:sz w:val="24"/>
+          <w:szCs w:val="24"/>
+          <w:lang w:val="et-EE"/>
+        </w:rPr>
+        <w:t xml:space="preserve">Quality assurance is part of project which </w:t>
+      </w:r>
+      <w:r>
+        <w:rPr>
+          <w:rFonts w:ascii="Arial" w:hAnsi="Arial" w:cs="Arial"/>
+          <w:sz w:val="24"/>
+          <w:szCs w:val="24"/>
+        </w:rPr>
+        <w:t>is making sure that</w:t>
+      </w:r>
+      <w:r>
+        <w:rPr>
+          <w:rFonts w:ascii="Arial" w:hAnsi="Arial" w:cs="Arial"/>
+          <w:sz w:val="24"/>
+          <w:szCs w:val="24"/>
+        </w:rPr>
+        <w:t xml:space="preserve"> in the end, a high quality product, that satisfies the customer’s requirements, will emerge. Just as the old English proverb says: “better safe than sorry”, assuring the quality of a product, before and during the development process, is</w:t>
+      </w:r>
+      <w:r>
+        <w:rPr>
+          <w:rFonts w:ascii="Arial" w:hAnsi="Arial" w:cs="Arial"/>
+          <w:sz w:val="24"/>
+          <w:szCs w:val="24"/>
+        </w:rPr>
+        <w:t xml:space="preserve"> usually </w:t>
+      </w:r>
+      <w:r>
+        <w:rPr>
+          <w:rFonts w:ascii="Arial" w:hAnsi="Arial" w:cs="Arial"/>
+          <w:sz w:val="24"/>
+          <w:szCs w:val="24"/>
+        </w:rPr>
+        <w:t xml:space="preserve">a </w:t>
+      </w:r>
+      <w:r>
+        <w:rPr>
+          <w:rFonts w:ascii="Arial" w:hAnsi="Arial" w:cs="Arial"/>
+          <w:sz w:val="24"/>
+          <w:szCs w:val="24"/>
+        </w:rPr>
+        <w:t>cheaper and faster process o</w:t>
+      </w:r>
+      <w:r>
+        <w:rPr>
+          <w:rFonts w:ascii="Arial" w:hAnsi="Arial" w:cs="Arial"/>
+          <w:sz w:val="24"/>
+          <w:szCs w:val="24"/>
+        </w:rPr>
+        <w:t>f</w:t>
+      </w:r>
+      <w:r>
+        <w:rPr>
+          <w:rFonts w:ascii="Arial" w:hAnsi="Arial" w:cs="Arial"/>
+          <w:sz w:val="24"/>
+          <w:szCs w:val="24"/>
+        </w:rPr>
+        <w:t xml:space="preserve"> prevent</w:t>
+      </w:r>
+      <w:r>
+        <w:rPr>
+          <w:rFonts w:ascii="Arial" w:hAnsi="Arial" w:cs="Arial"/>
+          <w:sz w:val="24"/>
+          <w:szCs w:val="24"/>
+        </w:rPr>
+        <w:t>ing</w:t>
+      </w:r>
+      <w:r>
+        <w:rPr>
+          <w:rFonts w:ascii="Arial" w:hAnsi="Arial" w:cs="Arial"/>
+          <w:sz w:val="24"/>
+          <w:szCs w:val="24"/>
+        </w:rPr>
+        <w:t xml:space="preserve"> errors than fixing </w:t>
+      </w:r>
+      <w:r>
+        <w:rPr>
+          <w:rFonts w:ascii="Arial" w:hAnsi="Arial" w:cs="Arial"/>
+          <w:sz w:val="24"/>
+          <w:szCs w:val="24"/>
+        </w:rPr>
+        <w:t>them in a sloppy way, at the last moment</w:t>
+      </w:r>
+      <w:r>
+        <w:rPr>
+          <w:rFonts w:ascii="Arial" w:hAnsi="Arial" w:cs="Arial"/>
+          <w:sz w:val="24"/>
+          <w:szCs w:val="24"/>
+        </w:rPr>
+        <w:t xml:space="preserve">. </w:t>
       </w:r>
     </w:p>
     <w:p>
       <w:pPr>
+        <w:ind w:firstLine="720"/>
+        <w:jc w:val="both"/>
+        <w:rPr>
+          <w:rFonts w:ascii="Arial" w:hAnsi="Arial" w:cs="Arial"/>
+          <w:sz w:val="24"/>
+          <w:szCs w:val="24"/>
+          <w:highlight w:val="yellow"/>
+        </w:rPr>
+      </w:pPr>
+      <w:r>
+        <w:rPr>
+          <w:rFonts w:ascii="Arial" w:hAnsi="Arial" w:cs="Arial"/>
+          <w:sz w:val="24"/>
+          <w:szCs w:val="24"/>
+        </w:rPr>
+        <w:t xml:space="preserve">Some external quality attributes include maintainability, reusability, reliability and usability. External quality can be ensured with pair programming, </w:t>
+      </w:r>
+      <w:r>
+        <w:rPr>
+          <w:rFonts w:ascii="Arial" w:hAnsi="Arial" w:cs="Arial"/>
+          <w:sz w:val="24"/>
+          <w:szCs w:val="24"/>
+        </w:rPr>
+        <w:t>test driven development</w:t>
+      </w:r>
+      <w:r>
+        <w:rPr>
+          <w:rFonts w:ascii="Arial" w:hAnsi="Arial" w:cs="Arial"/>
+          <w:sz w:val="24"/>
+          <w:szCs w:val="24"/>
+        </w:rPr>
+        <w:t xml:space="preserve">, continuous delivery and unit testing. </w:t>
+      </w:r>
+    </w:p>
+    <w:p>
+      <w:pPr>
+        <w:ind w:firstLine="360"/>
+        <w:jc w:val="both"/>
+        <w:rPr>
+          <w:rFonts w:ascii="Arial" w:hAnsi="Arial" w:cs="Arial"/>
+        </w:rPr>
+      </w:pPr>
+      <w:r>
+        <w:rPr>
+          <w:rFonts w:ascii="Arial" w:hAnsi="Arial" w:cs="Arial"/>
+          <w:sz w:val="24"/>
+          <w:szCs w:val="24"/>
+        </w:rPr>
+        <w:t xml:space="preserve">There are several ways to </w:t>
+      </w:r>
+      <w:r>
+        <w:rPr>
+          <w:rFonts w:ascii="Arial" w:hAnsi="Arial" w:cs="Arial"/>
+          <w:sz w:val="24"/>
+          <w:szCs w:val="24"/>
+        </w:rPr>
+        <w:t>ensure the quality of a product</w:t>
+      </w:r>
+      <w:r>
+        <w:rPr>
+          <w:rFonts w:ascii="Arial" w:hAnsi="Arial" w:cs="Arial"/>
+          <w:sz w:val="24"/>
+          <w:szCs w:val="24"/>
+        </w:rPr>
+        <w:t xml:space="preserve">. Following chosen development method’s instructions is first step towards developing high quality product. Final step is to have quality control. Quality control deals with testing already existing </w:t>
+      </w:r>
+      <w:r>
+        <w:rPr>
+          <w:rFonts w:ascii="Arial" w:hAnsi="Arial" w:cs="Arial"/>
+          <w:sz w:val="24"/>
+          <w:szCs w:val="24"/>
+        </w:rPr>
+        <w:t>product</w:t>
+      </w:r>
+      <w:r>
+        <w:rPr>
+          <w:rFonts w:ascii="Arial" w:hAnsi="Arial" w:cs="Arial"/>
+          <w:sz w:val="24"/>
+          <w:szCs w:val="24"/>
+        </w:rPr>
+        <w:t xml:space="preserve">. People in quality control make sure that the </w:t>
+      </w:r>
+      <w:proofErr w:type="gramStart"/>
+      <w:r>
+        <w:rPr>
+          <w:rFonts w:ascii="Arial" w:hAnsi="Arial" w:cs="Arial"/>
+          <w:sz w:val="24"/>
+          <w:szCs w:val="24"/>
+        </w:rPr>
+        <w:t>end product</w:t>
+      </w:r>
+      <w:proofErr w:type="gramEnd"/>
+      <w:r>
+        <w:rPr>
+          <w:rFonts w:ascii="Arial" w:hAnsi="Arial" w:cs="Arial"/>
+          <w:sz w:val="24"/>
+          <w:szCs w:val="24"/>
+        </w:rPr>
+        <w:t xml:space="preserve"> came out exactly as planned and the product fulfils </w:t>
+      </w:r>
+      <w:r>
+        <w:rPr>
+          <w:rFonts w:ascii="Arial" w:hAnsi="Arial" w:cs="Arial"/>
+          <w:sz w:val="24"/>
+          <w:szCs w:val="24"/>
+        </w:rPr>
+        <w:t>all the</w:t>
+      </w:r>
+      <w:r>
+        <w:rPr>
+          <w:rFonts w:ascii="Arial" w:hAnsi="Arial" w:cs="Arial"/>
+          <w:sz w:val="24"/>
+          <w:szCs w:val="24"/>
+        </w:rPr>
+        <w:t xml:space="preserve"> requirements.</w:t>
+      </w:r>
+      <w:r>
+        <w:rPr>
+          <w:rFonts w:ascii="Arial" w:hAnsi="Arial" w:cs="Arial"/>
+        </w:rPr>
+        <w:t xml:space="preserve"> </w:t>
+      </w:r>
+    </w:p>
+    <w:p>
+      <w:pPr>
+        <w:pStyle w:val="Heading1"/>
+        <w:rPr>
+          <w:rFonts w:ascii="Arial" w:hAnsi="Arial" w:cs="Arial"/>
+        </w:rPr>
+      </w:pPr>
+      <w:bookmarkStart w:id="20" w:name="_Toc501210745"/>
+      <w:r>
+        <w:rPr>
+          <w:rFonts w:ascii="Arial" w:hAnsi="Arial" w:cs="Arial"/>
+        </w:rPr>
+        <w:t xml:space="preserve">2. </w:t>
+      </w:r>
+      <w:r>
+        <w:rPr>
+          <w:rFonts w:ascii="Arial" w:hAnsi="Arial" w:cs="Arial"/>
+        </w:rPr>
+        <w:t>Development Process</w:t>
+      </w:r>
+      <w:bookmarkEnd w:id="20"/>
+    </w:p>
+    <w:p>
+      <w:pPr>
+        <w:ind w:firstLine="720"/>
+        <w:rPr>
+          <w:rFonts w:ascii="Arial" w:hAnsi="Arial" w:cs="Arial"/>
+          <w:sz w:val="24"/>
+          <w:szCs w:val="24"/>
+        </w:rPr>
+      </w:pPr>
+      <w:r>
+        <w:rPr>
+          <w:rFonts w:ascii="Arial" w:hAnsi="Arial" w:cs="Arial"/>
+          <w:sz w:val="24"/>
+          <w:szCs w:val="24"/>
+        </w:rPr>
+        <w:t>The following portion represent the practical part of the report and is meant to show how exactly did we apply the theory, in our work.</w:t>
+      </w:r>
+    </w:p>
+    <w:p>
+      <w:pPr>
         <w:pStyle w:val="Heading2"/>
         <w:rPr>
           <w:rFonts w:ascii="Arial" w:hAnsi="Arial" w:cs="Arial"/>
           <w:sz w:val="28"/>
         </w:rPr>
       </w:pPr>
-      <w:bookmarkStart w:id="20" w:name="_Toc501201313"/>
+      <w:bookmarkStart w:id="21" w:name="_Toc501210746"/>
       <w:r>
         <w:rPr>
           <w:rFonts w:ascii="Arial" w:hAnsi="Arial" w:cs="Arial"/>
@@ -6179,7 +6222,7 @@
         </w:rPr>
         <w:t>Development Method of Choice</w:t>
       </w:r>
-      <w:bookmarkEnd w:id="20"/>
+      <w:bookmarkEnd w:id="21"/>
     </w:p>
     <w:p>
       <w:pPr>
@@ -6356,7 +6399,7 @@
           <w:rFonts w:ascii="Arial" w:hAnsi="Arial" w:cs="Arial"/>
         </w:rPr>
       </w:pPr>
-      <w:bookmarkStart w:id="21" w:name="_Toc501201314"/>
+      <w:bookmarkStart w:id="22" w:name="_Toc501210747"/>
       <w:r>
         <w:rPr>
           <w:rFonts w:ascii="Arial" w:hAnsi="Arial" w:cs="Arial"/>
@@ -6369,7 +6412,7 @@
         </w:rPr>
         <w:t>Final Choice</w:t>
       </w:r>
-      <w:bookmarkEnd w:id="21"/>
+      <w:bookmarkEnd w:id="22"/>
     </w:p>
     <w:p>
       <w:pPr>
@@ -6565,7 +6608,7 @@
           <w:rFonts w:ascii="Arial" w:hAnsi="Arial" w:cs="Arial"/>
         </w:rPr>
       </w:pPr>
-      <w:bookmarkStart w:id="22" w:name="_Toc501201315"/>
+      <w:bookmarkStart w:id="23" w:name="_Toc501210748"/>
       <w:r>
         <w:rPr>
           <w:rFonts w:ascii="Arial" w:hAnsi="Arial" w:cs="Arial"/>
@@ -6578,7 +6621,7 @@
         </w:rPr>
         <w:t>Pros</w:t>
       </w:r>
-      <w:bookmarkEnd w:id="22"/>
+      <w:bookmarkEnd w:id="23"/>
     </w:p>
     <w:p>
       <w:pPr>
@@ -6687,25 +6730,47 @@
           <w:sz w:val="24"/>
           <w:szCs w:val="24"/>
         </w:rPr>
-        <w:t>Optimizing</w:t>
-      </w:r>
-      <w:r>
-        <w:rPr>
-          <w:rFonts w:ascii="Arial" w:hAnsi="Arial" w:cs="Arial"/>
-          <w:sz w:val="24"/>
-          <w:szCs w:val="24"/>
-        </w:rPr>
-        <w:t xml:space="preserve"> and testing the code all the time greatly reduces the chance of having major bugs or missing functionality.</w:t>
+        <w:t>Pair programming also ensures code quality as errors are much easily noticed by two people than one.</w:t>
       </w:r>
     </w:p>
     <w:p>
       <w:pPr>
+        <w:pStyle w:val="ListParagraph"/>
+        <w:numPr>
+          <w:ilvl w:val="0"/>
+          <w:numId w:val="29"/>
+        </w:numPr>
+        <w:rPr>
+          <w:rFonts w:ascii="Arial" w:hAnsi="Arial" w:cs="Arial"/>
+          <w:sz w:val="24"/>
+          <w:szCs w:val="24"/>
+        </w:rPr>
+      </w:pPr>
+      <w:r>
+        <w:rPr>
+          <w:rFonts w:ascii="Arial" w:hAnsi="Arial" w:cs="Arial"/>
+          <w:sz w:val="24"/>
+          <w:szCs w:val="24"/>
+        </w:rPr>
+        <w:t>Optimizing</w:t>
+      </w:r>
+      <w:r>
+        <w:rPr>
+          <w:rFonts w:ascii="Arial" w:hAnsi="Arial" w:cs="Arial"/>
+          <w:sz w:val="24"/>
+          <w:szCs w:val="24"/>
+        </w:rPr>
+        <w:t xml:space="preserve"> and testing the code all the time greatly reduces the chance of having major bugs or missing functionality.</w:t>
+      </w:r>
+    </w:p>
+    <w:p>
+      <w:pPr>
         <w:pStyle w:val="Heading3"/>
         <w:rPr>
           <w:rFonts w:ascii="Arial" w:hAnsi="Arial" w:cs="Arial"/>
         </w:rPr>
       </w:pPr>
-      <w:bookmarkStart w:id="23" w:name="_Toc501201316"/>
+      <w:bookmarkStart w:id="24" w:name="_Toc501210749"/>
       <w:r>
         <w:rPr>
           <w:rFonts w:ascii="Arial" w:hAnsi="Arial" w:cs="Arial"/>
@@ -6718,7 +6783,7 @@
         </w:rPr>
         <w:t>Cons</w:t>
       </w:r>
-      <w:bookmarkEnd w:id="23"/>
+      <w:bookmarkEnd w:id="24"/>
     </w:p>
     <w:p>
       <w:pPr>
@@ -6772,7 +6837,7 @@
           <w:sz w:val="28"/>
         </w:rPr>
       </w:pPr>
-      <w:bookmarkStart w:id="24" w:name="_Toc501201317"/>
+      <w:bookmarkStart w:id="25" w:name="_Toc501210750"/>
       <w:r>
         <w:rPr>
           <w:rFonts w:ascii="Arial" w:hAnsi="Arial" w:cs="Arial"/>
@@ -6781,7 +6846,7 @@
         <w:lastRenderedPageBreak/>
         <w:t>2.2. System Architecture and Quality Criteria</w:t>
       </w:r>
-      <w:bookmarkEnd w:id="24"/>
+      <w:bookmarkEnd w:id="25"/>
     </w:p>
     <w:p>
       <w:pPr>
@@ -6790,7 +6855,7 @@
           <w:rFonts w:ascii="Arial" w:hAnsi="Arial" w:cs="Arial"/>
         </w:rPr>
       </w:pPr>
-      <w:bookmarkStart w:id="25" w:name="_Toc501201318"/>
+      <w:bookmarkStart w:id="26" w:name="_Toc501210751"/>
       <w:r>
         <w:rPr>
           <w:rFonts w:ascii="Arial" w:hAnsi="Arial" w:cs="Arial"/>
@@ -6859,7 +6924,7 @@
           </wp:anchor>
         </w:drawing>
       </w:r>
-      <w:bookmarkEnd w:id="25"/>
+      <w:bookmarkEnd w:id="26"/>
     </w:p>
     <w:p>
       <w:pPr>
@@ -6934,21 +6999,21 @@
           <w:rFonts w:ascii="Arial" w:hAnsi="Arial" w:cs="Arial"/>
         </w:rPr>
       </w:pPr>
-      <w:bookmarkStart w:id="26" w:name="_Toc501201319"/>
+      <w:bookmarkStart w:id="27" w:name="_Toc501210752"/>
       <w:r>
         <w:rPr>
           <w:rFonts w:ascii="Arial" w:hAnsi="Arial" w:cs="Arial"/>
         </w:rPr>
         <w:t xml:space="preserve">b. Quality </w:t>
       </w:r>
-      <w:commentRangeStart w:id="27"/>
+      <w:commentRangeStart w:id="28"/>
       <w:r>
         <w:rPr>
           <w:rFonts w:ascii="Arial" w:hAnsi="Arial" w:cs="Arial"/>
         </w:rPr>
         <w:t>Criteria</w:t>
       </w:r>
-      <w:commentRangeEnd w:id="27"/>
+      <w:commentRangeEnd w:id="28"/>
       <w:r>
         <w:rPr>
           <w:rStyle w:val="CommentReference"/>
@@ -6956,9 +7021,9 @@
           <w:color w:val="auto"/>
           <w:lang w:val="en-GB"/>
         </w:rPr>
-        <w:commentReference w:id="27"/>
-      </w:r>
-      <w:bookmarkEnd w:id="26"/>
+        <w:commentReference w:id="28"/>
+      </w:r>
+      <w:bookmarkEnd w:id="27"/>
     </w:p>
     <w:p>
       <w:pPr>
@@ -7026,7 +7091,30 @@
           <w:rFonts w:ascii="Arial" w:hAnsi="Arial" w:cs="Arial"/>
           <w:sz w:val="24"/>
         </w:rPr>
-        <w:t>decently broad set of landscapes, providing a way of communication for anyone that would like to use it.</w:t>
+        <w:t xml:space="preserve">decently broad set of landscapes, providing a way of communication for anyone that would like to use </w:t>
+      </w:r>
+      <w:commentRangeStart w:id="29"/>
+      <w:r>
+        <w:rPr>
+          <w:rFonts w:ascii="Arial" w:hAnsi="Arial" w:cs="Arial"/>
+          <w:sz w:val="24"/>
+        </w:rPr>
+        <w:t>it</w:t>
+      </w:r>
+      <w:commentRangeEnd w:id="29"/>
+      <w:r>
+        <w:rPr>
+          <w:rStyle w:val="CommentReference"/>
+          <w:lang w:val="en-GB"/>
+        </w:rPr>
+        <w:commentReference w:id="29"/>
+      </w:r>
+      <w:r>
+        <w:rPr>
+          <w:rFonts w:ascii="Arial" w:hAnsi="Arial" w:cs="Arial"/>
+          <w:sz w:val="24"/>
+        </w:rPr>
+        <w:t>.</w:t>
       </w:r>
     </w:p>
     <w:p>
@@ -7389,7 +7477,28 @@
           <w:rFonts w:ascii="Arial" w:hAnsi="Arial" w:cs="Arial"/>
           <w:sz w:val="24"/>
         </w:rPr>
-        <w:t>Not being able to create web client. We handled this, again, by doing a lot of research.</w:t>
+        <w:t>Not being able to create web client. We handled this, again, by doing a lot of research</w:t>
+      </w:r>
+      <w:r>
+        <w:rPr>
+          <w:rFonts w:ascii="Arial" w:hAnsi="Arial" w:cs="Arial"/>
+          <w:sz w:val="24"/>
+        </w:rPr>
+        <w:t xml:space="preserve"> on MVC and SignalR</w:t>
+      </w:r>
+      <w:r>
+        <w:rPr>
+          <w:rFonts w:ascii="Arial" w:hAnsi="Arial" w:cs="Arial"/>
+          <w:sz w:val="24"/>
+        </w:rPr>
+        <w:t>.</w:t>
+      </w:r>
+      <w:r>
+        <w:rPr>
+          <w:rFonts w:ascii="Arial" w:hAnsi="Arial" w:cs="Arial"/>
+          <w:sz w:val="24"/>
+        </w:rPr>
+        <w:t xml:space="preserve"> </w:t>
       </w:r>
     </w:p>
     <w:p>
@@ -7409,14 +7518,7 @@
           <w:rFonts w:ascii="Arial" w:hAnsi="Arial" w:cs="Arial"/>
           <w:sz w:val="24"/>
         </w:rPr>
-        <w:t>Not being able to run both service and clients in release mode</w:t>
-      </w:r>
-      <w:r>
-        <w:rPr>
-          <w:rFonts w:ascii="Arial" w:hAnsi="Arial" w:cs="Arial"/>
-          <w:sz w:val="24"/>
-        </w:rPr>
-        <w:t xml:space="preserve">. Handled by </w:t>
+        <w:t>Encountering exceptions that can break not only the connection to service but the service itself. Handled by catching and dealing with them everywhere we can.</w:t>
       </w:r>
     </w:p>
     <w:p>
@@ -7436,7 +7538,7 @@
           <w:rFonts w:ascii="Arial" w:hAnsi="Arial" w:cs="Arial"/>
           <w:sz w:val="24"/>
         </w:rPr>
-        <w:t>Encountering exceptions that can break not only the connection to service but the service itself. Handled by catching and dealing with them everywhere we can.</w:t>
+        <w:t>Customer changing his mind midway through development process. Handled by following an agile method of development.</w:t>
       </w:r>
     </w:p>
     <w:p>
@@ -7456,67 +7558,185 @@
           <w:rFonts w:ascii="Arial" w:hAnsi="Arial" w:cs="Arial"/>
           <w:sz w:val="24"/>
         </w:rPr>
-        <w:t>Customer changing his mind midway through development process. Handled by following an agile method of development.</w:t>
+        <w:t>Customer wanting something that we cannot provide (unachievable goals). Handled by prioritizing user stories and researching them, then negotiating with the client.</w:t>
       </w:r>
     </w:p>
     <w:p>
       <w:pPr>
-        <w:pStyle w:val="ListParagraph"/>
-        <w:numPr>
-          <w:ilvl w:val="0"/>
-          <w:numId w:val="38"/>
-        </w:numPr>
-        <w:rPr>
-          <w:rFonts w:ascii="Arial" w:hAnsi="Arial" w:cs="Arial"/>
-          <w:sz w:val="24"/>
-        </w:rPr>
-      </w:pPr>
-      <w:r>
-        <w:rPr>
-          <w:rFonts w:ascii="Arial" w:hAnsi="Arial" w:cs="Arial"/>
-          <w:sz w:val="24"/>
-        </w:rPr>
-        <w:t>Customer wanting something that we cannot provide (unachievable goals). Handled by prioritizing user stories and researching them, then negotiating with the client.</w:t>
-      </w:r>
+        <w:pStyle w:val="Heading2"/>
+        <w:rPr>
+          <w:rFonts w:ascii="Arial" w:hAnsi="Arial" w:cs="Arial"/>
+          <w:sz w:val="28"/>
+        </w:rPr>
+      </w:pPr>
+      <w:bookmarkStart w:id="30" w:name="_Toc501210753"/>
+      <w:r>
+        <w:rPr>
+          <w:rFonts w:ascii="Arial" w:hAnsi="Arial" w:cs="Arial"/>
+          <w:sz w:val="28"/>
+        </w:rPr>
+        <w:t>2.</w:t>
+      </w:r>
+      <w:r>
+        <w:rPr>
+          <w:rFonts w:ascii="Arial" w:hAnsi="Arial" w:cs="Arial"/>
+          <w:sz w:val="28"/>
+        </w:rPr>
+        <w:t>3</w:t>
+      </w:r>
+      <w:r>
+        <w:rPr>
+          <w:rFonts w:ascii="Arial" w:hAnsi="Arial" w:cs="Arial"/>
+          <w:sz w:val="28"/>
+        </w:rPr>
+        <w:t xml:space="preserve">. </w:t>
+      </w:r>
+      <w:r>
+        <w:rPr>
+          <w:rFonts w:ascii="Arial" w:hAnsi="Arial" w:cs="Arial"/>
+          <w:sz w:val="28"/>
+        </w:rPr>
+        <w:t>Sprints Summary</w:t>
+      </w:r>
+      <w:bookmarkEnd w:id="30"/>
     </w:p>
     <w:p>
       <w:pPr>
-        <w:pStyle w:val="Heading2"/>
-        <w:rPr>
-          <w:rFonts w:ascii="Arial" w:hAnsi="Arial" w:cs="Arial"/>
-          <w:sz w:val="28"/>
-        </w:rPr>
-      </w:pPr>
-      <w:bookmarkStart w:id="28" w:name="_Toc501201320"/>
-      <w:r>
-        <w:rPr>
-          <w:rFonts w:ascii="Arial" w:hAnsi="Arial" w:cs="Arial"/>
-          <w:sz w:val="28"/>
-        </w:rPr>
-        <w:t>2.</w:t>
-      </w:r>
-      <w:r>
-        <w:rPr>
-          <w:rFonts w:ascii="Arial" w:hAnsi="Arial" w:cs="Arial"/>
-          <w:sz w:val="28"/>
-        </w:rPr>
-        <w:t>3</w:t>
-      </w:r>
-      <w:r>
-        <w:rPr>
-          <w:rFonts w:ascii="Arial" w:hAnsi="Arial" w:cs="Arial"/>
-          <w:sz w:val="28"/>
-        </w:rPr>
-        <w:t xml:space="preserve">. </w:t>
-      </w:r>
-      <w:r>
-        <w:rPr>
-          <w:rFonts w:ascii="Arial" w:hAnsi="Arial" w:cs="Arial"/>
-          <w:sz w:val="28"/>
-        </w:rPr>
-        <w:t>Sprints Summary</w:t>
-      </w:r>
-      <w:bookmarkEnd w:id="28"/>
+        <w:ind w:firstLine="360"/>
+        <w:rPr>
+          <w:rFonts w:ascii="Arial" w:hAnsi="Arial" w:cs="Arial"/>
+          <w:sz w:val="24"/>
+          <w:szCs w:val="24"/>
+        </w:rPr>
+      </w:pPr>
+      <w:r>
+        <w:rPr>
+          <w:rFonts w:ascii="Arial" w:hAnsi="Arial" w:cs="Arial"/>
+          <w:sz w:val="24"/>
+          <w:szCs w:val="24"/>
+        </w:rPr>
+        <w:t>Sprint work was mainly organized by scrum master and decided by product owner. Each working day started with a short meeting, in the class room or other location previously decided by group</w:t>
+      </w:r>
+      <w:r>
+        <w:rPr>
+          <w:rFonts w:ascii="Arial" w:hAnsi="Arial" w:cs="Arial"/>
+          <w:sz w:val="24"/>
+          <w:szCs w:val="24"/>
+        </w:rPr>
+        <w:t xml:space="preserve">, but </w:t>
+      </w:r>
+      <w:r>
+        <w:rPr>
+          <w:rFonts w:ascii="Arial" w:hAnsi="Arial" w:cs="Arial"/>
+          <w:sz w:val="24"/>
+          <w:szCs w:val="24"/>
+        </w:rPr>
+        <w:t>it usually happened at 10:00 unless majority of group agreed for different time</w:t>
+      </w:r>
+      <w:r>
+        <w:rPr>
+          <w:rFonts w:ascii="Arial" w:hAnsi="Arial" w:cs="Arial"/>
+          <w:sz w:val="24"/>
+          <w:szCs w:val="24"/>
+        </w:rPr>
+        <w:t>, according to the group contract</w:t>
+      </w:r>
+      <w:r>
+        <w:rPr>
+          <w:rFonts w:ascii="Arial" w:hAnsi="Arial" w:cs="Arial"/>
+          <w:sz w:val="24"/>
+          <w:szCs w:val="24"/>
+        </w:rPr>
+        <w:t>. Meeting in which the</w:t>
+      </w:r>
+      <w:r>
+        <w:rPr>
+          <w:rFonts w:ascii="Arial" w:hAnsi="Arial" w:cs="Arial"/>
+          <w:sz w:val="24"/>
+          <w:szCs w:val="24"/>
+        </w:rPr>
+        <w:t xml:space="preserve"> group members, with help of </w:t>
+      </w:r>
+      <w:r>
+        <w:rPr>
+          <w:rFonts w:ascii="Arial" w:hAnsi="Arial" w:cs="Arial"/>
+          <w:sz w:val="24"/>
+          <w:szCs w:val="24"/>
+        </w:rPr>
+        <w:t xml:space="preserve">the </w:t>
+      </w:r>
+      <w:r>
+        <w:rPr>
+          <w:rFonts w:ascii="Arial" w:hAnsi="Arial" w:cs="Arial"/>
+          <w:sz w:val="24"/>
+          <w:szCs w:val="24"/>
+        </w:rPr>
+        <w:t>scrum master</w:t>
+      </w:r>
+      <w:r>
+        <w:rPr>
+          <w:rFonts w:ascii="Arial" w:hAnsi="Arial" w:cs="Arial"/>
+          <w:sz w:val="24"/>
+          <w:szCs w:val="24"/>
+        </w:rPr>
+        <w:t>,</w:t>
+      </w:r>
+      <w:r>
+        <w:rPr>
+          <w:rFonts w:ascii="Arial" w:hAnsi="Arial" w:cs="Arial"/>
+          <w:sz w:val="24"/>
+          <w:szCs w:val="24"/>
+        </w:rPr>
+        <w:t xml:space="preserve"> discussed the following things- </w:t>
+      </w:r>
+      <w:r>
+        <w:rPr>
+          <w:rFonts w:ascii="Arial" w:hAnsi="Arial" w:cs="Arial"/>
+          <w:sz w:val="24"/>
+          <w:szCs w:val="24"/>
+        </w:rPr>
+        <w:t>which goals have been achieved since last meeting</w:t>
+      </w:r>
+      <w:r>
+        <w:rPr>
+          <w:rFonts w:ascii="Arial" w:hAnsi="Arial" w:cs="Arial"/>
+          <w:sz w:val="24"/>
+          <w:szCs w:val="24"/>
+        </w:rPr>
+        <w:t xml:space="preserve">, </w:t>
+      </w:r>
+      <w:r>
+        <w:rPr>
+          <w:rFonts w:ascii="Arial" w:hAnsi="Arial" w:cs="Arial"/>
+          <w:sz w:val="24"/>
+          <w:szCs w:val="24"/>
+        </w:rPr>
+        <w:t>what goals are set by the next meeting</w:t>
+      </w:r>
+      <w:r>
+        <w:rPr>
+          <w:rFonts w:ascii="Arial" w:hAnsi="Arial" w:cs="Arial"/>
+          <w:sz w:val="24"/>
+          <w:szCs w:val="24"/>
+        </w:rPr>
+        <w:t xml:space="preserve"> and </w:t>
+      </w:r>
+      <w:r>
+        <w:rPr>
+          <w:rFonts w:ascii="Arial" w:hAnsi="Arial" w:cs="Arial"/>
+          <w:sz w:val="24"/>
+          <w:szCs w:val="24"/>
+        </w:rPr>
+        <w:t>if any problems were encountered so far</w:t>
+      </w:r>
+      <w:r>
+        <w:rPr>
+          <w:rFonts w:ascii="Arial" w:hAnsi="Arial" w:cs="Arial"/>
+          <w:sz w:val="24"/>
+          <w:szCs w:val="24"/>
+        </w:rPr>
+        <w:t>.</w:t>
+      </w:r>
     </w:p>
     <w:p>
       <w:pPr>
@@ -7533,63 +7753,24 @@
           <w:sz w:val="24"/>
           <w:szCs w:val="24"/>
         </w:rPr>
-        <w:t>Sprint work was mainly organized by scrum master and decided by product owner. Each working day started with a short meeting, in the class room or other location previously decided by group</w:t>
-      </w:r>
-      <w:r>
-        <w:rPr>
-          <w:rFonts w:ascii="Arial" w:hAnsi="Arial" w:cs="Arial"/>
-          <w:sz w:val="24"/>
-          <w:szCs w:val="24"/>
-        </w:rPr>
-        <w:t xml:space="preserve">, but </w:t>
-      </w:r>
-      <w:r>
-        <w:rPr>
-          <w:rFonts w:ascii="Arial" w:hAnsi="Arial" w:cs="Arial"/>
-          <w:sz w:val="24"/>
-          <w:szCs w:val="24"/>
-        </w:rPr>
-        <w:t>it usually happened at 10:00 unless majority of group agreed for different time</w:t>
-      </w:r>
-      <w:r>
-        <w:rPr>
-          <w:rFonts w:ascii="Arial" w:hAnsi="Arial" w:cs="Arial"/>
-          <w:sz w:val="24"/>
-          <w:szCs w:val="24"/>
-        </w:rPr>
-        <w:t>, according to the group contract</w:t>
-      </w:r>
-      <w:r>
-        <w:rPr>
-          <w:rFonts w:ascii="Arial" w:hAnsi="Arial" w:cs="Arial"/>
-          <w:sz w:val="24"/>
-          <w:szCs w:val="24"/>
-        </w:rPr>
-        <w:t>. Meeting in which the</w:t>
-      </w:r>
-      <w:r>
-        <w:rPr>
-          <w:rFonts w:ascii="Arial" w:hAnsi="Arial" w:cs="Arial"/>
-          <w:sz w:val="24"/>
-          <w:szCs w:val="24"/>
-        </w:rPr>
-        <w:t xml:space="preserve"> group members, with help of </w:t>
-      </w:r>
-      <w:r>
-        <w:rPr>
-          <w:rFonts w:ascii="Arial" w:hAnsi="Arial" w:cs="Arial"/>
-          <w:sz w:val="24"/>
-          <w:szCs w:val="24"/>
-        </w:rPr>
-        <w:t xml:space="preserve">the </w:t>
-      </w:r>
-      <w:r>
-        <w:rPr>
-          <w:rFonts w:ascii="Arial" w:hAnsi="Arial" w:cs="Arial"/>
-          <w:sz w:val="24"/>
-          <w:szCs w:val="24"/>
-        </w:rPr>
-        <w:t>scrum master</w:t>
+        <w:lastRenderedPageBreak/>
+        <w:t xml:space="preserve"> After</w:t>
+      </w:r>
+      <w:r>
+        <w:rPr>
+          <w:rFonts w:ascii="Arial" w:hAnsi="Arial" w:cs="Arial"/>
+          <w:sz w:val="24"/>
+          <w:szCs w:val="24"/>
+        </w:rPr>
+        <w:t xml:space="preserve"> the</w:t>
+      </w:r>
+      <w:r>
+        <w:rPr>
+          <w:rFonts w:ascii="Arial" w:hAnsi="Arial" w:cs="Arial"/>
+          <w:sz w:val="24"/>
+          <w:szCs w:val="24"/>
+        </w:rPr>
+        <w:t xml:space="preserve"> meeting</w:t>
       </w:r>
       <w:r>
         <w:rPr>
@@ -7605,179 +7786,72 @@
           <w:sz w:val="24"/>
           <w:szCs w:val="24"/>
         </w:rPr>
-        <w:t xml:space="preserve"> discussed the following </w:t>
-      </w:r>
-      <w:r>
-        <w:rPr>
-          <w:rFonts w:ascii="Arial" w:hAnsi="Arial" w:cs="Arial"/>
-          <w:sz w:val="24"/>
-          <w:szCs w:val="24"/>
-        </w:rPr>
-        <w:lastRenderedPageBreak/>
-        <w:t xml:space="preserve">things- </w:t>
-      </w:r>
-      <w:r>
-        <w:rPr>
-          <w:rFonts w:ascii="Arial" w:hAnsi="Arial" w:cs="Arial"/>
-          <w:sz w:val="24"/>
-          <w:szCs w:val="24"/>
-        </w:rPr>
-        <w:t>which goals have been achieved since last meeting</w:t>
-      </w:r>
-      <w:r>
-        <w:rPr>
-          <w:rFonts w:ascii="Arial" w:hAnsi="Arial" w:cs="Arial"/>
-          <w:sz w:val="24"/>
-          <w:szCs w:val="24"/>
-        </w:rPr>
-        <w:t xml:space="preserve">, </w:t>
-      </w:r>
-      <w:r>
-        <w:rPr>
-          <w:rFonts w:ascii="Arial" w:hAnsi="Arial" w:cs="Arial"/>
-          <w:sz w:val="24"/>
-          <w:szCs w:val="24"/>
-        </w:rPr>
-        <w:t>what goals are set by the next meeting</w:t>
-      </w:r>
-      <w:r>
-        <w:rPr>
-          <w:rFonts w:ascii="Arial" w:hAnsi="Arial" w:cs="Arial"/>
-          <w:sz w:val="24"/>
-          <w:szCs w:val="24"/>
-        </w:rPr>
-        <w:t xml:space="preserve"> and </w:t>
-      </w:r>
-      <w:r>
-        <w:rPr>
-          <w:rFonts w:ascii="Arial" w:hAnsi="Arial" w:cs="Arial"/>
-          <w:sz w:val="24"/>
-          <w:szCs w:val="24"/>
-        </w:rPr>
-        <w:t>if any problems were encountered so far</w:t>
-      </w:r>
-      <w:r>
-        <w:rPr>
-          <w:rFonts w:ascii="Arial" w:hAnsi="Arial" w:cs="Arial"/>
-          <w:sz w:val="24"/>
-          <w:szCs w:val="24"/>
-        </w:rPr>
-        <w:t>.</w:t>
+        <w:t xml:space="preserve"> work was started on the project, if there were any problems</w:t>
+      </w:r>
+      <w:r>
+        <w:rPr>
+          <w:rFonts w:ascii="Arial" w:hAnsi="Arial" w:cs="Arial"/>
+          <w:sz w:val="24"/>
+          <w:szCs w:val="24"/>
+        </w:rPr>
+        <w:t>,</w:t>
+      </w:r>
+      <w:r>
+        <w:rPr>
+          <w:rFonts w:ascii="Arial" w:hAnsi="Arial" w:cs="Arial"/>
+          <w:sz w:val="24"/>
+          <w:szCs w:val="24"/>
+        </w:rPr>
+        <w:t xml:space="preserve"> the scrum master or any other person with experience would help </w:t>
+      </w:r>
+      <w:r>
+        <w:rPr>
+          <w:rFonts w:ascii="Arial" w:hAnsi="Arial" w:cs="Arial"/>
+          <w:sz w:val="24"/>
+          <w:szCs w:val="24"/>
+        </w:rPr>
+        <w:t>in finding a solution to it</w:t>
+      </w:r>
+      <w:r>
+        <w:rPr>
+          <w:rFonts w:ascii="Arial" w:hAnsi="Arial" w:cs="Arial"/>
+          <w:sz w:val="24"/>
+          <w:szCs w:val="24"/>
+        </w:rPr>
+        <w:t>. On the last sprint day there was sprint review where group members discussed the good and bad about this sprint and how can we improve in these fields, followed by goal setting for next sprint and work distribution. This process resulted in our estimations getting progressively better, thus allowing us to set</w:t>
+      </w:r>
+      <w:r>
+        <w:rPr>
+          <w:rFonts w:ascii="Arial" w:hAnsi="Arial" w:cs="Arial"/>
+          <w:sz w:val="24"/>
+          <w:szCs w:val="24"/>
+        </w:rPr>
+        <w:t xml:space="preserve"> more</w:t>
+      </w:r>
+      <w:r>
+        <w:rPr>
+          <w:rFonts w:ascii="Arial" w:hAnsi="Arial" w:cs="Arial"/>
+          <w:sz w:val="24"/>
+          <w:szCs w:val="24"/>
+        </w:rPr>
+        <w:t xml:space="preserve"> realistic goals.</w:t>
       </w:r>
     </w:p>
     <w:p>
       <w:pPr>
-        <w:ind w:firstLine="360"/>
-        <w:rPr>
-          <w:rFonts w:ascii="Arial" w:hAnsi="Arial" w:cs="Arial"/>
-          <w:sz w:val="24"/>
-          <w:szCs w:val="24"/>
-        </w:rPr>
-      </w:pPr>
-      <w:r>
-        <w:rPr>
-          <w:rFonts w:ascii="Arial" w:hAnsi="Arial" w:cs="Arial"/>
-          <w:sz w:val="24"/>
-          <w:szCs w:val="24"/>
-        </w:rPr>
-        <w:t xml:space="preserve"> After</w:t>
-      </w:r>
-      <w:r>
-        <w:rPr>
-          <w:rFonts w:ascii="Arial" w:hAnsi="Arial" w:cs="Arial"/>
-          <w:sz w:val="24"/>
-          <w:szCs w:val="24"/>
-        </w:rPr>
-        <w:t xml:space="preserve"> the</w:t>
-      </w:r>
-      <w:r>
-        <w:rPr>
-          <w:rFonts w:ascii="Arial" w:hAnsi="Arial" w:cs="Arial"/>
-          <w:sz w:val="24"/>
-          <w:szCs w:val="24"/>
-        </w:rPr>
-        <w:t xml:space="preserve"> meeting</w:t>
-      </w:r>
-      <w:r>
-        <w:rPr>
-          <w:rFonts w:ascii="Arial" w:hAnsi="Arial" w:cs="Arial"/>
-          <w:sz w:val="24"/>
-          <w:szCs w:val="24"/>
-        </w:rPr>
-        <w:t>,</w:t>
-      </w:r>
-      <w:r>
-        <w:rPr>
-          <w:rFonts w:ascii="Arial" w:hAnsi="Arial" w:cs="Arial"/>
-          <w:sz w:val="24"/>
-          <w:szCs w:val="24"/>
-        </w:rPr>
-        <w:t xml:space="preserve"> work was started on the project, if there were any problems</w:t>
-      </w:r>
-      <w:r>
-        <w:rPr>
-          <w:rFonts w:ascii="Arial" w:hAnsi="Arial" w:cs="Arial"/>
-          <w:sz w:val="24"/>
-          <w:szCs w:val="24"/>
-        </w:rPr>
-        <w:t>,</w:t>
-      </w:r>
-      <w:r>
-        <w:rPr>
-          <w:rFonts w:ascii="Arial" w:hAnsi="Arial" w:cs="Arial"/>
-          <w:sz w:val="24"/>
-          <w:szCs w:val="24"/>
-        </w:rPr>
-        <w:t xml:space="preserve"> the scrum master or any other person with experience would help </w:t>
-      </w:r>
-      <w:r>
-        <w:rPr>
-          <w:rFonts w:ascii="Arial" w:hAnsi="Arial" w:cs="Arial"/>
-          <w:sz w:val="24"/>
-          <w:szCs w:val="24"/>
-        </w:rPr>
-        <w:t>in finding a solution to it</w:t>
-      </w:r>
-      <w:r>
-        <w:rPr>
-          <w:rFonts w:ascii="Arial" w:hAnsi="Arial" w:cs="Arial"/>
-          <w:sz w:val="24"/>
-          <w:szCs w:val="24"/>
-        </w:rPr>
-        <w:t>. On the last sprint day there was sprint review where group members discussed the good and bad about this sprint and how can we improve in these fields, followed by goal setting for next sprint and work distribution. This process resulted in our estimations getting progressively better, thus allowing us to set</w:t>
-      </w:r>
-      <w:r>
-        <w:rPr>
-          <w:rFonts w:ascii="Arial" w:hAnsi="Arial" w:cs="Arial"/>
-          <w:sz w:val="24"/>
-          <w:szCs w:val="24"/>
-        </w:rPr>
-        <w:t xml:space="preserve"> more</w:t>
-      </w:r>
-      <w:r>
-        <w:rPr>
-          <w:rFonts w:ascii="Arial" w:hAnsi="Arial" w:cs="Arial"/>
-          <w:sz w:val="24"/>
-          <w:szCs w:val="24"/>
-        </w:rPr>
-        <w:t xml:space="preserve"> realistic goals.</w:t>
-      </w:r>
-    </w:p>
-    <w:p>
-      <w:pPr>
         <w:pStyle w:val="Heading3"/>
         <w:rPr>
           <w:rFonts w:ascii="Arial" w:hAnsi="Arial" w:cs="Arial"/>
         </w:rPr>
       </w:pPr>
-      <w:bookmarkStart w:id="29" w:name="_Toc501201321"/>
+      <w:bookmarkStart w:id="31" w:name="_Toc501210754"/>
       <w:r>
         <w:rPr>
           <w:rFonts w:ascii="Arial" w:hAnsi="Arial" w:cs="Arial"/>
         </w:rPr>
         <w:t>2.2.0. User stories</w:t>
       </w:r>
-      <w:bookmarkEnd w:id="29"/>
+      <w:bookmarkEnd w:id="31"/>
     </w:p>
     <w:p>
       <w:pPr>
@@ -9355,7 +9429,6 @@
                 <w:rFonts w:ascii="Calibri" w:eastAsia="Times New Roman" w:hAnsi="Calibri" w:cs="Times New Roman"/>
                 <w:color w:val="000000"/>
               </w:rPr>
-              <w:lastRenderedPageBreak/>
               <w:t>user</w:t>
             </w:r>
           </w:p>
@@ -9387,7 +9460,6 @@
                 <w:rFonts w:ascii="Calibri" w:eastAsia="Times New Roman" w:hAnsi="Calibri" w:cs="Times New Roman"/>
                 <w:color w:val="000000"/>
               </w:rPr>
-              <w:lastRenderedPageBreak/>
               <w:t>see who wrote what, in a chatroom</w:t>
             </w:r>
           </w:p>
@@ -9645,7 +9717,30 @@
           <w:rFonts w:ascii="Arial" w:hAnsi="Arial" w:cs="Arial"/>
           <w:sz w:val="24"/>
         </w:rPr>
-        <w:t xml:space="preserve"> (USTCD)”</w:t>
+        <w:t xml:space="preserve"> (</w:t>
+      </w:r>
+      <w:commentRangeStart w:id="32"/>
+      <w:r>
+        <w:rPr>
+          <w:rFonts w:ascii="Arial" w:hAnsi="Arial" w:cs="Arial"/>
+          <w:sz w:val="24"/>
+        </w:rPr>
+        <w:t>USTCD</w:t>
+      </w:r>
+      <w:commentRangeEnd w:id="32"/>
+      <w:r>
+        <w:rPr>
+          <w:rStyle w:val="CommentReference"/>
+          <w:lang w:val="en-GB"/>
+        </w:rPr>
+        <w:commentReference w:id="32"/>
+      </w:r>
+      <w:r>
+        <w:rPr>
+          <w:rFonts w:ascii="Arial" w:hAnsi="Arial" w:cs="Arial"/>
+          <w:sz w:val="24"/>
+        </w:rPr>
+        <w:t>)”</w:t>
       </w:r>
       <w:r>
         <w:rPr>
@@ -9719,49 +9814,11 @@
     </w:p>
     <w:p>
       <w:pPr>
-        <w:ind w:firstLine="360"/>
-        <w:rPr>
-          <w:rFonts w:ascii="Arial" w:hAnsi="Arial" w:cs="Arial"/>
-          <w:sz w:val="24"/>
-        </w:rPr>
-      </w:pPr>
-      <w:r>
-        <w:rPr>
-          <w:rFonts w:ascii="Arial" w:hAnsi="Arial" w:cs="Arial"/>
-          <w:sz w:val="24"/>
-        </w:rPr>
-        <w:t xml:space="preserve">They are colored </w:t>
-      </w:r>
-      <w:proofErr w:type="gramStart"/>
-      <w:r>
-        <w:rPr>
-          <w:rFonts w:ascii="Arial" w:hAnsi="Arial" w:cs="Arial"/>
-          <w:sz w:val="24"/>
-        </w:rPr>
-        <w:t>in order to</w:t>
-      </w:r>
-      <w:proofErr w:type="gramEnd"/>
-      <w:r>
-        <w:rPr>
-          <w:rFonts w:ascii="Arial" w:hAnsi="Arial" w:cs="Arial"/>
-          <w:sz w:val="24"/>
-        </w:rPr>
-        <w:t xml:space="preserve"> facilitate showing which of the user stories were predominantly dealt with, during each sprint. So, whenever </w:t>
-      </w:r>
-      <w:r>
-        <w:rPr>
-          <w:rFonts w:ascii="Arial" w:hAnsi="Arial" w:cs="Arial"/>
-          <w:sz w:val="24"/>
-        </w:rPr>
-        <w:t>text is highlighted in a specific color,</w:t>
-      </w:r>
-      <w:r>
-        <w:rPr>
-          <w:rFonts w:ascii="Arial" w:hAnsi="Arial" w:cs="Arial"/>
-          <w:sz w:val="24"/>
-        </w:rPr>
-        <w:t xml:space="preserve"> in the sprint backlogs, it means it was part of that specific user story.</w:t>
-      </w:r>
+        <w:pStyle w:val="Heading3"/>
+        <w:rPr>
+          <w:rFonts w:ascii="Arial" w:hAnsi="Arial" w:cs="Arial"/>
+        </w:rPr>
+      </w:pPr>
     </w:p>
     <w:p>
       <w:pPr>
@@ -9770,14 +9827,14 @@
           <w:rFonts w:ascii="Arial" w:hAnsi="Arial" w:cs="Arial"/>
         </w:rPr>
       </w:pPr>
-      <w:bookmarkStart w:id="30" w:name="_Toc501201322"/>
+      <w:bookmarkStart w:id="33" w:name="_Toc501210755"/>
       <w:r>
         <w:rPr>
           <w:rFonts w:ascii="Arial" w:hAnsi="Arial" w:cs="Arial"/>
         </w:rPr>
         <w:t>2.2.1. Product Backlog</w:t>
       </w:r>
-      <w:bookmarkEnd w:id="30"/>
+      <w:bookmarkEnd w:id="33"/>
     </w:p>
     <w:p>
       <w:pPr>
@@ -9878,6 +9935,14 @@
           <w:szCs w:val="24"/>
         </w:rPr>
         <w:t xml:space="preserve"> The following table shows how our product backlog looks like</w:t>
+      </w:r>
+      <w:r>
+        <w:rPr>
+          <w:rFonts w:ascii="Arial" w:hAnsi="Arial" w:cs="Arial"/>
+          <w:sz w:val="24"/>
+          <w:szCs w:val="24"/>
+        </w:rPr>
+        <w:t>.</w:t>
       </w:r>
     </w:p>
     <w:tbl>
@@ -9927,7 +9992,6 @@
                 <w:bCs/>
                 <w:color w:val="FFFFFF"/>
               </w:rPr>
-              <w:lastRenderedPageBreak/>
               <w:t>Priority</w:t>
             </w:r>
           </w:p>
@@ -10462,6 +10526,7 @@
                 <w:rFonts w:ascii="Calibri" w:eastAsia="Times New Roman" w:hAnsi="Calibri" w:cs="Times New Roman"/>
                 <w:color w:val="000000"/>
               </w:rPr>
+              <w:lastRenderedPageBreak/>
               <w:t>1</w:t>
             </w:r>
           </w:p>
@@ -15440,7 +15505,6 @@
                 <w:rFonts w:ascii="Calibri" w:eastAsia="Times New Roman" w:hAnsi="Calibri" w:cs="Times New Roman"/>
                 <w:color w:val="000000"/>
               </w:rPr>
-              <w:lastRenderedPageBreak/>
               <w:t>2</w:t>
             </w:r>
           </w:p>
@@ -15834,6 +15898,7 @@
                 <w:rFonts w:ascii="Calibri" w:eastAsia="Times New Roman" w:hAnsi="Calibri" w:cs="Times New Roman"/>
                 <w:color w:val="000000"/>
               </w:rPr>
+              <w:lastRenderedPageBreak/>
               <w:t>2</w:t>
             </w:r>
           </w:p>
@@ -17925,7 +17990,7 @@
           <w:rFonts w:ascii="Arial" w:hAnsi="Arial" w:cs="Arial"/>
         </w:rPr>
       </w:pPr>
-      <w:bookmarkStart w:id="31" w:name="_Toc501201323"/>
+      <w:bookmarkStart w:id="34" w:name="_Toc501210756"/>
       <w:r>
         <w:rPr>
           <w:rFonts w:ascii="Arial" w:hAnsi="Arial" w:cs="Arial"/>
@@ -17938,7 +18003,7 @@
         </w:rPr>
         <w:t>Sprint 0</w:t>
       </w:r>
-      <w:bookmarkEnd w:id="31"/>
+      <w:bookmarkEnd w:id="34"/>
     </w:p>
     <w:p>
       <w:pPr>
@@ -17948,7 +18013,7 @@
           <w:sz w:val="24"/>
         </w:rPr>
       </w:pPr>
-      <w:bookmarkStart w:id="32" w:name="_Toc501201324"/>
+      <w:bookmarkStart w:id="35" w:name="_Toc501210757"/>
       <w:r>
         <w:rPr>
           <w:rFonts w:ascii="Arial" w:hAnsi="Arial" w:cs="Arial"/>
@@ -17956,7 +18021,7 @@
         </w:rPr>
         <w:t>a. Sprint summary and MoSCoW model</w:t>
       </w:r>
-      <w:bookmarkEnd w:id="32"/>
+      <w:bookmarkEnd w:id="35"/>
     </w:p>
     <w:p>
       <w:pPr>
@@ -18137,7 +18202,6 @@
                 <w:rFonts w:ascii="Arial" w:hAnsi="Arial" w:cs="Arial"/>
                 <w:color w:val="000000"/>
               </w:rPr>
-              <w:lastRenderedPageBreak/>
               <w:t>Must</w:t>
             </w:r>
           </w:p>
@@ -18525,6 +18589,7 @@
                 <w:rFonts w:ascii="Arial" w:hAnsi="Arial" w:cs="Arial"/>
                 <w:color w:val="000000"/>
               </w:rPr>
+              <w:lastRenderedPageBreak/>
               <w:t>Login/Logout</w:t>
             </w:r>
           </w:p>
@@ -19535,8 +19600,6 @@
           <w:szCs w:val="24"/>
         </w:rPr>
       </w:pPr>
-      <w:bookmarkStart w:id="33" w:name="_GoBack"/>
-      <w:bookmarkEnd w:id="33"/>
     </w:p>
     <w:p>
       <w:pPr>
@@ -19620,7 +19683,7 @@
           <w:sz w:val="24"/>
         </w:rPr>
       </w:pPr>
-      <w:bookmarkStart w:id="34" w:name="_Toc501201325"/>
+      <w:bookmarkStart w:id="36" w:name="_Toc501210758"/>
       <w:r>
         <w:rPr>
           <w:rFonts w:ascii="Arial" w:hAnsi="Arial" w:cs="Arial"/>
@@ -19642,7 +19705,7 @@
         </w:rPr>
         <w:t xml:space="preserve"> and burndown chart</w:t>
       </w:r>
-      <w:bookmarkEnd w:id="34"/>
+      <w:bookmarkEnd w:id="36"/>
     </w:p>
     <w:p>
       <w:r>
@@ -19722,7 +19785,7 @@
       <w:pPr>
         <w:pStyle w:val="Heading4"/>
       </w:pPr>
-      <w:bookmarkStart w:id="35" w:name="_Toc501201326"/>
+      <w:bookmarkStart w:id="37" w:name="_Toc501210759"/>
       <w:r>
         <w:rPr>
           <w:rFonts w:ascii="Arial" w:hAnsi="Arial" w:cs="Arial"/>
@@ -19740,7 +19803,7 @@
         </w:rPr>
         <w:t>Sprint retrospective</w:t>
       </w:r>
-      <w:bookmarkEnd w:id="35"/>
+      <w:bookmarkEnd w:id="37"/>
     </w:p>
     <w:p>
       <w:pPr>
@@ -19847,7 +19910,7 @@
           <w:rFonts w:ascii="Arial" w:hAnsi="Arial" w:cs="Arial"/>
         </w:rPr>
       </w:pPr>
-      <w:bookmarkStart w:id="36" w:name="_Toc501201327"/>
+      <w:bookmarkStart w:id="38" w:name="_Toc501210760"/>
       <w:r>
         <w:rPr>
           <w:rFonts w:ascii="Arial" w:hAnsi="Arial" w:cs="Arial"/>
@@ -19872,7 +19935,7 @@
         </w:rPr>
         <w:t>Sprint 1</w:t>
       </w:r>
-      <w:bookmarkEnd w:id="36"/>
+      <w:bookmarkEnd w:id="38"/>
     </w:p>
     <w:p>
       <w:pPr>
@@ -19882,7 +19945,7 @@
           <w:sz w:val="24"/>
         </w:rPr>
       </w:pPr>
-      <w:bookmarkStart w:id="37" w:name="_Toc501201328"/>
+      <w:bookmarkStart w:id="39" w:name="_Toc501210761"/>
       <w:r>
         <w:rPr>
           <w:rFonts w:ascii="Arial" w:hAnsi="Arial" w:cs="Arial"/>
@@ -19890,7 +19953,7 @@
         </w:rPr>
         <w:t>a. Sprint summary</w:t>
       </w:r>
-      <w:bookmarkEnd w:id="37"/>
+      <w:bookmarkEnd w:id="39"/>
     </w:p>
     <w:p>
       <w:pPr>
@@ -20156,7 +20219,7 @@
           <w:sz w:val="24"/>
         </w:rPr>
       </w:pPr>
-      <w:bookmarkStart w:id="38" w:name="_Toc501201329"/>
+      <w:bookmarkStart w:id="40" w:name="_Toc501210762"/>
       <w:r>
         <w:rPr>
           <w:rFonts w:ascii="Arial" w:hAnsi="Arial" w:cs="Arial"/>
@@ -20179,7 +20242,7 @@
         </w:rPr>
         <w:t xml:space="preserve"> and burndown chart</w:t>
       </w:r>
-      <w:bookmarkEnd w:id="38"/>
+      <w:bookmarkEnd w:id="40"/>
     </w:p>
     <w:p>
       <w:pPr>
@@ -20276,7 +20339,7 @@
           <w:sz w:val="24"/>
         </w:rPr>
       </w:pPr>
-      <w:bookmarkStart w:id="39" w:name="_Toc501201330"/>
+      <w:bookmarkStart w:id="41" w:name="_Toc501210763"/>
       <w:r>
         <w:rPr>
           <w:rFonts w:ascii="Arial" w:hAnsi="Arial" w:cs="Arial"/>
@@ -20284,7 +20347,7 @@
         </w:rPr>
         <w:t>c. Sprint retrospective</w:t>
       </w:r>
-      <w:bookmarkEnd w:id="39"/>
+      <w:bookmarkEnd w:id="41"/>
     </w:p>
     <w:p>
       <w:pPr>
@@ -20327,7 +20390,7 @@
           <w:rFonts w:ascii="Arial" w:hAnsi="Arial" w:cs="Arial"/>
         </w:rPr>
       </w:pPr>
-      <w:bookmarkStart w:id="40" w:name="_Toc501201331"/>
+      <w:bookmarkStart w:id="42" w:name="_Toc501210764"/>
       <w:r>
         <w:rPr>
           <w:rFonts w:ascii="Arial" w:hAnsi="Arial" w:cs="Arial"/>
@@ -20346,7 +20409,7 @@
         </w:rPr>
         <w:t>. Sprint 2</w:t>
       </w:r>
-      <w:bookmarkEnd w:id="40"/>
+      <w:bookmarkEnd w:id="42"/>
     </w:p>
     <w:p>
       <w:pPr>
@@ -20356,7 +20419,7 @@
           <w:sz w:val="24"/>
         </w:rPr>
       </w:pPr>
-      <w:bookmarkStart w:id="41" w:name="_Toc501201332"/>
+      <w:bookmarkStart w:id="43" w:name="_Toc501210765"/>
       <w:r>
         <w:rPr>
           <w:rFonts w:ascii="Arial" w:hAnsi="Arial" w:cs="Arial"/>
@@ -20364,7 +20427,7 @@
         </w:rPr>
         <w:t>a. Sprint summary</w:t>
       </w:r>
-      <w:bookmarkEnd w:id="41"/>
+      <w:bookmarkEnd w:id="43"/>
     </w:p>
     <w:p>
       <w:pPr>
@@ -20478,10 +20541,10 @@
         </w:rPr>
         <w:t xml:space="preserve"> </w:t>
       </w:r>
-      <w:commentRangeStart w:id="42"/>
-      <w:commentRangeStart w:id="43"/>
       <w:commentRangeStart w:id="44"/>
       <w:commentRangeStart w:id="45"/>
+      <w:commentRangeStart w:id="46"/>
+      <w:commentRangeStart w:id="47"/>
       <w:r>
         <w:rPr>
           <w:rFonts w:ascii="Arial" w:hAnsi="Arial" w:cs="Arial"/>
@@ -20522,15 +20585,15 @@
         </w:rPr>
         <w:t xml:space="preserve"> from a crowd of other projects</w:t>
       </w:r>
-      <w:commentRangeEnd w:id="42"/>
+      <w:commentRangeEnd w:id="44"/>
       <w:r>
         <w:rPr>
           <w:rStyle w:val="CommentReference"/>
           <w:lang w:val="en-GB"/>
         </w:rPr>
-        <w:commentReference w:id="42"/>
-      </w:r>
-      <w:commentRangeEnd w:id="43"/>
+        <w:commentReference w:id="44"/>
+      </w:r>
+      <w:commentRangeEnd w:id="45"/>
       <w:r>
         <w:rPr>
           <w:rFonts w:ascii="Arial" w:hAnsi="Arial" w:cs="Arial"/>
@@ -20544,23 +20607,23 @@
           <w:rStyle w:val="CommentReference"/>
           <w:lang w:val="en-GB"/>
         </w:rPr>
-        <w:commentReference w:id="43"/>
-      </w:r>
-      <w:commentRangeEnd w:id="44"/>
+        <w:commentReference w:id="45"/>
+      </w:r>
+      <w:commentRangeEnd w:id="46"/>
       <w:r>
         <w:rPr>
           <w:rStyle w:val="CommentReference"/>
           <w:lang w:val="en-GB"/>
         </w:rPr>
-        <w:commentReference w:id="44"/>
-      </w:r>
-      <w:commentRangeEnd w:id="45"/>
+        <w:commentReference w:id="46"/>
+      </w:r>
+      <w:commentRangeEnd w:id="47"/>
       <w:r>
         <w:rPr>
           <w:rStyle w:val="CommentReference"/>
           <w:lang w:val="en-GB"/>
         </w:rPr>
-        <w:commentReference w:id="45"/>
+        <w:commentReference w:id="47"/>
       </w:r>
       <w:r>
         <w:rPr>
@@ -20629,7 +20692,7 @@
           <w:sz w:val="24"/>
         </w:rPr>
       </w:pPr>
-      <w:bookmarkStart w:id="46" w:name="_Toc501201333"/>
+      <w:bookmarkStart w:id="48" w:name="_Toc501210766"/>
       <w:r>
         <w:rPr>
           <w:noProof/>
@@ -20719,7 +20782,7 @@
         </w:rPr>
         <w:t xml:space="preserve"> and burndown chart</w:t>
       </w:r>
-      <w:bookmarkEnd w:id="46"/>
+      <w:bookmarkEnd w:id="48"/>
     </w:p>
     <w:p>
       <w:r>
@@ -20774,7 +20837,7 @@
           <w:szCs w:val="24"/>
         </w:rPr>
       </w:pPr>
-      <w:bookmarkStart w:id="47" w:name="_Toc501201334"/>
+      <w:bookmarkStart w:id="49" w:name="_Toc501210767"/>
       <w:r>
         <w:rPr>
           <w:rFonts w:ascii="Arial" w:hAnsi="Arial" w:cs="Arial"/>
@@ -20793,7 +20856,7 @@
         </w:rPr>
         <w:t>. Sprint retrospective</w:t>
       </w:r>
-      <w:bookmarkEnd w:id="47"/>
+      <w:bookmarkEnd w:id="49"/>
     </w:p>
     <w:p>
       <w:pPr>
@@ -20804,10 +20867,11 @@
           <w:szCs w:val="24"/>
         </w:rPr>
       </w:pPr>
-      <w:commentRangeStart w:id="48"/>
-      <w:commentRangeStart w:id="49"/>
       <w:commentRangeStart w:id="50"/>
       <w:commentRangeStart w:id="51"/>
+      <w:commentRangeStart w:id="52"/>
+      <w:commentRangeStart w:id="53"/>
+      <w:commentRangeStart w:id="54"/>
       <w:r>
         <w:rPr>
           <w:rFonts w:ascii="Arial" w:hAnsi="Arial" w:cs="Arial"/>
@@ -20832,37 +20896,53 @@
         </w:rPr>
         <w:t>problems we have encountered, such as both the Video Player and Rock-Paper-Scissors game, working only in Debug Mode.</w:t>
       </w:r>
-      <w:commentRangeEnd w:id="48"/>
+      <w:commentRangeEnd w:id="50"/>
       <w:r>
         <w:rPr>
           <w:rStyle w:val="CommentReference"/>
           <w:lang w:val="en-GB"/>
         </w:rPr>
-        <w:commentReference w:id="48"/>
-      </w:r>
-      <w:commentRangeEnd w:id="49"/>
+        <w:commentReference w:id="50"/>
+      </w:r>
+      <w:commentRangeEnd w:id="51"/>
+      <w:r>
+        <w:rPr>
+          <w:rFonts w:ascii="Arial" w:hAnsi="Arial" w:cs="Arial"/>
+          <w:sz w:val="24"/>
+          <w:szCs w:val="24"/>
+        </w:rPr>
+        <w:t xml:space="preserve"> Problem which we solved and thought us an important lesson: when developing something try it both in release and debug mode and make sure it works as expected.</w:t>
+      </w:r>
       <w:r>
         <w:rPr>
           <w:rStyle w:val="CommentReference"/>
           <w:lang w:val="en-GB"/>
         </w:rPr>
-        <w:commentReference w:id="49"/>
-      </w:r>
-      <w:commentRangeEnd w:id="50"/>
+        <w:commentReference w:id="51"/>
+      </w:r>
+      <w:commentRangeEnd w:id="52"/>
       <w:r>
         <w:rPr>
           <w:rStyle w:val="CommentReference"/>
           <w:lang w:val="en-GB"/>
         </w:rPr>
-        <w:commentReference w:id="50"/>
-      </w:r>
-      <w:commentRangeEnd w:id="51"/>
+        <w:commentReference w:id="52"/>
+      </w:r>
+      <w:commentRangeEnd w:id="53"/>
       <w:r>
         <w:rPr>
           <w:rStyle w:val="CommentReference"/>
           <w:lang w:val="en-GB"/>
         </w:rPr>
-        <w:commentReference w:id="51"/>
+        <w:commentReference w:id="53"/>
+      </w:r>
+      <w:commentRangeEnd w:id="54"/>
+      <w:r>
+        <w:rPr>
+          <w:rStyle w:val="CommentReference"/>
+          <w:lang w:val="en-GB"/>
+        </w:rPr>
+        <w:commentReference w:id="54"/>
       </w:r>
     </w:p>
     <w:p>
@@ -20872,7 +20952,7 @@
           <w:rFonts w:ascii="Arial" w:hAnsi="Arial" w:cs="Arial"/>
         </w:rPr>
       </w:pPr>
-      <w:bookmarkStart w:id="52" w:name="_Toc501201335"/>
+      <w:bookmarkStart w:id="55" w:name="_Toc501210768"/>
       <w:r>
         <w:rPr>
           <w:rFonts w:ascii="Arial" w:hAnsi="Arial" w:cs="Arial"/>
@@ -20891,7 +20971,7 @@
         </w:rPr>
         <w:t>. Sprint 3</w:t>
       </w:r>
-      <w:bookmarkEnd w:id="52"/>
+      <w:bookmarkEnd w:id="55"/>
     </w:p>
     <w:p>
       <w:pPr>
@@ -20901,7 +20981,7 @@
           <w:sz w:val="24"/>
         </w:rPr>
       </w:pPr>
-      <w:bookmarkStart w:id="53" w:name="_Toc501201336"/>
+      <w:bookmarkStart w:id="56" w:name="_Toc501210769"/>
       <w:r>
         <w:rPr>
           <w:rFonts w:ascii="Arial" w:hAnsi="Arial" w:cs="Arial"/>
@@ -20909,7 +20989,7 @@
         </w:rPr>
         <w:t>a. Sprint summary</w:t>
       </w:r>
-      <w:bookmarkEnd w:id="53"/>
+      <w:bookmarkEnd w:id="56"/>
     </w:p>
     <w:p>
       <w:pPr>
@@ -21047,7 +21127,7 @@
           <w:sz w:val="24"/>
         </w:rPr>
       </w:pPr>
-      <w:bookmarkStart w:id="54" w:name="_Toc501201337"/>
+      <w:bookmarkStart w:id="57" w:name="_Toc501210770"/>
       <w:r>
         <w:rPr>
           <w:rFonts w:ascii="Arial" w:hAnsi="Arial" w:cs="Arial"/>
@@ -21069,7 +21149,7 @@
         </w:rPr>
         <w:t xml:space="preserve"> and burndown chart</w:t>
       </w:r>
-      <w:bookmarkEnd w:id="54"/>
+      <w:bookmarkEnd w:id="57"/>
     </w:p>
     <w:p>
       <w:pPr>
@@ -21162,7 +21242,7 @@
           <w:sz w:val="24"/>
         </w:rPr>
       </w:pPr>
-      <w:bookmarkStart w:id="55" w:name="_Toc501201338"/>
+      <w:bookmarkStart w:id="58" w:name="_Toc501210771"/>
       <w:r>
         <w:rPr>
           <w:rFonts w:ascii="Arial" w:hAnsi="Arial" w:cs="Arial"/>
@@ -21170,7 +21250,7 @@
         </w:rPr>
         <w:t>c. Sprint retrospective</w:t>
       </w:r>
-      <w:bookmarkEnd w:id="55"/>
+      <w:bookmarkEnd w:id="58"/>
     </w:p>
     <w:p>
       <w:pPr>
@@ -21195,50 +21275,7 @@
           <w:sz w:val="24"/>
           <w:szCs w:val="24"/>
         </w:rPr>
-        <w:t xml:space="preserve">since we have never previously worked with MVC, </w:t>
-      </w:r>
-      <w:commentRangeStart w:id="56"/>
-      <w:commentRangeStart w:id="57"/>
-      <w:commentRangeStart w:id="58"/>
-      <w:r>
-        <w:rPr>
-          <w:rFonts w:ascii="Arial" w:hAnsi="Arial" w:cs="Arial"/>
-          <w:sz w:val="24"/>
-          <w:szCs w:val="24"/>
-        </w:rPr>
-        <w:t>fell</w:t>
-      </w:r>
-      <w:commentRangeEnd w:id="56"/>
-      <w:r>
-        <w:rPr>
-          <w:rStyle w:val="CommentReference"/>
-          <w:lang w:val="en-GB"/>
-        </w:rPr>
-        <w:commentReference w:id="56"/>
-      </w:r>
-      <w:commentRangeEnd w:id="57"/>
-      <w:r>
-        <w:rPr>
-          <w:rStyle w:val="CommentReference"/>
-          <w:lang w:val="en-GB"/>
-        </w:rPr>
-        <w:commentReference w:id="57"/>
-      </w:r>
-      <w:commentRangeEnd w:id="58"/>
-      <w:r>
-        <w:rPr>
-          <w:rStyle w:val="CommentReference"/>
-          <w:lang w:val="en-GB"/>
-        </w:rPr>
-        <w:commentReference w:id="58"/>
-      </w:r>
-      <w:r>
-        <w:rPr>
-          <w:rFonts w:ascii="Arial" w:hAnsi="Arial" w:cs="Arial"/>
-          <w:sz w:val="24"/>
-          <w:szCs w:val="24"/>
-        </w:rPr>
-        <w:t xml:space="preserve"> right into Mr. Brian’s “prediction”</w:t>
+        <w:t>since we have never previously worked with MVC, fell right into Mr. Brian’s “prediction”</w:t>
       </w:r>
       <w:r>
         <w:rPr>
@@ -21255,6 +21292,14 @@
           <w:szCs w:val="24"/>
         </w:rPr>
         <w:t xml:space="preserve"> is: underestimating the difficulty level of creating a web client, especially since we have never worked with HTML or java script</w:t>
+      </w:r>
+      <w:r>
+        <w:rPr>
+          <w:rFonts w:ascii="Arial" w:hAnsi="Arial" w:cs="Arial"/>
+          <w:sz w:val="24"/>
+          <w:szCs w:val="24"/>
+        </w:rPr>
+        <w:t xml:space="preserve"> or SignalR</w:t>
       </w:r>
       <w:r>
         <w:rPr>
@@ -21341,7 +21386,6 @@
         </w:rPr>
         <w:t xml:space="preserve">Although at the begging of the sprint we were slightly ahead of schedule, at the end of it, time became an enemy and the race to handing in a “finished” product, began. </w:t>
       </w:r>
-      <w:commentRangeStart w:id="62"/>
       <w:proofErr w:type="gramStart"/>
       <w:r>
         <w:rPr>
@@ -21358,47 +21402,7 @@
           <w:sz w:val="24"/>
           <w:szCs w:val="24"/>
         </w:rPr>
-        <w:t xml:space="preserve"> this sprint also had a bright side, that being increasing our knowledge regarding web clients and web </w:t>
-      </w:r>
-      <w:commentRangeStart w:id="63"/>
-      <w:r>
-        <w:rPr>
-          <w:rFonts w:ascii="Arial" w:hAnsi="Arial" w:cs="Arial"/>
-          <w:sz w:val="24"/>
-          <w:szCs w:val="24"/>
-        </w:rPr>
-        <w:t>servers</w:t>
-      </w:r>
-      <w:commentRangeEnd w:id="63"/>
-      <w:r>
-        <w:rPr>
-          <w:rStyle w:val="CommentReference"/>
-          <w:lang w:val="en-GB"/>
-        </w:rPr>
-        <w:commentReference w:id="63"/>
-      </w:r>
-      <w:r>
-        <w:rPr>
-          <w:rFonts w:ascii="Arial" w:hAnsi="Arial" w:cs="Arial"/>
-          <w:sz w:val="24"/>
-          <w:szCs w:val="24"/>
-        </w:rPr>
-        <w:t>.</w:t>
-      </w:r>
-      <w:r>
-        <w:rPr>
-          <w:rStyle w:val="CommentReference"/>
-          <w:lang w:val="en-GB"/>
-        </w:rPr>
-        <w:commentReference w:id="64"/>
-      </w:r>
-      <w:commentRangeEnd w:id="62"/>
-      <w:r>
-        <w:rPr>
-          <w:rStyle w:val="CommentReference"/>
-          <w:lang w:val="en-GB"/>
-        </w:rPr>
-        <w:commentReference w:id="62"/>
+        <w:t xml:space="preserve"> this sprint also had a bright side, that being increasing our knowledge regarding web clients and web servers.</w:t>
       </w:r>
     </w:p>
     <w:p>
@@ -21408,7 +21412,7 @@
           <w:rFonts w:ascii="Arial" w:hAnsi="Arial" w:cs="Arial"/>
         </w:rPr>
       </w:pPr>
-      <w:bookmarkStart w:id="65" w:name="_Toc501201339"/>
+      <w:bookmarkStart w:id="62" w:name="_Toc501210772"/>
       <w:r>
         <w:rPr>
           <w:rFonts w:ascii="Arial" w:hAnsi="Arial" w:cs="Arial"/>
@@ -21427,7 +21431,7 @@
         </w:rPr>
         <w:t>. Sprint 4</w:t>
       </w:r>
-      <w:bookmarkEnd w:id="65"/>
+      <w:bookmarkEnd w:id="62"/>
     </w:p>
     <w:p>
       <w:pPr>
@@ -21437,7 +21441,7 @@
           <w:sz w:val="24"/>
         </w:rPr>
       </w:pPr>
-      <w:bookmarkStart w:id="66" w:name="_Toc501201340"/>
+      <w:bookmarkStart w:id="63" w:name="_Toc501210773"/>
       <w:r>
         <w:rPr>
           <w:rFonts w:ascii="Arial" w:hAnsi="Arial" w:cs="Arial"/>
@@ -21445,7 +21449,7 @@
         </w:rPr>
         <w:t>a. Sprint summary</w:t>
       </w:r>
-      <w:bookmarkEnd w:id="66"/>
+      <w:bookmarkEnd w:id="63"/>
     </w:p>
     <w:p>
       <w:pPr>
@@ -21556,24 +21560,7 @@
           <w:sz w:val="24"/>
           <w:szCs w:val="24"/>
         </w:rPr>
-        <w:t>Just as the previous sprint hinted, all we have done in this last week was assembling the report, reformatting our sprint backlogs, into more easily readable formats, adding some new features to the MVC, like cookies</w:t>
-      </w:r>
-      <w:commentRangeStart w:id="67"/>
-      <w:r>
-        <w:rPr>
-          <w:rFonts w:ascii="Arial" w:hAnsi="Arial" w:cs="Arial"/>
-          <w:sz w:val="24"/>
-          <w:szCs w:val="24"/>
-        </w:rPr>
-        <w:t>, and making sure we still have a working product as expected and no new “unintentional features” were added, by mistake.</w:t>
-      </w:r>
-      <w:commentRangeEnd w:id="67"/>
-      <w:r>
-        <w:rPr>
-          <w:rStyle w:val="CommentReference"/>
-          <w:lang w:val="en-GB"/>
-        </w:rPr>
-        <w:commentReference w:id="67"/>
+        <w:t>Just as the previous sprint hinted, all we have done in this last week was assembling the report, reformatting our sprint backlogs, into more easily readable formats, adding some new features to the MVC, like cookies, and making sure we still have a working product as expected and no new “unintentional features” were added, by mistake.</w:t>
       </w:r>
       <w:r>
         <w:rPr>
@@ -21605,7 +21592,15 @@
           <w:sz w:val="24"/>
           <w:szCs w:val="24"/>
         </w:rPr>
-        <w:t xml:space="preserve"> report, into a “waterfall”</w:t>
+        <w:t xml:space="preserve"> report, into a </w:t>
+      </w:r>
+      <w:r>
+        <w:rPr>
+          <w:rFonts w:ascii="Arial" w:hAnsi="Arial" w:cs="Arial"/>
+          <w:sz w:val="24"/>
+          <w:szCs w:val="24"/>
+        </w:rPr>
+        <w:t>formal format</w:t>
       </w:r>
       <w:r>
         <w:rPr>
@@ -21624,7 +21619,7 @@
           <w:sz w:val="24"/>
         </w:rPr>
       </w:pPr>
-      <w:bookmarkStart w:id="68" w:name="_Toc501201341"/>
+      <w:bookmarkStart w:id="64" w:name="_Toc501210774"/>
       <w:r>
         <w:rPr>
           <w:rFonts w:ascii="Arial" w:hAnsi="Arial" w:cs="Arial"/>
@@ -21661,7 +21656,7 @@
         </w:rPr>
         <w:t xml:space="preserve"> and burndown chart</w:t>
       </w:r>
-      <w:bookmarkEnd w:id="68"/>
+      <w:bookmarkEnd w:id="64"/>
     </w:p>
     <w:p>
       <w:r>
@@ -21739,7 +21734,7 @@
           <w:sz w:val="24"/>
         </w:rPr>
       </w:pPr>
-      <w:bookmarkStart w:id="69" w:name="_Toc501201342"/>
+      <w:bookmarkStart w:id="65" w:name="_Toc501210775"/>
       <w:r>
         <w:rPr>
           <w:rFonts w:ascii="Arial" w:hAnsi="Arial" w:cs="Arial"/>
@@ -21747,7 +21742,7 @@
         </w:rPr>
         <w:t>c. Sprint retrospective</w:t>
       </w:r>
-      <w:bookmarkEnd w:id="69"/>
+      <w:bookmarkEnd w:id="65"/>
     </w:p>
     <w:p>
       <w:pPr>
@@ -21832,15 +21827,7 @@
           <w:rFonts w:ascii="Arial" w:hAnsi="Arial" w:cs="Arial"/>
           <w:sz w:val="24"/>
         </w:rPr>
-        <w:t xml:space="preserve">lthough last sprint didn’t go as planned, we learned from our mistakes and didn’t set unachievable goals. </w:t>
-      </w:r>
-      <w:commentRangeStart w:id="70"/>
-      <w:r>
-        <w:rPr>
-          <w:rFonts w:ascii="Arial" w:hAnsi="Arial" w:cs="Arial"/>
-          <w:sz w:val="24"/>
-        </w:rPr>
-        <w:t>This sprint also helped us confirm our product</w:t>
+        <w:t>lthough last sprint didn’t go as planned, we learned from our mistakes and didn’t set unachievable goals. This sprint also helped us confirm our product</w:t>
       </w:r>
       <w:r>
         <w:rPr>
@@ -21884,7 +21871,6 @@
         </w:rPr>
         <w:t xml:space="preserve"> together as </w:t>
       </w:r>
-      <w:commentRangeStart w:id="71"/>
       <w:r>
         <w:rPr>
           <w:rFonts w:ascii="Arial" w:hAnsi="Arial" w:cs="Arial"/>
@@ -21892,14 +21878,6 @@
         </w:rPr>
         <w:t>one</w:t>
       </w:r>
-      <w:commentRangeEnd w:id="71"/>
-      <w:r>
-        <w:rPr>
-          <w:rStyle w:val="CommentReference"/>
-          <w:lang w:val="en-GB"/>
-        </w:rPr>
-        <w:commentReference w:id="71"/>
-      </w:r>
       <w:r>
         <w:rPr>
           <w:rFonts w:ascii="Arial" w:hAnsi="Arial" w:cs="Arial"/>
@@ -21907,14 +21885,6 @@
         </w:rPr>
         <w:t>.</w:t>
       </w:r>
-      <w:commentRangeEnd w:id="70"/>
-      <w:r>
-        <w:rPr>
-          <w:rStyle w:val="CommentReference"/>
-          <w:lang w:val="en-GB"/>
-        </w:rPr>
-        <w:commentReference w:id="70"/>
-      </w:r>
       <w:r>
         <w:rPr>
           <w:rFonts w:ascii="Arial" w:hAnsi="Arial" w:cs="Arial"/>
@@ -21928,7 +21898,21 @@
           <w:sz w:val="24"/>
         </w:rPr>
         <w:lastRenderedPageBreak/>
-        <w:t>during the exam and suffer the embarrassment some other teams have suffered at the final presentation we had, in the auditorium.</w:t>
+        <w:t>during the exam and suffer the embarrassment some other teams</w:t>
+      </w:r>
+      <w:r>
+        <w:rPr>
+          <w:rFonts w:ascii="Arial" w:hAnsi="Arial" w:cs="Arial"/>
+          <w:sz w:val="24"/>
+        </w:rPr>
+        <w:t>, including us, to some extent,</w:t>
+      </w:r>
+      <w:r>
+        <w:rPr>
+          <w:rFonts w:ascii="Arial" w:hAnsi="Arial" w:cs="Arial"/>
+          <w:sz w:val="24"/>
+        </w:rPr>
+        <w:t xml:space="preserve"> have suffered at the final presentation we had, in the auditorium.</w:t>
       </w:r>
     </w:p>
     <w:p>
@@ -21938,7 +21922,7 @@
           <w:rFonts w:ascii="Arial" w:hAnsi="Arial" w:cs="Arial"/>
         </w:rPr>
       </w:pPr>
-      <w:bookmarkStart w:id="72" w:name="_Toc501201343"/>
+      <w:bookmarkStart w:id="66" w:name="_Toc501210776"/>
       <w:r>
         <w:rPr>
           <w:rFonts w:ascii="Arial" w:hAnsi="Arial" w:cs="Arial"/>
@@ -21951,7 +21935,7 @@
         </w:rPr>
         <w:t>Conclusion</w:t>
       </w:r>
-      <w:bookmarkEnd w:id="72"/>
+      <w:bookmarkEnd w:id="66"/>
     </w:p>
     <w:p>
       <w:pPr>
@@ -22215,7 +22199,7 @@
           <w:sz w:val="28"/>
         </w:rPr>
       </w:pPr>
-      <w:bookmarkStart w:id="73" w:name="_Toc501201344"/>
+      <w:bookmarkStart w:id="67" w:name="_Toc501210777"/>
       <w:r>
         <w:rPr>
           <w:rFonts w:ascii="Arial" w:hAnsi="Arial" w:cs="Arial"/>
@@ -22230,7 +22214,7 @@
         </w:rPr>
         <w:t>Denouement</w:t>
       </w:r>
-      <w:bookmarkEnd w:id="73"/>
+      <w:bookmarkEnd w:id="67"/>
     </w:p>
     <w:p>
       <w:pPr>
@@ -22430,7 +22414,7 @@
 
 <file path=word/comments.xml><?xml version="1.0" encoding="utf-8"?>
 <w:comments xmlns:wpc="http://schemas.microsoft.com/office/word/2010/wordprocessingCanvas" xmlns:cx="http://schemas.microsoft.com/office/drawing/2014/chartex" xmlns:cx1="http://schemas.microsoft.com/office/drawing/2015/9/8/chartex" xmlns:cx2="http://schemas.microsoft.com/office/drawing/2015/10/21/chartex" xmlns:cx3="http://schemas.microsoft.com/office/drawing/2016/5/9/chartex" xmlns:cx4="http://schemas.microsoft.com/office/drawing/2016/5/10/chartex" xmlns:cx5="http://schemas.microsoft.com/office/drawing/2016/5/11/chartex" xmlns:cx6="http://schemas.microsoft.com/office/drawing/2016/5/12/chartex" xmlns:cx7="http://schemas.microsoft.com/office/drawing/2016/5/13/chartex" xmlns:cx8="http://schemas.microsoft.com/office/drawing/2016/5/14/chartex" xmlns:mc="http://schemas.openxmlformats.org/markup-compatibility/2006" xmlns:aink="http://schemas.microsoft.com/office/drawing/2016/ink" xmlns:am3d="http://schemas.microsoft.com/office/drawing/2017/model3d" xmlns:o="urn:schemas-microsoft-com:office:office" xmlns:r="http://schemas.openxmlformats.org/officeDocument/2006/relationships" xmlns:m="http://schemas.openxmlformats.org/officeDocument/2006/math" xmlns:v="urn:schemas-microsoft-com:vml" xmlns:wp14="http://schemas.microsoft.com/office/word/2010/wordprocessingDrawing" xmlns:wp="http://schemas.openxmlformats.org/drawingml/2006/wordprocessingDrawing" xmlns:w10="urn:schemas-microsoft-com:office:word" xmlns:w="http://schemas.openxmlformats.org/wordprocessingml/2006/main" xmlns:w14="http://schemas.microsoft.com/office/word/2010/wordml" xmlns:w15="http://schemas.microsoft.com/office/word/2012/wordml" xmlns:w16cid="http://schemas.microsoft.com/office/word/2016/wordml/cid" xmlns:w16se="http://schemas.microsoft.com/office/word/2015/wordml/symex" xmlns:wpg="http://schemas.microsoft.com/office/word/2010/wordprocessingGroup" xmlns:wpi="http://schemas.microsoft.com/office/word/2010/wordprocessingInk" xmlns:wne="http://schemas.microsoft.com/office/word/2006/wordml" xmlns:wps="http://schemas.microsoft.com/office/word/2010/wordprocessingShape" mc:Ignorable="w14 w15 w16se w16cid wp14">
-  <w:comment w:id="13" w:author="Andrei-Eugen Birta" w:date="2017-12-16T14:35:00Z" w:initials="AB">
+  <w:comment w:id="14" w:author="Andrei-Eugen Birta" w:date="2017-12-16T14:35:00Z" w:initials="AB">
     <w:p>
       <w:pPr>
         <w:pStyle w:val="CommentText"/>
@@ -22446,7 +22430,7 @@
       </w:r>
     </w:p>
   </w:comment>
-  <w:comment w:id="14" w:author="bubriks@gmail.com" w:date="2017-12-15T15:23:00Z" w:initials="b">
+  <w:comment w:id="15" w:author="bubriks@gmail.com" w:date="2017-12-15T15:23:00Z" w:initials="b">
     <w:p>
       <w:pPr>
         <w:pStyle w:val="CommentText"/>
@@ -22462,7 +22446,7 @@
       </w:r>
     </w:p>
   </w:comment>
-  <w:comment w:id="27" w:author="Andrei-Eugen Birta" w:date="2017-12-16T14:42:00Z" w:initials="AB">
+  <w:comment w:id="28" w:author="Andrei-Eugen Birta" w:date="2017-12-16T14:42:00Z" w:initials="AB">
     <w:p>
       <w:pPr>
         <w:pStyle w:val="CommentText"/>
@@ -22473,8 +22457,13 @@
         </w:rPr>
         <w:annotationRef/>
       </w:r>
-      <w:r>
-        <w:t xml:space="preserve">Im </w:t>
+      <w:proofErr w:type="spellStart"/>
+      <w:r>
+        <w:t>Im</w:t>
+      </w:r>
+      <w:proofErr w:type="spellEnd"/>
+      <w:r>
+        <w:t xml:space="preserve"> </w:t>
       </w:r>
       <w:proofErr w:type="gramStart"/>
       <w:r>
@@ -22486,7 +22475,7 @@
       </w:r>
     </w:p>
   </w:comment>
-  <w:comment w:id="42" w:author="bubriks@gmail.com" w:date="2017-12-15T15:54:00Z" w:initials="b">
+  <w:comment w:id="29" w:author="Andrei-Eugen Birta" w:date="2017-12-16T17:58:00Z" w:initials="AB">
     <w:p>
       <w:pPr>
         <w:pStyle w:val="CommentText"/>
@@ -22498,11 +22487,11 @@
         <w:annotationRef/>
       </w:r>
       <w:r>
-        <w:t>if you added this than explain what is this sprinkle</w:t>
+        <w:t>Possible changes required</w:t>
       </w:r>
     </w:p>
   </w:comment>
-  <w:comment w:id="43" w:author="Andrei-Eugen Birta" w:date="2017-12-15T17:23:00Z" w:initials="AB">
+  <w:comment w:id="32" w:author="Andrei-Eugen Birta" w:date="2017-12-16T17:51:00Z" w:initials="AB">
     <w:p>
       <w:pPr>
         <w:pStyle w:val="CommentText"/>
@@ -22514,11 +22503,11 @@
         <w:annotationRef/>
       </w:r>
       <w:r>
-        <w:t>word limit</w:t>
+        <w:t>Maybe we are missing some tasks</w:t>
       </w:r>
     </w:p>
   </w:comment>
-  <w:comment w:id="44" w:author="bubriks@gmail.com" w:date="2017-12-15T19:44:00Z" w:initials="b">
+  <w:comment w:id="44" w:author="bubriks@gmail.com" w:date="2017-12-15T15:54:00Z" w:initials="b">
     <w:p>
       <w:pPr>
         <w:pStyle w:val="CommentText"/>
@@ -22530,19 +22519,11 @@
         <w:annotationRef/>
       </w:r>
       <w:r>
-        <w:t xml:space="preserve">don’t write it everywhere that’s not the answer we can remove words somewhere else where its not needed and I </w:t>
-      </w:r>
-      <w:proofErr w:type="gramStart"/>
-      <w:r>
-        <w:t>cant</w:t>
-      </w:r>
-      <w:proofErr w:type="gramEnd"/>
-      <w:r>
-        <w:t xml:space="preserve"> change it because idk what you meant by it</w:t>
+        <w:t>if you added this than explain what is this sprinkle</w:t>
       </w:r>
     </w:p>
   </w:comment>
-  <w:comment w:id="45" w:author="Andrei-Eugen Birta" w:date="2017-12-16T14:32:00Z" w:initials="AB">
+  <w:comment w:id="45" w:author="Andrei-Eugen Birta" w:date="2017-12-15T17:23:00Z" w:initials="AB">
     <w:p>
       <w:pPr>
         <w:pStyle w:val="CommentText"/>
@@ -22554,11 +22535,11 @@
         <w:annotationRef/>
       </w:r>
       <w:r>
-        <w:t>better?</w:t>
+        <w:t>word limit</w:t>
       </w:r>
     </w:p>
   </w:comment>
-  <w:comment w:id="48" w:author="bubriks@gmail.com" w:date="2017-12-15T15:55:00Z" w:initials="b">
+  <w:comment w:id="46" w:author="bubriks@gmail.com" w:date="2017-12-15T19:44:00Z" w:initials="b">
     <w:p>
       <w:pPr>
         <w:pStyle w:val="CommentText"/>
@@ -22570,11 +22551,29 @@
         <w:annotationRef/>
       </w:r>
       <w:r>
-        <w:t xml:space="preserve">why is that exiting isn’t sprint 0 exiting as well maybe even more because we learned s much then? Or sprint 1 when we actualy implemented it, why would this be interesting in any way it for the most part was nerve wrecking </w:t>
+        <w:t xml:space="preserve">don’t write it everywhere that’s not the answer we can remove words somewhere else where </w:t>
+      </w:r>
+      <w:proofErr w:type="spellStart"/>
+      <w:r>
+        <w:t>its</w:t>
+      </w:r>
+      <w:proofErr w:type="spellEnd"/>
+      <w:r>
+        <w:t xml:space="preserve"> not needed and I </w:t>
+      </w:r>
+      <w:proofErr w:type="spellStart"/>
+      <w:proofErr w:type="gramStart"/>
+      <w:r>
+        <w:t>cant</w:t>
+      </w:r>
+      <w:proofErr w:type="spellEnd"/>
+      <w:proofErr w:type="gramEnd"/>
+      <w:r>
+        <w:t xml:space="preserve"> change it because idk what you meant by it</w:t>
       </w:r>
     </w:p>
   </w:comment>
-  <w:comment w:id="49" w:author="Andrei-Eugen Birta" w:date="2017-12-15T17:08:00Z" w:initials="AB">
+  <w:comment w:id="47" w:author="Andrei-Eugen Birta" w:date="2017-12-16T14:32:00Z" w:initials="AB">
     <w:p>
       <w:pPr>
         <w:pStyle w:val="CommentText"/>
@@ -22586,19 +22585,11 @@
         <w:annotationRef/>
       </w:r>
       <w:r>
-        <w:t xml:space="preserve">“exciting” in </w:t>
-      </w:r>
-      <w:proofErr w:type="gramStart"/>
-      <w:r>
-        <w:t>a</w:t>
-      </w:r>
-      <w:proofErr w:type="gramEnd"/>
-      <w:r>
-        <w:t xml:space="preserve"> ironical manner, and it was because, just as the text says: “because of the problems we have encountered … with debug mode”</w:t>
+        <w:t>better?</w:t>
       </w:r>
     </w:p>
   </w:comment>
-  <w:comment w:id="50" w:author="bubriks@gmail.com" w:date="2017-12-15T19:46:00Z" w:initials="b">
+  <w:comment w:id="50" w:author="bubriks@gmail.com" w:date="2017-12-15T15:55:00Z" w:initials="b">
     <w:p>
       <w:pPr>
         <w:pStyle w:val="CommentText"/>
@@ -22610,19 +22601,27 @@
         <w:annotationRef/>
       </w:r>
       <w:r>
-        <w:t xml:space="preserve">And you don’t think </w:t>
-      </w:r>
-      <w:proofErr w:type="gramStart"/>
-      <w:r>
-        <w:t>binding,callbacks</w:t>
-      </w:r>
-      <w:proofErr w:type="gramEnd"/>
-      <w:r>
-        <w:t xml:space="preserve"> or signalr, wasn’t “Exiting”</w:t>
+        <w:t xml:space="preserve">why is that exiting isn’t sprint 0 exiting as well maybe even more because we learned </w:t>
+      </w:r>
+      <w:proofErr w:type="spellStart"/>
+      <w:r>
+        <w:t>s</w:t>
+      </w:r>
+      <w:proofErr w:type="spellEnd"/>
+      <w:r>
+        <w:t xml:space="preserve"> much then? Or sprint 1 when we </w:t>
+      </w:r>
+      <w:proofErr w:type="spellStart"/>
+      <w:r>
+        <w:t>actualy</w:t>
+      </w:r>
+      <w:proofErr w:type="spellEnd"/>
+      <w:r>
+        <w:t xml:space="preserve"> implemented it, why would this be interesting in any way it for the most part was nerve wrecking </w:t>
       </w:r>
     </w:p>
   </w:comment>
-  <w:comment w:id="51" w:author="Andrei-Eugen Birta" w:date="2017-12-16T14:10:00Z" w:initials="AB">
+  <w:comment w:id="51" w:author="Andrei-Eugen Birta" w:date="2017-12-15T17:08:00Z" w:initials="AB">
     <w:p>
       <w:pPr>
         <w:pStyle w:val="CommentText"/>
@@ -22634,11 +22633,19 @@
         <w:annotationRef/>
       </w:r>
       <w:r>
-        <w:t>Not really, because there is documentation about it, there were people that knew how to do it, but for the problems, not any teacher from inside UCN had any idea how to solve it</w:t>
+        <w:t xml:space="preserve">“exciting” in </w:t>
+      </w:r>
+      <w:proofErr w:type="gramStart"/>
+      <w:r>
+        <w:t>a</w:t>
+      </w:r>
+      <w:proofErr w:type="gramEnd"/>
+      <w:r>
+        <w:t xml:space="preserve"> ironical manner, and it was because, just as the text says: “because of the problems we have encountered … with debug mode”</w:t>
       </w:r>
     </w:p>
   </w:comment>
-  <w:comment w:id="56" w:author="bubriks@gmail.com" w:date="2017-12-15T16:00:00Z" w:initials="b">
+  <w:comment w:id="52" w:author="bubriks@gmail.com" w:date="2017-12-15T19:46:00Z" w:initials="b">
     <w:p>
       <w:pPr>
         <w:pStyle w:val="CommentText"/>
@@ -22650,11 +22657,29 @@
         <w:annotationRef/>
       </w:r>
       <w:r>
-        <w:t>we fell (because otherwise what or who fell)</w:t>
+        <w:t xml:space="preserve">And you don’t think </w:t>
+      </w:r>
+      <w:proofErr w:type="spellStart"/>
+      <w:proofErr w:type="gramStart"/>
+      <w:r>
+        <w:t>binding,callbacks</w:t>
+      </w:r>
+      <w:proofErr w:type="spellEnd"/>
+      <w:proofErr w:type="gramEnd"/>
+      <w:r>
+        <w:t xml:space="preserve"> or </w:t>
+      </w:r>
+      <w:proofErr w:type="spellStart"/>
+      <w:r>
+        <w:t>signalr</w:t>
+      </w:r>
+      <w:proofErr w:type="spellEnd"/>
+      <w:r>
+        <w:t>, wasn’t “Exiting”</w:t>
       </w:r>
     </w:p>
   </w:comment>
-  <w:comment w:id="57" w:author="Andrei-Eugen Birta" w:date="2017-12-15T17:10:00Z" w:initials="AB">
+  <w:comment w:id="53" w:author="Andrei-Eugen Birta" w:date="2017-12-16T14:10:00Z" w:initials="AB">
     <w:p>
       <w:pPr>
         <w:pStyle w:val="CommentText"/>
@@ -22666,19 +22691,11 @@
         <w:annotationRef/>
       </w:r>
       <w:r>
-        <w:t xml:space="preserve">we </w:t>
-      </w:r>
-      <w:proofErr w:type="gramStart"/>
-      <w:r>
-        <w:t>is</w:t>
-      </w:r>
-      <w:proofErr w:type="gramEnd"/>
-      <w:r>
-        <w:t xml:space="preserve"> already in this sentence. It would sound weird if it would be there twice</w:t>
+        <w:t>Not really, because there is documentation about it, there were people that knew how to do it, but for the problems, not any teacher from inside UCN had any idea how to solve it</w:t>
       </w:r>
     </w:p>
   </w:comment>
-  <w:comment w:id="58" w:author="bubriks@gmail.com" w:date="2017-12-15T19:51:00Z" w:initials="b">
+  <w:comment w:id="54" w:author="Andrei-Eugen Birta" w:date="2017-12-16T17:48:00Z" w:initials="AB">
     <w:p>
       <w:pPr>
         <w:pStyle w:val="CommentText"/>
@@ -22690,15 +22707,7 @@
         <w:annotationRef/>
       </w:r>
       <w:r>
-        <w:t xml:space="preserve">than at least say what prediction other examiners </w:t>
-      </w:r>
-      <w:proofErr w:type="gramStart"/>
-      <w:r>
-        <w:t>wont</w:t>
-      </w:r>
-      <w:proofErr w:type="gramEnd"/>
-      <w:r>
-        <w:t xml:space="preserve"> know what you are talking about</w:t>
+        <w:t>Better?</w:t>
       </w:r>
     </w:p>
   </w:comment>
@@ -22769,128 +22778,6 @@
           <w:rStyle w:val="CommentReference"/>
         </w:rPr>
         <w:t xml:space="preserve"> and would like to keep it. I meant if I would be a teacher, a targeted joke every so often, would help me go through reading hundreds of words, most of which depicting the same ideas, again and again.</w:t>
-      </w:r>
-    </w:p>
-  </w:comment>
-  <w:comment w:id="63" w:author="Andrei-Eugen Birta" w:date="2017-12-16T14:26:00Z" w:initials="AB">
-    <w:p>
-      <w:pPr>
-        <w:pStyle w:val="CommentText"/>
-      </w:pPr>
-      <w:r>
-        <w:rPr>
-          <w:rStyle w:val="CommentReference"/>
-        </w:rPr>
-        <w:annotationRef/>
-      </w:r>
-      <w:r>
-        <w:t>better?</w:t>
-      </w:r>
-    </w:p>
-  </w:comment>
-  <w:comment w:id="64" w:author="Andrei-Eugen Birta" w:date="2017-12-15T17:13:00Z" w:initials="AB">
-    <w:p>
-      <w:pPr>
-        <w:pStyle w:val="CommentText"/>
-      </w:pPr>
-      <w:r>
-        <w:rPr>
-          <w:rStyle w:val="CommentReference"/>
-        </w:rPr>
-        <w:annotationRef/>
-      </w:r>
-      <w:r>
-        <w:t>we are already over the word limit</w:t>
-      </w:r>
-    </w:p>
-  </w:comment>
-  <w:comment w:id="62" w:author="bubriks@gmail.com" w:date="2017-12-15T19:55:00Z" w:initials="b">
-    <w:p>
-      <w:pPr>
-        <w:pStyle w:val="CommentText"/>
-      </w:pPr>
-      <w:r>
-        <w:rPr>
-          <w:rStyle w:val="CommentReference"/>
-        </w:rPr>
-        <w:annotationRef/>
-      </w:r>
-      <w:r>
-        <w:t xml:space="preserve">not any more fix it! </w:t>
-      </w:r>
-      <w:r>
-        <w:rPr>
-          <mc:AlternateContent>
-            <mc:Choice Requires="w16se"/>
-            <mc:Fallback>
-              <w:rFonts w:ascii="Segoe UI Emoji" w:eastAsia="Segoe UI Emoji" w:hAnsi="Segoe UI Emoji" w:cs="Segoe UI Emoji"/>
-            </mc:Fallback>
-          </mc:AlternateContent>
-        </w:rPr>
-        <mc:AlternateContent>
-          <mc:Choice Requires="w16se">
-            <w16se:symEx w16se:font="Segoe UI Emoji" w16se:char="1F60A"/>
-          </mc:Choice>
-          <mc:Fallback>
-            <w:t>😊</w:t>
-          </mc:Fallback>
-        </mc:AlternateContent>
-      </w:r>
-    </w:p>
-  </w:comment>
-  <w:comment w:id="67" w:author="bubriks@gmail.com" w:date="2017-12-15T16:06:00Z" w:initials="b">
-    <w:p>
-      <w:pPr>
-        <w:pStyle w:val="CommentText"/>
-      </w:pPr>
-      <w:r>
-        <w:rPr>
-          <w:rStyle w:val="CommentReference"/>
-        </w:rPr>
-        <w:annotationRef/>
-      </w:r>
-      <w:r>
-        <w:t xml:space="preserve">you can meantion that we changed design of report to make it more readable </w:t>
-      </w:r>
-      <w:proofErr w:type="gramStart"/>
-      <w:r>
-        <w:t>and also</w:t>
-      </w:r>
-      <w:proofErr w:type="gramEnd"/>
-      <w:r>
-        <w:t xml:space="preserve"> that we managed to mke web chat work with server callbacks</w:t>
-      </w:r>
-    </w:p>
-  </w:comment>
-  <w:comment w:id="71" w:author="bubriks@gmail.com" w:date="2017-12-15T16:09:00Z" w:initials="b">
-    <w:p>
-      <w:pPr>
-        <w:pStyle w:val="CommentText"/>
-      </w:pPr>
-      <w:r>
-        <w:rPr>
-          <w:rStyle w:val="CommentReference"/>
-        </w:rPr>
-        <w:annotationRef/>
-      </w:r>
-      <w:r>
-        <w:t>you can talk also about the ending presentation so they se we actualy wrote this after sprint was done, and can meantion howit weant or something</w:t>
-      </w:r>
-    </w:p>
-  </w:comment>
-  <w:comment w:id="70" w:author="bubriks@gmail.com" w:date="2017-12-15T16:08:00Z" w:initials="b">
-    <w:p>
-      <w:pPr>
-        <w:pStyle w:val="CommentText"/>
-      </w:pPr>
-      <w:r>
-        <w:rPr>
-          <w:rStyle w:val="CommentReference"/>
-        </w:rPr>
-        <w:annotationRef/>
-      </w:r>
-      <w:r>
-        <w:t>add how it helped what we did to confirm this (say we tested all project as a group and tried everything in it or something)</w:t>
       </w:r>
     </w:p>
   </w:comment>
@@ -22902,6 +22789,8 @@
   <w15:commentEx w15:paraId="24E93E29" w15:done="0"/>
   <w15:commentEx w15:paraId="3322057A" w15:done="1"/>
   <w15:commentEx w15:paraId="1DE4565F" w15:done="0"/>
+  <w15:commentEx w15:paraId="7F5F37FA" w15:done="0"/>
+  <w15:commentEx w15:paraId="4FE2FB70" w15:done="0"/>
   <w15:commentEx w15:paraId="5F138716" w15:done="0"/>
   <w15:commentEx w15:paraId="7E89662C" w15:paraIdParent="5F138716" w15:done="0"/>
   <w15:commentEx w15:paraId="3EEE3B5B" w15:paraIdParent="5F138716" w15:done="0"/>
@@ -22910,18 +22799,10 @@
   <w15:commentEx w15:paraId="1EE1920A" w15:paraIdParent="494E15AD" w15:done="0"/>
   <w15:commentEx w15:paraId="4C261FBB" w15:paraIdParent="494E15AD" w15:done="0"/>
   <w15:commentEx w15:paraId="41CE4A92" w15:paraIdParent="494E15AD" w15:done="0"/>
-  <w15:commentEx w15:paraId="7DA4C021" w15:done="1"/>
-  <w15:commentEx w15:paraId="1B8DA847" w15:paraIdParent="7DA4C021" w15:done="1"/>
-  <w15:commentEx w15:paraId="65EB77E6" w15:paraIdParent="7DA4C021" w15:done="1"/>
+  <w15:commentEx w15:paraId="15333FCF" w15:paraIdParent="494E15AD" w15:done="0"/>
   <w15:commentEx w15:paraId="09061399" w15:done="0"/>
   <w15:commentEx w15:paraId="35108D29" w15:paraIdParent="09061399" w15:done="0"/>
   <w15:commentEx w15:paraId="48D18B7D" w15:paraIdParent="09061399" w15:done="0"/>
-  <w15:commentEx w15:paraId="016B74DD" w15:done="0"/>
-  <w15:commentEx w15:paraId="6D316C58" w15:paraIdParent="016B74DD" w15:done="0"/>
-  <w15:commentEx w15:paraId="4EE4849E" w15:paraIdParent="016B74DD" w15:done="0"/>
-  <w15:commentEx w15:paraId="5EE732F5" w15:done="1"/>
-  <w15:commentEx w15:paraId="305A7DDE" w15:done="1"/>
-  <w15:commentEx w15:paraId="42FDD52A" w15:done="1"/>
 </w15:commentsEx>
 </file>
 
@@ -22930,6 +22811,8 @@
   <w16cid:commentId w16cid:paraId="24E93E29" w16cid:durableId="1DDFADBD"/>
   <w16cid:commentId w16cid:paraId="3322057A" w16cid:durableId="1DDE6766"/>
   <w16cid:commentId w16cid:paraId="1DE4565F" w16cid:durableId="1DDFAF51"/>
+  <w16cid:commentId w16cid:paraId="7F5F37FA" w16cid:durableId="1DDFDD60"/>
+  <w16cid:commentId w16cid:paraId="4FE2FB70" w16cid:durableId="1DDFDBA8"/>
   <w16cid:commentId w16cid:paraId="5F138716" w16cid:durableId="1DDE6EC5"/>
   <w16cid:commentId w16cid:paraId="7E89662C" w16cid:durableId="1DDE8377"/>
   <w16cid:commentId w16cid:paraId="3EEE3B5B" w16cid:durableId="1DDEA489"/>
@@ -22938,17 +22821,10 @@
   <w16cid:commentId w16cid:paraId="1EE1920A" w16cid:durableId="1DDE8018"/>
   <w16cid:commentId w16cid:paraId="4C261FBB" w16cid:durableId="1DDEA52F"/>
   <w16cid:commentId w16cid:paraId="41CE4A92" w16cid:durableId="1DDFA7C5"/>
-  <w16cid:commentId w16cid:paraId="7DA4C021" w16cid:durableId="1DDE7010"/>
-  <w16cid:commentId w16cid:paraId="1B8DA847" w16cid:durableId="1DDE8095"/>
-  <w16cid:commentId w16cid:paraId="65EB77E6" w16cid:durableId="1DDEA652"/>
+  <w16cid:commentId w16cid:paraId="15333FCF" w16cid:durableId="1DDFDAFC"/>
   <w16cid:commentId w16cid:paraId="09061399" w16cid:durableId="1DDE703E"/>
   <w16cid:commentId w16cid:paraId="35108D29" w16cid:durableId="1DDE80CF"/>
   <w16cid:commentId w16cid:paraId="48D18B7D" w16cid:durableId="1DDEA6E9"/>
-  <w16cid:commentId w16cid:paraId="016B74DD" w16cid:durableId="1DDFABA3"/>
-  <w16cid:commentId w16cid:paraId="4EE4849E" w16cid:durableId="1DDEA74D"/>
-  <w16cid:commentId w16cid:paraId="5EE732F5" w16cid:durableId="1DDE719F"/>
-  <w16cid:commentId w16cid:paraId="305A7DDE" w16cid:durableId="1DDE7248"/>
-  <w16cid:commentId w16cid:paraId="42FDD52A" w16cid:durableId="1DDE7214"/>
 </w16cid:commentsIds>
 </file>
 
@@ -36118,7 +35994,7 @@
 </file>
 
 <file path=customXml/itemProps1.xml><?xml version="1.0" encoding="utf-8"?>
-<ds:datastoreItem xmlns:ds="http://schemas.openxmlformats.org/officeDocument/2006/customXml" ds:itemID="{0B614278-32C1-4BCA-86D9-EF9926F73AF8}">
+<ds:datastoreItem xmlns:ds="http://schemas.openxmlformats.org/officeDocument/2006/customXml" ds:itemID="{14396C7E-F397-497F-9F53-6650C5912B47}">
   <ds:schemaRefs>
     <ds:schemaRef ds:uri="http://schemas.openxmlformats.org/officeDocument/2006/bibliography"/>
   </ds:schemaRefs>

</xml_diff>